<commit_message>
ajout des cas d'utilisations
</commit_message>
<xml_diff>
--- a/MEMOIRE/chapiterII.docx
+++ b/MEMOIRE/chapiterII.docx
@@ -1,6 +1,6 @@
 
 <file path=word/document.xml><?xml version="1.0" encoding="utf-8"?>
-<w:document xmlns:wpc="http://schemas.microsoft.com/office/word/2010/wordprocessingCanvas" xmlns:cx="http://schemas.microsoft.com/office/drawing/2014/chartex" xmlns:mc="http://schemas.openxmlformats.org/markup-compatibility/2006" xmlns:o="urn:schemas-microsoft-com:office:office" xmlns:r="http://schemas.openxmlformats.org/officeDocument/2006/relationships" xmlns:m="http://schemas.openxmlformats.org/officeDocument/2006/math" xmlns:v="urn:schemas-microsoft-com:vml" xmlns:wp14="http://schemas.microsoft.com/office/word/2010/wordprocessingDrawing" xmlns:wp="http://schemas.openxmlformats.org/drawingml/2006/wordprocessingDrawing" xmlns:w10="urn:schemas-microsoft-com:office:word" xmlns:w="http://schemas.openxmlformats.org/wordprocessingml/2006/main" xmlns:w14="http://schemas.microsoft.com/office/word/2010/wordml" xmlns:w15="http://schemas.microsoft.com/office/word/2012/wordml" xmlns:w16se="http://schemas.microsoft.com/office/word/2015/wordml/symex" xmlns:wpg="http://schemas.microsoft.com/office/word/2010/wordprocessingGroup" xmlns:wpi="http://schemas.microsoft.com/office/word/2010/wordprocessingInk" xmlns:wne="http://schemas.microsoft.com/office/word/2006/wordml" xmlns:wps="http://schemas.microsoft.com/office/word/2010/wordprocessingShape" mc:Ignorable="w14 w15 w16se wp14">
+<w:document xmlns:ve="http://schemas.openxmlformats.org/markup-compatibility/2006" xmlns:o="urn:schemas-microsoft-com:office:office" xmlns:r="http://schemas.openxmlformats.org/officeDocument/2006/relationships" xmlns:m="http://schemas.openxmlformats.org/officeDocument/2006/math" xmlns:v="urn:schemas-microsoft-com:vml" xmlns:wp="http://schemas.openxmlformats.org/drawingml/2006/wordprocessingDrawing" xmlns:w10="urn:schemas-microsoft-com:office:word" xmlns:w="http://schemas.openxmlformats.org/wordprocessingml/2006/main" xmlns:wne="http://schemas.microsoft.com/office/word/2006/wordml">
   <w:body>
     <w:p>
       <w:pPr>
@@ -21,8 +21,8 @@
           <w:rFonts w:asciiTheme="majorBidi" w:hAnsiTheme="majorBidi" w:cstheme="majorBidi"/>
           <w:b/>
           <w:bCs/>
-          <w:sz w:val="28"/>
-          <w:szCs w:val="28"/>
+          <w:sz w:val="24"/>
+          <w:szCs w:val="24"/>
         </w:rPr>
       </w:pPr>
       <w:r>
@@ -30,8 +30,8 @@
           <w:rFonts w:asciiTheme="majorBidi" w:hAnsiTheme="majorBidi" w:cstheme="majorBidi"/>
           <w:b/>
           <w:bCs/>
-          <w:sz w:val="28"/>
-          <w:szCs w:val="28"/>
+          <w:sz w:val="24"/>
+          <w:szCs w:val="24"/>
         </w:rPr>
         <w:t>2.1 Introduction</w:t>
       </w:r>
@@ -113,8 +113,8 @@
           <w:rFonts w:asciiTheme="majorBidi" w:hAnsiTheme="majorBidi" w:cstheme="majorBidi"/>
           <w:b/>
           <w:bCs/>
-          <w:sz w:val="28"/>
-          <w:szCs w:val="28"/>
+          <w:sz w:val="24"/>
+          <w:szCs w:val="24"/>
         </w:rPr>
       </w:pPr>
       <w:r>
@@ -122,8 +122,8 @@
           <w:rFonts w:asciiTheme="majorBidi" w:hAnsiTheme="majorBidi" w:cstheme="majorBidi"/>
           <w:b/>
           <w:bCs/>
-          <w:sz w:val="28"/>
-          <w:szCs w:val="28"/>
+          <w:sz w:val="24"/>
+          <w:szCs w:val="24"/>
         </w:rPr>
         <w:t>2.2</w:t>
       </w:r>
@@ -132,8 +132,8 @@
           <w:rFonts w:asciiTheme="majorBidi" w:hAnsiTheme="majorBidi" w:cstheme="majorBidi"/>
           <w:b/>
           <w:bCs/>
-          <w:sz w:val="28"/>
-          <w:szCs w:val="28"/>
+          <w:sz w:val="24"/>
+          <w:szCs w:val="24"/>
         </w:rPr>
         <w:t xml:space="preserve"> Spécifications des besoins</w:t>
       </w:r>
@@ -224,8 +224,8 @@
           <w:rFonts w:asciiTheme="majorBidi" w:hAnsiTheme="majorBidi" w:cstheme="majorBidi"/>
           <w:b/>
           <w:bCs/>
-          <w:sz w:val="28"/>
-          <w:szCs w:val="28"/>
+          <w:sz w:val="24"/>
+          <w:szCs w:val="24"/>
         </w:rPr>
       </w:pPr>
       <w:r>
@@ -233,8 +233,8 @@
           <w:rFonts w:asciiTheme="majorBidi" w:hAnsiTheme="majorBidi" w:cstheme="majorBidi"/>
           <w:b/>
           <w:bCs/>
-          <w:sz w:val="28"/>
-          <w:szCs w:val="28"/>
+          <w:sz w:val="24"/>
+          <w:szCs w:val="24"/>
         </w:rPr>
         <w:t>2.2</w:t>
       </w:r>
@@ -243,8 +243,8 @@
           <w:rFonts w:asciiTheme="majorBidi" w:hAnsiTheme="majorBidi" w:cstheme="majorBidi"/>
           <w:b/>
           <w:bCs/>
-          <w:sz w:val="28"/>
-          <w:szCs w:val="28"/>
+          <w:sz w:val="24"/>
+          <w:szCs w:val="24"/>
         </w:rPr>
         <w:t>.1 Description des besoins</w:t>
       </w:r>
@@ -359,8 +359,8 @@
           <w:rFonts w:asciiTheme="majorBidi" w:hAnsiTheme="majorBidi" w:cstheme="majorBidi"/>
           <w:b/>
           <w:bCs/>
-          <w:sz w:val="28"/>
-          <w:szCs w:val="28"/>
+          <w:sz w:val="24"/>
+          <w:szCs w:val="24"/>
         </w:rPr>
       </w:pPr>
       <w:r>
@@ -368,8 +368,8 @@
           <w:rFonts w:asciiTheme="majorBidi" w:hAnsiTheme="majorBidi" w:cstheme="majorBidi"/>
           <w:b/>
           <w:bCs/>
-          <w:sz w:val="28"/>
-          <w:szCs w:val="28"/>
+          <w:sz w:val="24"/>
+          <w:szCs w:val="24"/>
         </w:rPr>
         <w:t>2.2</w:t>
       </w:r>
@@ -378,8 +378,8 @@
           <w:rFonts w:asciiTheme="majorBidi" w:hAnsiTheme="majorBidi" w:cstheme="majorBidi"/>
           <w:b/>
           <w:bCs/>
-          <w:sz w:val="28"/>
-          <w:szCs w:val="28"/>
+          <w:sz w:val="24"/>
+          <w:szCs w:val="24"/>
         </w:rPr>
         <w:t>.1.1 Besoins fonctionnels</w:t>
       </w:r>
@@ -566,8 +566,8 @@
           <w:rFonts w:asciiTheme="majorBidi" w:hAnsiTheme="majorBidi" w:cstheme="majorBidi"/>
           <w:b/>
           <w:bCs/>
-          <w:sz w:val="28"/>
-          <w:szCs w:val="28"/>
+          <w:sz w:val="24"/>
+          <w:szCs w:val="24"/>
         </w:rPr>
       </w:pPr>
       <w:r>
@@ -575,8 +575,8 @@
           <w:rFonts w:asciiTheme="majorBidi" w:hAnsiTheme="majorBidi" w:cstheme="majorBidi"/>
           <w:b/>
           <w:bCs/>
-          <w:sz w:val="28"/>
-          <w:szCs w:val="28"/>
+          <w:sz w:val="24"/>
+          <w:szCs w:val="24"/>
         </w:rPr>
         <w:t>Besoins non fonctionnels</w:t>
       </w:r>
@@ -675,14 +675,6 @@
       </w:pPr>
       <w:r>
         <w:rPr>
-          <w:rFonts w:asciiTheme="majorBidi" w:eastAsia="Wingdings-Regular-Identity-H" w:hAnsiTheme="majorBidi" w:cstheme="majorBidi"/>
-          <w:sz w:val="24"/>
-          <w:szCs w:val="24"/>
-        </w:rPr>
-        <w:t xml:space="preserve"> </w:t>
-      </w:r>
-      <w:r>
-        <w:rPr>
           <w:rFonts w:asciiTheme="majorBidi" w:hAnsiTheme="majorBidi" w:cstheme="majorBidi"/>
           <w:b/>
           <w:bCs/>
@@ -751,14 +743,6 @@
       </w:pPr>
       <w:r>
         <w:rPr>
-          <w:rFonts w:asciiTheme="majorBidi" w:eastAsia="Wingdings-Regular-Identity-H" w:hAnsiTheme="majorBidi" w:cstheme="majorBidi"/>
-          <w:sz w:val="24"/>
-          <w:szCs w:val="24"/>
-        </w:rPr>
-        <w:t xml:space="preserve"> </w:t>
-      </w:r>
-      <w:r>
-        <w:rPr>
           <w:rFonts w:asciiTheme="majorBidi" w:hAnsiTheme="majorBidi" w:cstheme="majorBidi"/>
           <w:b/>
           <w:bCs/>
@@ -827,14 +811,6 @@
       </w:pPr>
       <w:r>
         <w:rPr>
-          <w:rFonts w:asciiTheme="majorBidi" w:eastAsia="Wingdings-Regular-Identity-H" w:hAnsiTheme="majorBidi" w:cstheme="majorBidi"/>
-          <w:sz w:val="24"/>
-          <w:szCs w:val="24"/>
-        </w:rPr>
-        <w:t xml:space="preserve"> </w:t>
-      </w:r>
-      <w:r>
-        <w:rPr>
           <w:rFonts w:asciiTheme="majorBidi" w:hAnsiTheme="majorBidi" w:cstheme="majorBidi"/>
           <w:b/>
           <w:bCs/>
@@ -887,14 +863,6 @@
       </w:pPr>
       <w:r>
         <w:rPr>
-          <w:rFonts w:asciiTheme="majorBidi" w:eastAsia="Wingdings-Regular-Identity-H" w:hAnsiTheme="majorBidi" w:cstheme="majorBidi"/>
-          <w:sz w:val="20"/>
-          <w:szCs w:val="20"/>
-        </w:rPr>
-        <w:t xml:space="preserve"> </w:t>
-      </w:r>
-      <w:r>
-        <w:rPr>
           <w:rFonts w:asciiTheme="majorBidi" w:hAnsiTheme="majorBidi" w:cstheme="majorBidi"/>
           <w:b/>
           <w:bCs/>
@@ -935,11 +903,37 @@
           <w:rFonts w:asciiTheme="majorBidi" w:hAnsiTheme="majorBidi" w:cstheme="majorBidi"/>
           <w:b/>
           <w:bCs/>
-          <w:sz w:val="28"/>
-          <w:szCs w:val="28"/>
-        </w:rPr>
-      </w:pPr>
-      <w:r>
+          <w:sz w:val="24"/>
+          <w:szCs w:val="24"/>
+        </w:rPr>
+      </w:pPr>
+      <w:r>
+        <w:rPr>
+          <w:rFonts w:asciiTheme="majorBidi" w:hAnsiTheme="majorBidi" w:cstheme="majorBidi"/>
+          <w:b/>
+          <w:bCs/>
+          <w:sz w:val="24"/>
+          <w:szCs w:val="24"/>
+        </w:rPr>
+        <w:t>2.2.2 Modélisation</w:t>
+      </w:r>
+      <w:r>
+        <w:rPr>
+          <w:rFonts w:asciiTheme="majorBidi" w:hAnsiTheme="majorBidi" w:cstheme="majorBidi"/>
+          <w:b/>
+          <w:bCs/>
+          <w:sz w:val="24"/>
+          <w:szCs w:val="24"/>
+        </w:rPr>
+        <w:t xml:space="preserve"> des besoins</w:t>
+      </w:r>
+    </w:p>
+    <w:p>
+      <w:pPr>
+        <w:autoSpaceDE w:val="0"/>
+        <w:autoSpaceDN w:val="0"/>
+        <w:adjustRightInd w:val="0"/>
+        <w:spacing w:after="0" w:line="240" w:lineRule="auto"/>
         <w:rPr>
           <w:rFonts w:asciiTheme="majorBidi" w:hAnsiTheme="majorBidi" w:cstheme="majorBidi"/>
           <w:b/>
@@ -947,18 +941,7 @@
           <w:sz w:val="28"/>
           <w:szCs w:val="28"/>
         </w:rPr>
-        <w:t>2.2.2 Modélisation</w:t>
-      </w:r>
-      <w:r>
-        <w:rPr>
-          <w:rFonts w:asciiTheme="majorBidi" w:hAnsiTheme="majorBidi" w:cstheme="majorBidi"/>
-          <w:b/>
-          <w:bCs/>
-          <w:sz w:val="28"/>
-          <w:szCs w:val="28"/>
-        </w:rPr>
-        <w:t xml:space="preserve"> des besoins</w:t>
-      </w:r>
+      </w:pPr>
     </w:p>
     <w:p>
       <w:pPr>
@@ -970,44 +953,19 @@
           <w:rFonts w:asciiTheme="majorBidi" w:hAnsiTheme="majorBidi" w:cstheme="majorBidi"/>
           <w:b/>
           <w:bCs/>
-          <w:sz w:val="28"/>
-          <w:szCs w:val="28"/>
-        </w:rPr>
-      </w:pPr>
-    </w:p>
-    <w:p>
-      <w:pPr>
-        <w:autoSpaceDE w:val="0"/>
-        <w:autoSpaceDN w:val="0"/>
-        <w:adjustRightInd w:val="0"/>
-        <w:spacing w:after="0" w:line="240" w:lineRule="auto"/>
+          <w:sz w:val="24"/>
+          <w:szCs w:val="24"/>
+        </w:rPr>
+      </w:pPr>
+      <w:r>
         <w:rPr>
           <w:rFonts w:asciiTheme="majorBidi" w:hAnsiTheme="majorBidi" w:cstheme="majorBidi"/>
           <w:b/>
           <w:bCs/>
-          <w:sz w:val="28"/>
-          <w:szCs w:val="28"/>
-        </w:rPr>
-      </w:pPr>
-      <w:r>
-        <w:rPr>
-          <w:rFonts w:asciiTheme="majorBidi" w:hAnsiTheme="majorBidi" w:cstheme="majorBidi"/>
-          <w:b/>
-          <w:bCs/>
-          <w:sz w:val="28"/>
-          <w:szCs w:val="28"/>
-        </w:rPr>
-        <w:t>2.2</w:t>
-      </w:r>
-      <w:r>
-        <w:rPr>
-          <w:rFonts w:asciiTheme="majorBidi" w:hAnsiTheme="majorBidi" w:cstheme="majorBidi"/>
-          <w:b/>
-          <w:bCs/>
-          <w:sz w:val="28"/>
-          <w:szCs w:val="28"/>
-        </w:rPr>
-        <w:t>.2.1 Identification des acteurs</w:t>
+          <w:sz w:val="24"/>
+          <w:szCs w:val="24"/>
+        </w:rPr>
+        <w:t>2.2.2.1 Identification des acteurs</w:t>
       </w:r>
     </w:p>
     <w:p>
@@ -1031,6 +989,22 @@
         </w:rPr>
         <w:t>Un acteur représente l’abstraction d’un rôle joué par des entités externes (utilisateur,</w:t>
       </w:r>
+      <w:r>
+        <w:rPr>
+          <w:rFonts w:asciiTheme="majorBidi" w:hAnsiTheme="majorBidi" w:cstheme="majorBidi"/>
+          <w:sz w:val="24"/>
+          <w:szCs w:val="24"/>
+        </w:rPr>
+        <w:t xml:space="preserve"> </w:t>
+      </w:r>
+      <w:r>
+        <w:rPr>
+          <w:rFonts w:asciiTheme="majorBidi" w:hAnsiTheme="majorBidi" w:cstheme="majorBidi"/>
+          <w:sz w:val="24"/>
+          <w:szCs w:val="24"/>
+        </w:rPr>
+        <w:t>dispositif matériels ou autre système) qui interagissent avec le système étudié.</w:t>
+      </w:r>
     </w:p>
     <w:p>
       <w:pPr>
@@ -1050,7 +1024,7 @@
           <w:sz w:val="24"/>
           <w:szCs w:val="24"/>
         </w:rPr>
-        <w:t>dispositif matériels ou autre système) qui interagissent avec le système étudié.</w:t>
+        <w:t>Les acteurs de notre système sont :</w:t>
       </w:r>
     </w:p>
     <w:p>
@@ -1068,10 +1042,100 @@
       <w:r>
         <w:rPr>
           <w:rFonts w:asciiTheme="majorBidi" w:hAnsiTheme="majorBidi" w:cstheme="majorBidi"/>
-          <w:sz w:val="24"/>
-          <w:szCs w:val="24"/>
-        </w:rPr>
-        <w:t>Les acteurs de notre système sont :</w:t>
+          <w:b/>
+          <w:bCs/>
+          <w:sz w:val="24"/>
+          <w:szCs w:val="24"/>
+        </w:rPr>
+        <w:t>Administrateur :</w:t>
+      </w:r>
+      <w:r>
+        <w:rPr>
+          <w:rFonts w:asciiTheme="majorBidi" w:hAnsiTheme="majorBidi" w:cstheme="majorBidi"/>
+          <w:sz w:val="24"/>
+          <w:szCs w:val="24"/>
+        </w:rPr>
+        <w:t xml:space="preserve"> c’est lui</w:t>
+      </w:r>
+      <w:r>
+        <w:rPr>
+          <w:rFonts w:asciiTheme="majorBidi" w:hAnsiTheme="majorBidi" w:cstheme="majorBidi"/>
+          <w:sz w:val="24"/>
+          <w:szCs w:val="24"/>
+        </w:rPr>
+        <w:t xml:space="preserve"> </w:t>
+      </w:r>
+      <w:r>
+        <w:rPr>
+          <w:rFonts w:asciiTheme="majorBidi" w:hAnsiTheme="majorBidi" w:cstheme="majorBidi"/>
+          <w:sz w:val="24"/>
+          <w:szCs w:val="24"/>
+        </w:rPr>
+        <w:t xml:space="preserve">qui </w:t>
+      </w:r>
+      <w:r>
+        <w:rPr>
+          <w:rFonts w:asciiTheme="majorBidi" w:hAnsiTheme="majorBidi" w:cstheme="majorBidi"/>
+          <w:sz w:val="24"/>
+          <w:szCs w:val="24"/>
+        </w:rPr>
+        <w:t>a le droit d’administrer l’application par</w:t>
+      </w:r>
+      <w:r>
+        <w:rPr>
+          <w:rFonts w:asciiTheme="majorBidi" w:hAnsiTheme="majorBidi" w:cstheme="majorBidi"/>
+          <w:sz w:val="24"/>
+          <w:szCs w:val="24"/>
+        </w:rPr>
+        <w:t xml:space="preserve"> la gestion des</w:t>
+      </w:r>
+      <w:r>
+        <w:rPr>
+          <w:rFonts w:asciiTheme="majorBidi" w:hAnsiTheme="majorBidi" w:cstheme="majorBidi"/>
+          <w:sz w:val="24"/>
+          <w:szCs w:val="24"/>
+        </w:rPr>
+        <w:t xml:space="preserve"> </w:t>
+      </w:r>
+      <w:r>
+        <w:rPr>
+          <w:rFonts w:asciiTheme="majorBidi" w:hAnsiTheme="majorBidi" w:cstheme="majorBidi"/>
+          <w:sz w:val="24"/>
+          <w:szCs w:val="24"/>
+        </w:rPr>
+        <w:t>produits</w:t>
+      </w:r>
+      <w:r>
+        <w:rPr>
+          <w:rFonts w:asciiTheme="majorBidi" w:hAnsiTheme="majorBidi" w:cstheme="majorBidi"/>
+          <w:sz w:val="24"/>
+          <w:szCs w:val="24"/>
+        </w:rPr>
+        <w:t xml:space="preserve"> et la consultation de l’état du stock</w:t>
+      </w:r>
+      <w:r>
+        <w:rPr>
+          <w:rFonts w:asciiTheme="majorBidi" w:hAnsiTheme="majorBidi" w:cstheme="majorBidi"/>
+          <w:sz w:val="24"/>
+          <w:szCs w:val="24"/>
+        </w:rPr>
+        <w:t xml:space="preserve"> ainsi q</w:t>
+      </w:r>
+      <w:r>
+        <w:rPr>
+          <w:rFonts w:asciiTheme="majorBidi" w:hAnsiTheme="majorBidi" w:cstheme="majorBidi"/>
+          <w:sz w:val="24"/>
+          <w:szCs w:val="24"/>
+        </w:rPr>
+        <w:t>ue la mise a jour ses produits</w:t>
+      </w:r>
+      <w:r>
+        <w:rPr>
+          <w:rFonts w:asciiTheme="majorBidi" w:hAnsiTheme="majorBidi" w:cstheme="majorBidi"/>
+          <w:sz w:val="24"/>
+          <w:szCs w:val="24"/>
+        </w:rPr>
+        <w:t>.</w:t>
       </w:r>
     </w:p>
     <w:p>
@@ -1088,14 +1152,14 @@
       </w:pPr>
       <w:r>
         <w:rPr>
-          <w:rFonts w:asciiTheme="majorBidi" w:eastAsia="Wingdings-Regular-Identity-H" w:hAnsiTheme="majorBidi" w:cstheme="majorBidi"/>
+          <w:rFonts w:asciiTheme="majorBidi" w:hAnsiTheme="majorBidi" w:cstheme="majorBidi"/>
           <w:b/>
           <w:bCs/>
           <w:sz w:val="24"/>
           <w:szCs w:val="24"/>
         </w:rPr>
         <w:lastRenderedPageBreak/>
-        <w:t xml:space="preserve"> </w:t>
+        <w:t>Client </w:t>
       </w:r>
       <w:r>
         <w:rPr>
@@ -1105,51 +1169,13 @@
           <w:sz w:val="24"/>
           <w:szCs w:val="24"/>
         </w:rPr>
-        <w:t>Administrateur :</w:t>
-      </w:r>
-      <w:r>
-        <w:rPr>
-          <w:rFonts w:asciiTheme="majorBidi" w:hAnsiTheme="majorBidi" w:cstheme="majorBidi"/>
-          <w:sz w:val="24"/>
-          <w:szCs w:val="24"/>
-        </w:rPr>
-        <w:t xml:space="preserve"> c’est lui </w:t>
-      </w:r>
-      <w:r>
-        <w:rPr>
-          <w:rFonts w:asciiTheme="majorBidi" w:hAnsiTheme="majorBidi" w:cstheme="majorBidi"/>
-          <w:sz w:val="24"/>
-          <w:szCs w:val="24"/>
-        </w:rPr>
-        <w:t xml:space="preserve">le seul </w:t>
-      </w:r>
-      <w:r>
-        <w:rPr>
-          <w:rFonts w:asciiTheme="majorBidi" w:hAnsiTheme="majorBidi" w:cstheme="majorBidi"/>
-          <w:sz w:val="24"/>
-          <w:szCs w:val="24"/>
-        </w:rPr>
-        <w:t xml:space="preserve">qui </w:t>
-      </w:r>
-      <w:r>
-        <w:rPr>
-          <w:rFonts w:asciiTheme="majorBidi" w:hAnsiTheme="majorBidi" w:cstheme="majorBidi"/>
-          <w:sz w:val="24"/>
-          <w:szCs w:val="24"/>
-        </w:rPr>
-        <w:t>a le droit d’administrer l’application par</w:t>
-      </w:r>
-      <w:r>
-        <w:rPr>
-          <w:rFonts w:asciiTheme="majorBidi" w:hAnsiTheme="majorBidi" w:cstheme="majorBidi"/>
-          <w:sz w:val="24"/>
-          <w:szCs w:val="24"/>
-        </w:rPr>
-        <w:t xml:space="preserve"> la gestion des</w:t>
-      </w:r>
-      <w:r>
-        <w:rPr>
-          <w:rFonts w:asciiTheme="majorBidi" w:hAnsiTheme="majorBidi" w:cstheme="majorBidi"/>
+        <w:t>:</w:t>
+      </w:r>
+      <w:r>
+        <w:rPr>
+          <w:rFonts w:asciiTheme="majorBidi" w:hAnsiTheme="majorBidi" w:cstheme="majorBidi"/>
+          <w:b/>
+          <w:bCs/>
           <w:sz w:val="24"/>
           <w:szCs w:val="24"/>
         </w:rPr>
@@ -1161,23 +1187,15 @@
           <w:sz w:val="24"/>
           <w:szCs w:val="24"/>
         </w:rPr>
-        <w:t>produits</w:t>
-      </w:r>
-      <w:r>
-        <w:rPr>
-          <w:rFonts w:asciiTheme="majorBidi" w:hAnsiTheme="majorBidi" w:cstheme="majorBidi"/>
-          <w:sz w:val="24"/>
-          <w:szCs w:val="24"/>
-        </w:rPr>
-        <w:t xml:space="preserve"> et la consultation de l’état du stock</w:t>
-      </w:r>
-      <w:r>
-        <w:rPr>
-          <w:rFonts w:asciiTheme="majorBidi" w:hAnsiTheme="majorBidi" w:cstheme="majorBidi"/>
-          <w:sz w:val="24"/>
-          <w:szCs w:val="24"/>
-        </w:rPr>
-        <w:t xml:space="preserve"> ainsi que la mise a jour ses articles</w:t>
+        <w:t xml:space="preserve">c’est lui qui a le droit de se connecté pour choisir </w:t>
+      </w:r>
+      <w:r>
+        <w:rPr>
+          <w:rFonts w:asciiTheme="majorBidi" w:hAnsiTheme="majorBidi" w:cstheme="majorBidi"/>
+          <w:sz w:val="24"/>
+          <w:szCs w:val="24"/>
+        </w:rPr>
+        <w:t>des produits</w:t>
       </w:r>
       <w:r>
         <w:rPr>
@@ -1200,60 +1218,6 @@
           <w:szCs w:val="24"/>
         </w:rPr>
       </w:pPr>
-      <w:r>
-        <w:rPr>
-          <w:rFonts w:asciiTheme="majorBidi" w:hAnsiTheme="majorBidi" w:cstheme="majorBidi"/>
-          <w:b/>
-          <w:bCs/>
-          <w:sz w:val="24"/>
-          <w:szCs w:val="24"/>
-        </w:rPr>
-        <w:t>Client </w:t>
-      </w:r>
-      <w:r>
-        <w:rPr>
-          <w:rFonts w:asciiTheme="majorBidi" w:hAnsiTheme="majorBidi" w:cstheme="majorBidi"/>
-          <w:b/>
-          <w:bCs/>
-          <w:sz w:val="24"/>
-          <w:szCs w:val="24"/>
-        </w:rPr>
-        <w:t>:</w:t>
-      </w:r>
-      <w:r>
-        <w:rPr>
-          <w:rFonts w:asciiTheme="majorBidi" w:hAnsiTheme="majorBidi" w:cstheme="majorBidi"/>
-          <w:b/>
-          <w:bCs/>
-          <w:sz w:val="24"/>
-          <w:szCs w:val="24"/>
-        </w:rPr>
-        <w:t xml:space="preserve"> </w:t>
-      </w:r>
-      <w:r>
-        <w:rPr>
-          <w:rFonts w:asciiTheme="majorBidi" w:hAnsiTheme="majorBidi" w:cstheme="majorBidi"/>
-          <w:sz w:val="24"/>
-          <w:szCs w:val="24"/>
-        </w:rPr>
-        <w:t xml:space="preserve">c’est lui qui a le droit de se connecté pour choisir </w:t>
-      </w:r>
-      <w:r>
-        <w:rPr>
-          <w:rFonts w:asciiTheme="majorBidi" w:hAnsiTheme="majorBidi" w:cstheme="majorBidi"/>
-          <w:sz w:val="24"/>
-          <w:szCs w:val="24"/>
-        </w:rPr>
-        <w:t>des produits</w:t>
-      </w:r>
-      <w:r>
-        <w:rPr>
-          <w:rFonts w:asciiTheme="majorBidi" w:hAnsiTheme="majorBidi" w:cstheme="majorBidi"/>
-          <w:sz w:val="24"/>
-          <w:szCs w:val="24"/>
-        </w:rPr>
-        <w:t>.</w:t>
-      </w:r>
     </w:p>
     <w:p>
       <w:pPr>
@@ -1263,19 +1227,6 @@
         <w:spacing w:after="0" w:line="240" w:lineRule="auto"/>
         <w:rPr>
           <w:rFonts w:asciiTheme="majorBidi" w:hAnsiTheme="majorBidi" w:cstheme="majorBidi"/>
-          <w:sz w:val="24"/>
-          <w:szCs w:val="24"/>
-        </w:rPr>
-      </w:pPr>
-    </w:p>
-    <w:p>
-      <w:pPr>
-        <w:autoSpaceDE w:val="0"/>
-        <w:autoSpaceDN w:val="0"/>
-        <w:adjustRightInd w:val="0"/>
-        <w:spacing w:after="0" w:line="240" w:lineRule="auto"/>
-        <w:rPr>
-          <w:rFonts w:asciiTheme="majorBidi" w:hAnsiTheme="majorBidi" w:cstheme="majorBidi"/>
           <w:b/>
           <w:bCs/>
           <w:sz w:val="24"/>
@@ -1290,7 +1241,17 @@
           <w:sz w:val="24"/>
           <w:szCs w:val="24"/>
         </w:rPr>
-        <w:t>2.3.2.2 Identification des cas d’utilisation</w:t>
+        <w:t>2.2</w:t>
+      </w:r>
+      <w:r>
+        <w:rPr>
+          <w:rFonts w:asciiTheme="majorBidi" w:hAnsiTheme="majorBidi" w:cstheme="majorBidi"/>
+          <w:b/>
+          <w:bCs/>
+          <w:sz w:val="24"/>
+          <w:szCs w:val="24"/>
+        </w:rPr>
+        <w:t>.2.2 Identification des cas d’utilisation</w:t>
       </w:r>
     </w:p>
     <w:p>
@@ -1312,23 +1273,7 @@
           <w:sz w:val="24"/>
           <w:szCs w:val="24"/>
         </w:rPr>
-        <w:t>Un cas d’utilisation (use case) représente un ensemble de séquences d’action réalisées par</w:t>
-      </w:r>
-      <w:r>
-        <w:rPr>
-          <w:rFonts w:asciiTheme="majorBidi" w:hAnsiTheme="majorBidi" w:cstheme="majorBidi"/>
-          <w:sz w:val="24"/>
-          <w:szCs w:val="24"/>
-        </w:rPr>
-        <w:t xml:space="preserve"> </w:t>
-      </w:r>
-      <w:r>
-        <w:rPr>
-          <w:rFonts w:asciiTheme="majorBidi" w:hAnsiTheme="majorBidi" w:cstheme="majorBidi"/>
-          <w:sz w:val="24"/>
-          <w:szCs w:val="24"/>
-        </w:rPr>
-        <w:t>le système et produisant un résultat observable intéressant pour un acteur particulier. Un cas</w:t>
+        <w:t>Un cas d’utilisation (use case) représente un ensemble de séquences d’action réalisées parle système et produisant un résultat observable intéressant pour un acteur particulier. Un cas</w:t>
       </w:r>
       <w:r>
         <w:rPr>
@@ -1385,7 +1330,7 @@
       <w:tblPr>
         <w:tblStyle w:val="Grilledutableau"/>
         <w:tblW w:w="0" w:type="auto"/>
-        <w:tblLook w:val="04A0" w:firstRow="1" w:lastRow="0" w:firstColumn="1" w:lastColumn="0" w:noHBand="0" w:noVBand="1"/>
+        <w:tblLook w:val="04A0"/>
       </w:tblPr>
       <w:tblGrid>
         <w:gridCol w:w="675"/>
@@ -1408,6 +1353,7 @@
                 <w:szCs w:val="24"/>
               </w:rPr>
             </w:pPr>
+            <w:proofErr w:type="spellStart"/>
             <w:r>
               <w:rPr>
                 <w:rFonts w:asciiTheme="majorBidi" w:hAnsiTheme="majorBidi" w:cstheme="majorBidi"/>
@@ -1416,6 +1362,7 @@
               </w:rPr>
               <w:t>num</w:t>
             </w:r>
+            <w:proofErr w:type="spellEnd"/>
           </w:p>
         </w:tc>
         <w:tc>
@@ -1741,12 +1688,21 @@
         <w:autoSpaceDN w:val="0"/>
         <w:adjustRightInd w:val="0"/>
         <w:spacing w:after="0" w:line="240" w:lineRule="auto"/>
-        <w:rPr>
-          <w:rFonts w:asciiTheme="majorBidi" w:hAnsiTheme="majorBidi" w:cstheme="majorBidi"/>
-          <w:sz w:val="24"/>
-          <w:szCs w:val="24"/>
-        </w:rPr>
-      </w:pPr>
+        <w:jc w:val="center"/>
+        <w:rPr>
+          <w:rFonts w:asciiTheme="majorBidi" w:hAnsiTheme="majorBidi" w:cstheme="majorBidi"/>
+          <w:sz w:val="24"/>
+          <w:szCs w:val="24"/>
+        </w:rPr>
+      </w:pPr>
+      <w:r>
+        <w:rPr>
+          <w:rFonts w:asciiTheme="majorBidi" w:hAnsiTheme="majorBidi" w:cstheme="majorBidi"/>
+          <w:sz w:val="24"/>
+          <w:szCs w:val="24"/>
+        </w:rPr>
+        <w:t>Table 2.1 Liste des cas d’utilisation.</w:t>
+      </w:r>
     </w:p>
     <w:p>
       <w:pPr>
@@ -1783,7 +1739,17 @@
           <w:sz w:val="24"/>
           <w:szCs w:val="24"/>
         </w:rPr>
-        <w:t>2.3.2.3</w:t>
+        <w:t>2.2</w:t>
+      </w:r>
+      <w:r>
+        <w:rPr>
+          <w:rFonts w:asciiTheme="majorBidi" w:hAnsiTheme="majorBidi" w:cstheme="majorBidi"/>
+          <w:b/>
+          <w:bCs/>
+          <w:sz w:val="24"/>
+          <w:szCs w:val="24"/>
+        </w:rPr>
+        <w:t>.2.3</w:t>
       </w:r>
       <w:r>
         <w:rPr>
@@ -1810,14 +1776,21 @@
           <w:szCs w:val="24"/>
         </w:rPr>
       </w:pPr>
-      <w:r>
-        <w:rPr>
-          <w:rFonts w:asciiTheme="majorBidi" w:eastAsia="SymbolMT-Identity-H" w:hAnsiTheme="majorBidi" w:cstheme="majorBidi"/>
-          <w:sz w:val="24"/>
-          <w:szCs w:val="24"/>
-        </w:rPr>
-        <w:t xml:space="preserve"> </w:t>
-      </w:r>
+    </w:p>
+    <w:p>
+      <w:pPr>
+        <w:autoSpaceDE w:val="0"/>
+        <w:autoSpaceDN w:val="0"/>
+        <w:adjustRightInd w:val="0"/>
+        <w:spacing w:after="0" w:line="240" w:lineRule="auto"/>
+        <w:rPr>
+          <w:rFonts w:asciiTheme="majorBidi" w:hAnsiTheme="majorBidi" w:cstheme="majorBidi"/>
+          <w:b/>
+          <w:bCs/>
+          <w:sz w:val="24"/>
+          <w:szCs w:val="24"/>
+        </w:rPr>
+      </w:pPr>
       <w:r>
         <w:rPr>
           <w:rFonts w:asciiTheme="majorBidi" w:hAnsiTheme="majorBidi" w:cstheme="majorBidi"/>
@@ -1891,7 +1864,7 @@
       <w:tblPr>
         <w:tblStyle w:val="Grilledutableau"/>
         <w:tblW w:w="0" w:type="auto"/>
-        <w:tblLook w:val="04A0" w:firstRow="1" w:lastRow="0" w:firstColumn="1" w:lastColumn="0" w:noHBand="0" w:noVBand="1"/>
+        <w:tblLook w:val="04A0"/>
       </w:tblPr>
       <w:tblGrid>
         <w:gridCol w:w="1951"/>
@@ -2419,16 +2392,29 @@
     </w:tbl>
     <w:p>
       <w:pPr>
-        <w:autoSpaceDE w:val="0"/>
-        <w:autoSpaceDN w:val="0"/>
-        <w:adjustRightInd w:val="0"/>
-        <w:spacing w:after="0" w:line="240" w:lineRule="auto"/>
-        <w:rPr>
-          <w:rFonts w:asciiTheme="majorBidi" w:hAnsiTheme="majorBidi" w:cstheme="majorBidi"/>
-          <w:sz w:val="24"/>
-          <w:szCs w:val="24"/>
-        </w:rPr>
-      </w:pPr>
+        <w:jc w:val="center"/>
+        <w:rPr>
+          <w:rFonts w:ascii="Times New Roman" w:hAnsi="Times New Roman" w:cs="Times New Roman"/>
+          <w:sz w:val="24"/>
+          <w:szCs w:val="24"/>
+        </w:rPr>
+      </w:pPr>
+      <w:r>
+        <w:rPr>
+          <w:rFonts w:ascii="Times New Roman" w:hAnsi="Times New Roman" w:cs="Times New Roman"/>
+          <w:sz w:val="24"/>
+          <w:szCs w:val="24"/>
+        </w:rPr>
+        <w:t>Table 2.2 Cas d’utilisation ‘A</w:t>
+      </w:r>
+      <w:r>
+        <w:rPr>
+          <w:rFonts w:ascii="Times New Roman" w:hAnsi="Times New Roman" w:cs="Times New Roman"/>
+          <w:sz w:val="24"/>
+          <w:szCs w:val="24"/>
+        </w:rPr>
+        <w:t>uthentification’</w:t>
+      </w:r>
     </w:p>
     <w:p>
       <w:pPr>
@@ -2543,13 +2529,7 @@
           <w:szCs w:val="24"/>
         </w:rPr>
       </w:pPr>
-    </w:p>
-    <w:p>
-      <w:pPr>
-        <w:autoSpaceDE w:val="0"/>
-        <w:autoSpaceDN w:val="0"/>
-        <w:adjustRightInd w:val="0"/>
-        <w:spacing w:after="0" w:line="240" w:lineRule="auto"/>
+      <w:r>
         <w:rPr>
           <w:rFonts w:asciiTheme="majorBidi" w:eastAsia="SymbolMT-Identity-H" w:hAnsiTheme="majorBidi" w:cstheme="majorBidi"/>
           <w:b/>
@@ -2557,76 +2537,6 @@
           <w:sz w:val="24"/>
           <w:szCs w:val="24"/>
         </w:rPr>
-      </w:pPr>
-    </w:p>
-    <w:p>
-      <w:pPr>
-        <w:autoSpaceDE w:val="0"/>
-        <w:autoSpaceDN w:val="0"/>
-        <w:adjustRightInd w:val="0"/>
-        <w:spacing w:after="0" w:line="240" w:lineRule="auto"/>
-        <w:rPr>
-          <w:rFonts w:asciiTheme="majorBidi" w:eastAsia="SymbolMT-Identity-H" w:hAnsiTheme="majorBidi" w:cstheme="majorBidi"/>
-          <w:b/>
-          <w:bCs/>
-          <w:sz w:val="24"/>
-          <w:szCs w:val="24"/>
-        </w:rPr>
-      </w:pPr>
-    </w:p>
-    <w:p>
-      <w:pPr>
-        <w:autoSpaceDE w:val="0"/>
-        <w:autoSpaceDN w:val="0"/>
-        <w:adjustRightInd w:val="0"/>
-        <w:spacing w:after="0" w:line="240" w:lineRule="auto"/>
-        <w:rPr>
-          <w:rFonts w:asciiTheme="majorBidi" w:eastAsia="SymbolMT-Identity-H" w:hAnsiTheme="majorBidi" w:cstheme="majorBidi"/>
-          <w:b/>
-          <w:bCs/>
-          <w:sz w:val="24"/>
-          <w:szCs w:val="24"/>
-        </w:rPr>
-      </w:pPr>
-    </w:p>
-    <w:p>
-      <w:pPr>
-        <w:autoSpaceDE w:val="0"/>
-        <w:autoSpaceDN w:val="0"/>
-        <w:adjustRightInd w:val="0"/>
-        <w:spacing w:after="0" w:line="240" w:lineRule="auto"/>
-        <w:rPr>
-          <w:rFonts w:asciiTheme="majorBidi" w:eastAsia="SymbolMT-Identity-H" w:hAnsiTheme="majorBidi" w:cstheme="majorBidi"/>
-          <w:b/>
-          <w:bCs/>
-          <w:sz w:val="24"/>
-          <w:szCs w:val="24"/>
-        </w:rPr>
-      </w:pPr>
-    </w:p>
-    <w:p>
-      <w:pPr>
-        <w:autoSpaceDE w:val="0"/>
-        <w:autoSpaceDN w:val="0"/>
-        <w:adjustRightInd w:val="0"/>
-        <w:spacing w:after="0" w:line="240" w:lineRule="auto"/>
-        <w:rPr>
-          <w:rFonts w:asciiTheme="majorBidi" w:eastAsia="SymbolMT-Identity-H" w:hAnsiTheme="majorBidi" w:cstheme="majorBidi"/>
-          <w:b/>
-          <w:bCs/>
-          <w:sz w:val="24"/>
-          <w:szCs w:val="24"/>
-        </w:rPr>
-      </w:pPr>
-      <w:r>
-        <w:rPr>
-          <w:rFonts w:asciiTheme="majorBidi" w:eastAsia="SymbolMT-Identity-H" w:hAnsiTheme="majorBidi" w:cstheme="majorBidi"/>
-          <w:b/>
-          <w:bCs/>
-          <w:sz w:val="24"/>
-          <w:szCs w:val="24"/>
-        </w:rPr>
-        <w:lastRenderedPageBreak/>
         <w:t>La description du cas d’utilisation ‘</w:t>
       </w:r>
       <w:r>
@@ -2669,7 +2579,7 @@
       <w:tblPr>
         <w:tblStyle w:val="Grilledutableau"/>
         <w:tblW w:w="0" w:type="auto"/>
-        <w:tblLook w:val="04A0" w:firstRow="1" w:lastRow="0" w:firstColumn="1" w:lastColumn="0" w:noHBand="0" w:noVBand="1"/>
+        <w:tblLook w:val="04A0"/>
       </w:tblPr>
       <w:tblGrid>
         <w:gridCol w:w="1951"/>
@@ -2873,7 +2783,8 @@
                 <w:sz w:val="24"/>
                 <w:szCs w:val="24"/>
               </w:rPr>
-              <w:t>Précondition</w:t>
+              <w:lastRenderedPageBreak/>
+              <w:t>Pré condition</w:t>
             </w:r>
           </w:p>
         </w:tc>
@@ -3241,6 +3152,28 @@
         <w:autoSpaceDN w:val="0"/>
         <w:adjustRightInd w:val="0"/>
         <w:spacing w:after="0" w:line="240" w:lineRule="auto"/>
+        <w:jc w:val="center"/>
+        <w:rPr>
+          <w:rFonts w:asciiTheme="majorBidi" w:eastAsia="SymbolMT-Identity-H" w:hAnsiTheme="majorBidi" w:cstheme="majorBidi"/>
+          <w:sz w:val="24"/>
+          <w:szCs w:val="24"/>
+        </w:rPr>
+      </w:pPr>
+      <w:r>
+        <w:rPr>
+          <w:rFonts w:asciiTheme="majorBidi" w:eastAsia="SymbolMT-Identity-H" w:hAnsiTheme="majorBidi" w:cstheme="majorBidi"/>
+          <w:sz w:val="24"/>
+          <w:szCs w:val="24"/>
+        </w:rPr>
+        <w:t>Table 2.3 Cas d’utilisation ‘Ajouter un produit’</w:t>
+      </w:r>
+    </w:p>
+    <w:p>
+      <w:pPr>
+        <w:autoSpaceDE w:val="0"/>
+        <w:autoSpaceDN w:val="0"/>
+        <w:adjustRightInd w:val="0"/>
+        <w:spacing w:after="0" w:line="240" w:lineRule="auto"/>
         <w:rPr>
           <w:rFonts w:asciiTheme="majorBidi" w:eastAsia="SymbolMT-Identity-H" w:hAnsiTheme="majorBidi" w:cstheme="majorBidi"/>
           <w:b/>
@@ -3314,7 +3247,7 @@
       <w:tblPr>
         <w:tblStyle w:val="Grilledutableau"/>
         <w:tblW w:w="0" w:type="auto"/>
-        <w:tblLook w:val="04A0" w:firstRow="1" w:lastRow="0" w:firstColumn="1" w:lastColumn="0" w:noHBand="0" w:noVBand="1"/>
+        <w:tblLook w:val="04A0"/>
       </w:tblPr>
       <w:tblGrid>
         <w:gridCol w:w="1951"/>
@@ -3514,16 +3447,16 @@
                 <w:szCs w:val="24"/>
               </w:rPr>
             </w:pPr>
-            <w:r>
-              <w:rPr>
-                <w:rFonts w:asciiTheme="majorBidi" w:eastAsia="SymbolMT-Identity-H" w:hAnsiTheme="majorBidi" w:cstheme="majorBidi"/>
-                <w:sz w:val="24"/>
-                <w:szCs w:val="24"/>
-              </w:rPr>
-              <w:t>Précondition</w:t>
-            </w:r>
             <w:bookmarkStart w:id="0" w:name="_GoBack"/>
             <w:bookmarkEnd w:id="0"/>
+            <w:r>
+              <w:rPr>
+                <w:rFonts w:asciiTheme="majorBidi" w:eastAsia="SymbolMT-Identity-H" w:hAnsiTheme="majorBidi" w:cstheme="majorBidi"/>
+                <w:sz w:val="24"/>
+                <w:szCs w:val="24"/>
+              </w:rPr>
+              <w:t>Pré condition</w:t>
+            </w:r>
           </w:p>
         </w:tc>
         <w:tc>
@@ -3632,14 +3565,6 @@
                 <w:sz w:val="24"/>
                 <w:szCs w:val="24"/>
               </w:rPr>
-              <w:t xml:space="preserve"> </w:t>
-            </w:r>
-            <w:r>
-              <w:rPr>
-                <w:rFonts w:asciiTheme="majorBidi" w:eastAsia="Wingdings-Regular-Identity-H" w:hAnsiTheme="majorBidi" w:cstheme="majorBidi"/>
-                <w:sz w:val="24"/>
-                <w:szCs w:val="24"/>
-              </w:rPr>
               <w:t>L’administrateur</w:t>
             </w:r>
             <w:r>
@@ -3698,14 +3623,6 @@
                 <w:sz w:val="24"/>
                 <w:szCs w:val="24"/>
               </w:rPr>
-              <w:t xml:space="preserve"> </w:t>
-            </w:r>
-            <w:r>
-              <w:rPr>
-                <w:rFonts w:asciiTheme="majorBidi" w:eastAsia="Wingdings-Regular-Identity-H" w:hAnsiTheme="majorBidi" w:cstheme="majorBidi"/>
-                <w:sz w:val="24"/>
-                <w:szCs w:val="24"/>
-              </w:rPr>
               <w:t>L’administrateur</w:t>
             </w:r>
             <w:r>
@@ -3733,14 +3650,6 @@
                 <w:szCs w:val="24"/>
               </w:rPr>
             </w:pPr>
-            <w:r>
-              <w:rPr>
-                <w:rFonts w:asciiTheme="majorBidi" w:eastAsia="Wingdings-Regular-Identity-H" w:hAnsiTheme="majorBidi" w:cstheme="majorBidi"/>
-                <w:sz w:val="24"/>
-                <w:szCs w:val="24"/>
-              </w:rPr>
-              <w:t xml:space="preserve"> </w:t>
-            </w:r>
             <w:r>
               <w:rPr>
                 <w:rFonts w:asciiTheme="majorBidi" w:eastAsia="Wingdings-Regular-Identity-H" w:hAnsiTheme="majorBidi" w:cstheme="majorBidi"/>
@@ -3924,14 +3833,21 @@
         <w:autoSpaceDN w:val="0"/>
         <w:adjustRightInd w:val="0"/>
         <w:spacing w:after="0" w:line="240" w:lineRule="auto"/>
+        <w:jc w:val="center"/>
         <w:rPr>
           <w:rFonts w:asciiTheme="majorBidi" w:eastAsia="SymbolMT-Identity-H" w:hAnsiTheme="majorBidi" w:cstheme="majorBidi"/>
-          <w:b/>
-          <w:bCs/>
-          <w:sz w:val="24"/>
-          <w:szCs w:val="24"/>
-        </w:rPr>
-      </w:pPr>
+          <w:sz w:val="24"/>
+          <w:szCs w:val="24"/>
+        </w:rPr>
+      </w:pPr>
+      <w:r>
+        <w:rPr>
+          <w:rFonts w:asciiTheme="majorBidi" w:eastAsia="SymbolMT-Identity-H" w:hAnsiTheme="majorBidi" w:cstheme="majorBidi"/>
+          <w:sz w:val="24"/>
+          <w:szCs w:val="24"/>
+        </w:rPr>
+        <w:t>Table 2.4 Cas d’utilisation ‘Modifier un produit’</w:t>
+      </w:r>
     </w:p>
     <w:p>
       <w:pPr>
@@ -3941,8 +3857,6 @@
         <w:spacing w:after="0" w:line="240" w:lineRule="auto"/>
         <w:rPr>
           <w:rFonts w:asciiTheme="majorBidi" w:eastAsia="SymbolMT-Identity-H" w:hAnsiTheme="majorBidi" w:cstheme="majorBidi"/>
-          <w:b/>
-          <w:bCs/>
           <w:sz w:val="24"/>
           <w:szCs w:val="24"/>
         </w:rPr>
@@ -3958,6 +3872,2195 @@
           <w:rFonts w:asciiTheme="majorBidi" w:eastAsia="SymbolMT-Identity-H" w:hAnsiTheme="majorBidi" w:cstheme="majorBidi"/>
           <w:b/>
           <w:bCs/>
+          <w:sz w:val="24"/>
+          <w:szCs w:val="24"/>
+        </w:rPr>
+      </w:pPr>
+      <w:r>
+        <w:rPr>
+          <w:rFonts w:asciiTheme="majorBidi" w:eastAsia="SymbolMT-Identity-H" w:hAnsiTheme="majorBidi" w:cstheme="majorBidi"/>
+          <w:b/>
+          <w:bCs/>
+          <w:sz w:val="24"/>
+          <w:szCs w:val="24"/>
+        </w:rPr>
+        <w:t>La description du cas d’utilisation</w:t>
+      </w:r>
+      <w:r>
+        <w:rPr>
+          <w:rFonts w:asciiTheme="majorBidi" w:eastAsia="SymbolMT-Identity-H" w:hAnsiTheme="majorBidi" w:cstheme="majorBidi"/>
+          <w:b/>
+          <w:bCs/>
+          <w:sz w:val="24"/>
+          <w:szCs w:val="24"/>
+        </w:rPr>
+        <w:t xml:space="preserve"> ‘Supprimer un produit’</w:t>
+      </w:r>
+    </w:p>
+    <w:p>
+      <w:pPr>
+        <w:autoSpaceDE w:val="0"/>
+        <w:autoSpaceDN w:val="0"/>
+        <w:adjustRightInd w:val="0"/>
+        <w:spacing w:after="0" w:line="240" w:lineRule="auto"/>
+        <w:rPr>
+          <w:rFonts w:asciiTheme="majorBidi" w:eastAsia="SymbolMT-Identity-H" w:hAnsiTheme="majorBidi" w:cstheme="majorBidi"/>
+          <w:sz w:val="24"/>
+          <w:szCs w:val="24"/>
+        </w:rPr>
+      </w:pPr>
+    </w:p>
+    <w:tbl>
+      <w:tblPr>
+        <w:tblStyle w:val="Grilledutableau"/>
+        <w:tblW w:w="0" w:type="auto"/>
+        <w:tblLook w:val="04A0"/>
+      </w:tblPr>
+      <w:tblGrid>
+        <w:gridCol w:w="1951"/>
+        <w:gridCol w:w="7261"/>
+      </w:tblGrid>
+      <w:tr>
+        <w:tc>
+          <w:tcPr>
+            <w:tcW w:w="1951" w:type="dxa"/>
+          </w:tcPr>
+          <w:p>
+            <w:pPr>
+              <w:autoSpaceDE w:val="0"/>
+              <w:autoSpaceDN w:val="0"/>
+              <w:adjustRightInd w:val="0"/>
+              <w:rPr>
+                <w:rFonts w:asciiTheme="majorBidi" w:eastAsia="SymbolMT-Identity-H" w:hAnsiTheme="majorBidi" w:cstheme="majorBidi"/>
+                <w:sz w:val="24"/>
+                <w:szCs w:val="24"/>
+              </w:rPr>
+            </w:pPr>
+            <w:r>
+              <w:rPr>
+                <w:rFonts w:asciiTheme="majorBidi" w:eastAsia="SymbolMT-Identity-H" w:hAnsiTheme="majorBidi" w:cstheme="majorBidi"/>
+                <w:sz w:val="24"/>
+                <w:szCs w:val="24"/>
+              </w:rPr>
+              <w:t>Cas d’utilisation</w:t>
+            </w:r>
+          </w:p>
+        </w:tc>
+        <w:tc>
+          <w:tcPr>
+            <w:tcW w:w="7261" w:type="dxa"/>
+          </w:tcPr>
+          <w:p>
+            <w:pPr>
+              <w:autoSpaceDE w:val="0"/>
+              <w:autoSpaceDN w:val="0"/>
+              <w:adjustRightInd w:val="0"/>
+              <w:rPr>
+                <w:rFonts w:asciiTheme="majorBidi" w:eastAsia="SymbolMT-Identity-H" w:hAnsiTheme="majorBidi" w:cstheme="majorBidi"/>
+                <w:b/>
+                <w:bCs/>
+                <w:sz w:val="24"/>
+                <w:szCs w:val="24"/>
+              </w:rPr>
+            </w:pPr>
+            <w:r>
+              <w:rPr>
+                <w:rFonts w:asciiTheme="majorBidi" w:eastAsia="SymbolMT-Identity-H" w:hAnsiTheme="majorBidi" w:cstheme="majorBidi"/>
+                <w:b/>
+                <w:bCs/>
+                <w:sz w:val="24"/>
+                <w:szCs w:val="24"/>
+              </w:rPr>
+              <w:t>Supprimer un produit</w:t>
+            </w:r>
+          </w:p>
+        </w:tc>
+      </w:tr>
+      <w:tr>
+        <w:tc>
+          <w:tcPr>
+            <w:tcW w:w="1951" w:type="dxa"/>
+          </w:tcPr>
+          <w:p>
+            <w:pPr>
+              <w:autoSpaceDE w:val="0"/>
+              <w:autoSpaceDN w:val="0"/>
+              <w:adjustRightInd w:val="0"/>
+              <w:rPr>
+                <w:rFonts w:asciiTheme="majorBidi" w:eastAsia="SymbolMT-Identity-H" w:hAnsiTheme="majorBidi" w:cstheme="majorBidi"/>
+                <w:b/>
+                <w:bCs/>
+                <w:sz w:val="24"/>
+                <w:szCs w:val="24"/>
+              </w:rPr>
+            </w:pPr>
+            <w:r>
+              <w:rPr>
+                <w:rFonts w:asciiTheme="majorBidi" w:eastAsia="SymbolMT-Identity-H" w:hAnsiTheme="majorBidi" w:cstheme="majorBidi"/>
+                <w:sz w:val="24"/>
+                <w:szCs w:val="24"/>
+              </w:rPr>
+              <w:t>Acteur</w:t>
+            </w:r>
+          </w:p>
+        </w:tc>
+        <w:tc>
+          <w:tcPr>
+            <w:tcW w:w="7261" w:type="dxa"/>
+          </w:tcPr>
+          <w:p>
+            <w:pPr>
+              <w:autoSpaceDE w:val="0"/>
+              <w:autoSpaceDN w:val="0"/>
+              <w:adjustRightInd w:val="0"/>
+              <w:rPr>
+                <w:rFonts w:asciiTheme="majorBidi" w:eastAsia="SymbolMT-Identity-H" w:hAnsiTheme="majorBidi" w:cstheme="majorBidi"/>
+                <w:b/>
+                <w:bCs/>
+                <w:sz w:val="24"/>
+                <w:szCs w:val="24"/>
+              </w:rPr>
+            </w:pPr>
+            <w:r>
+              <w:rPr>
+                <w:rFonts w:asciiTheme="majorBidi" w:eastAsia="SymbolMT-Identity-H" w:hAnsiTheme="majorBidi" w:cstheme="majorBidi"/>
+                <w:sz w:val="24"/>
+                <w:szCs w:val="24"/>
+              </w:rPr>
+              <w:t>Administrateur</w:t>
+            </w:r>
+          </w:p>
+        </w:tc>
+      </w:tr>
+      <w:tr>
+        <w:tc>
+          <w:tcPr>
+            <w:tcW w:w="1951" w:type="dxa"/>
+          </w:tcPr>
+          <w:p>
+            <w:pPr>
+              <w:autoSpaceDE w:val="0"/>
+              <w:autoSpaceDN w:val="0"/>
+              <w:adjustRightInd w:val="0"/>
+              <w:rPr>
+                <w:rFonts w:asciiTheme="majorBidi" w:eastAsia="SymbolMT-Identity-H" w:hAnsiTheme="majorBidi" w:cstheme="majorBidi"/>
+                <w:b/>
+                <w:bCs/>
+                <w:sz w:val="24"/>
+                <w:szCs w:val="24"/>
+              </w:rPr>
+            </w:pPr>
+            <w:r>
+              <w:rPr>
+                <w:rFonts w:asciiTheme="majorBidi" w:eastAsia="SymbolMT-Identity-H" w:hAnsiTheme="majorBidi" w:cstheme="majorBidi"/>
+                <w:sz w:val="24"/>
+                <w:szCs w:val="24"/>
+              </w:rPr>
+              <w:t>Objectif</w:t>
+            </w:r>
+          </w:p>
+        </w:tc>
+        <w:tc>
+          <w:tcPr>
+            <w:tcW w:w="7261" w:type="dxa"/>
+          </w:tcPr>
+          <w:p>
+            <w:pPr>
+              <w:autoSpaceDE w:val="0"/>
+              <w:autoSpaceDN w:val="0"/>
+              <w:adjustRightInd w:val="0"/>
+              <w:rPr>
+                <w:rFonts w:asciiTheme="majorBidi" w:eastAsia="SymbolMT-Identity-H" w:hAnsiTheme="majorBidi" w:cstheme="majorBidi"/>
+                <w:b/>
+                <w:bCs/>
+                <w:sz w:val="24"/>
+                <w:szCs w:val="24"/>
+              </w:rPr>
+            </w:pPr>
+            <w:r>
+              <w:rPr>
+                <w:rFonts w:asciiTheme="majorBidi" w:hAnsiTheme="majorBidi" w:cstheme="majorBidi"/>
+                <w:sz w:val="24"/>
+                <w:szCs w:val="24"/>
+              </w:rPr>
+              <w:t>Permet à l’administrateur de supprimer un produit de la liste des produits</w:t>
+            </w:r>
+          </w:p>
+        </w:tc>
+      </w:tr>
+      <w:tr>
+        <w:tc>
+          <w:tcPr>
+            <w:tcW w:w="1951" w:type="dxa"/>
+          </w:tcPr>
+          <w:p>
+            <w:pPr>
+              <w:autoSpaceDE w:val="0"/>
+              <w:autoSpaceDN w:val="0"/>
+              <w:adjustRightInd w:val="0"/>
+              <w:rPr>
+                <w:rFonts w:asciiTheme="majorBidi" w:eastAsia="SymbolMT-Identity-H" w:hAnsiTheme="majorBidi" w:cstheme="majorBidi"/>
+                <w:b/>
+                <w:bCs/>
+                <w:sz w:val="24"/>
+                <w:szCs w:val="24"/>
+              </w:rPr>
+            </w:pPr>
+            <w:r>
+              <w:rPr>
+                <w:rFonts w:asciiTheme="majorBidi" w:eastAsia="SymbolMT-Identity-H" w:hAnsiTheme="majorBidi" w:cstheme="majorBidi"/>
+                <w:sz w:val="24"/>
+                <w:szCs w:val="24"/>
+              </w:rPr>
+              <w:t>Pré condition</w:t>
+            </w:r>
+          </w:p>
+        </w:tc>
+        <w:tc>
+          <w:tcPr>
+            <w:tcW w:w="7261" w:type="dxa"/>
+          </w:tcPr>
+          <w:p>
+            <w:pPr>
+              <w:autoSpaceDE w:val="0"/>
+              <w:autoSpaceDN w:val="0"/>
+              <w:adjustRightInd w:val="0"/>
+              <w:rPr>
+                <w:rFonts w:asciiTheme="majorBidi" w:eastAsia="SymbolMT-Identity-H" w:hAnsiTheme="majorBidi" w:cstheme="majorBidi"/>
+                <w:b/>
+                <w:bCs/>
+                <w:sz w:val="24"/>
+                <w:szCs w:val="24"/>
+              </w:rPr>
+            </w:pPr>
+            <w:r>
+              <w:rPr>
+                <w:rFonts w:asciiTheme="majorBidi" w:hAnsiTheme="majorBidi" w:cstheme="majorBidi"/>
+                <w:sz w:val="24"/>
+                <w:szCs w:val="24"/>
+              </w:rPr>
+              <w:t>L’administrateur s’</w:t>
+            </w:r>
+            <w:r>
+              <w:rPr>
+                <w:rFonts w:asciiTheme="majorBidi" w:hAnsiTheme="majorBidi" w:cstheme="majorBidi"/>
+                <w:sz w:val="24"/>
+                <w:szCs w:val="24"/>
+              </w:rPr>
+              <w:t>authentifié</w:t>
+            </w:r>
+          </w:p>
+        </w:tc>
+      </w:tr>
+      <w:tr>
+        <w:tc>
+          <w:tcPr>
+            <w:tcW w:w="1951" w:type="dxa"/>
+          </w:tcPr>
+          <w:p>
+            <w:pPr>
+              <w:autoSpaceDE w:val="0"/>
+              <w:autoSpaceDN w:val="0"/>
+              <w:adjustRightInd w:val="0"/>
+              <w:rPr>
+                <w:rFonts w:asciiTheme="majorBidi" w:eastAsia="SymbolMT-Identity-H" w:hAnsiTheme="majorBidi" w:cstheme="majorBidi"/>
+                <w:b/>
+                <w:bCs/>
+                <w:sz w:val="24"/>
+                <w:szCs w:val="24"/>
+              </w:rPr>
+            </w:pPr>
+            <w:r>
+              <w:rPr>
+                <w:rFonts w:asciiTheme="majorBidi" w:hAnsiTheme="majorBidi" w:cstheme="majorBidi"/>
+                <w:sz w:val="24"/>
+                <w:szCs w:val="24"/>
+              </w:rPr>
+              <w:t>Scénario nominal</w:t>
+            </w:r>
+          </w:p>
+        </w:tc>
+        <w:tc>
+          <w:tcPr>
+            <w:tcW w:w="7261" w:type="dxa"/>
+          </w:tcPr>
+          <w:p>
+            <w:pPr>
+              <w:pStyle w:val="Paragraphedeliste"/>
+              <w:numPr>
+                <w:ilvl w:val="0"/>
+                <w:numId w:val="21"/>
+              </w:numPr>
+              <w:autoSpaceDE w:val="0"/>
+              <w:autoSpaceDN w:val="0"/>
+              <w:adjustRightInd w:val="0"/>
+              <w:rPr>
+                <w:rFonts w:asciiTheme="majorBidi" w:eastAsia="Wingdings-Regular-Identity-H" w:hAnsiTheme="majorBidi" w:cstheme="majorBidi"/>
+                <w:sz w:val="24"/>
+                <w:szCs w:val="24"/>
+              </w:rPr>
+            </w:pPr>
+            <w:r>
+              <w:rPr>
+                <w:rFonts w:asciiTheme="majorBidi" w:eastAsia="Wingdings-Regular-Identity-H" w:hAnsiTheme="majorBidi" w:cstheme="majorBidi"/>
+                <w:sz w:val="24"/>
+                <w:szCs w:val="24"/>
+              </w:rPr>
+              <w:t xml:space="preserve"> </w:t>
+            </w:r>
+            <w:r>
+              <w:rPr>
+                <w:rFonts w:asciiTheme="majorBidi" w:eastAsia="Wingdings-Regular-Identity-H" w:hAnsiTheme="majorBidi" w:cstheme="majorBidi"/>
+                <w:sz w:val="24"/>
+                <w:szCs w:val="24"/>
+              </w:rPr>
+              <w:t>L’administrateur</w:t>
+            </w:r>
+            <w:r>
+              <w:rPr>
+                <w:rFonts w:asciiTheme="majorBidi" w:eastAsia="Wingdings-Regular-Identity-H" w:hAnsiTheme="majorBidi" w:cstheme="majorBidi"/>
+                <w:sz w:val="24"/>
+                <w:szCs w:val="24"/>
+              </w:rPr>
+              <w:t xml:space="preserve"> cho</w:t>
+            </w:r>
+            <w:r>
+              <w:rPr>
+                <w:rFonts w:asciiTheme="majorBidi" w:eastAsia="Wingdings-Regular-Identity-H" w:hAnsiTheme="majorBidi" w:cstheme="majorBidi"/>
+                <w:sz w:val="24"/>
+                <w:szCs w:val="24"/>
+              </w:rPr>
+              <w:t>isit l’interface de suppression</w:t>
+            </w:r>
+          </w:p>
+          <w:p>
+            <w:pPr>
+              <w:pStyle w:val="Paragraphedeliste"/>
+              <w:numPr>
+                <w:ilvl w:val="0"/>
+                <w:numId w:val="21"/>
+              </w:numPr>
+              <w:autoSpaceDE w:val="0"/>
+              <w:autoSpaceDN w:val="0"/>
+              <w:adjustRightInd w:val="0"/>
+              <w:rPr>
+                <w:rFonts w:asciiTheme="majorBidi" w:eastAsia="Wingdings-Regular-Identity-H" w:hAnsiTheme="majorBidi" w:cstheme="majorBidi"/>
+                <w:sz w:val="24"/>
+                <w:szCs w:val="24"/>
+              </w:rPr>
+            </w:pPr>
+            <w:r>
+              <w:rPr>
+                <w:rFonts w:asciiTheme="majorBidi" w:eastAsia="Wingdings-Regular-Identity-H" w:hAnsiTheme="majorBidi" w:cstheme="majorBidi"/>
+                <w:sz w:val="24"/>
+                <w:szCs w:val="24"/>
+              </w:rPr>
+              <w:t xml:space="preserve"> L</w:t>
+            </w:r>
+            <w:r>
+              <w:rPr>
+                <w:rFonts w:asciiTheme="majorBidi" w:eastAsia="Wingdings-Regular-Identity-H" w:hAnsiTheme="majorBidi" w:cstheme="majorBidi"/>
+                <w:sz w:val="24"/>
+                <w:szCs w:val="24"/>
+              </w:rPr>
+              <w:t>e menu de suppression s’affiche</w:t>
+            </w:r>
+          </w:p>
+          <w:p>
+            <w:pPr>
+              <w:pStyle w:val="Paragraphedeliste"/>
+              <w:numPr>
+                <w:ilvl w:val="0"/>
+                <w:numId w:val="21"/>
+              </w:numPr>
+              <w:autoSpaceDE w:val="0"/>
+              <w:autoSpaceDN w:val="0"/>
+              <w:adjustRightInd w:val="0"/>
+              <w:rPr>
+                <w:rFonts w:asciiTheme="majorBidi" w:eastAsia="Wingdings-Regular-Identity-H" w:hAnsiTheme="majorBidi" w:cstheme="majorBidi"/>
+                <w:sz w:val="24"/>
+                <w:szCs w:val="24"/>
+              </w:rPr>
+            </w:pPr>
+            <w:r>
+              <w:rPr>
+                <w:rFonts w:asciiTheme="majorBidi" w:eastAsia="Wingdings-Regular-Identity-H" w:hAnsiTheme="majorBidi" w:cstheme="majorBidi"/>
+                <w:sz w:val="24"/>
+                <w:szCs w:val="24"/>
+              </w:rPr>
+              <w:t xml:space="preserve"> </w:t>
+            </w:r>
+            <w:r>
+              <w:rPr>
+                <w:rFonts w:asciiTheme="majorBidi" w:eastAsia="Wingdings-Regular-Identity-H" w:hAnsiTheme="majorBidi" w:cstheme="majorBidi"/>
+                <w:sz w:val="24"/>
+                <w:szCs w:val="24"/>
+              </w:rPr>
+              <w:t>L’administrateur</w:t>
+            </w:r>
+            <w:r>
+              <w:rPr>
+                <w:rFonts w:asciiTheme="majorBidi" w:eastAsia="Wingdings-Regular-Identity-H" w:hAnsiTheme="majorBidi" w:cstheme="majorBidi"/>
+                <w:sz w:val="24"/>
+                <w:szCs w:val="24"/>
+              </w:rPr>
+              <w:t xml:space="preserve"> doit sélectionner l</w:t>
+            </w:r>
+            <w:r>
+              <w:rPr>
+                <w:rFonts w:asciiTheme="majorBidi" w:eastAsia="Wingdings-Regular-Identity-H" w:hAnsiTheme="majorBidi" w:cstheme="majorBidi"/>
+                <w:sz w:val="24"/>
+                <w:szCs w:val="24"/>
+              </w:rPr>
+              <w:t>’article qu’il désire supprimer</w:t>
+            </w:r>
+          </w:p>
+          <w:p>
+            <w:pPr>
+              <w:pStyle w:val="Paragraphedeliste"/>
+              <w:numPr>
+                <w:ilvl w:val="0"/>
+                <w:numId w:val="21"/>
+              </w:numPr>
+              <w:autoSpaceDE w:val="0"/>
+              <w:autoSpaceDN w:val="0"/>
+              <w:adjustRightInd w:val="0"/>
+              <w:rPr>
+                <w:rFonts w:asciiTheme="majorBidi" w:eastAsia="Wingdings-Regular-Identity-H" w:hAnsiTheme="majorBidi" w:cstheme="majorBidi"/>
+                <w:sz w:val="24"/>
+                <w:szCs w:val="24"/>
+              </w:rPr>
+            </w:pPr>
+            <w:r>
+              <w:rPr>
+                <w:rFonts w:asciiTheme="majorBidi" w:eastAsia="Wingdings-Regular-Identity-H" w:hAnsiTheme="majorBidi" w:cstheme="majorBidi"/>
+                <w:sz w:val="24"/>
+                <w:szCs w:val="24"/>
+              </w:rPr>
+              <w:t xml:space="preserve"> Le système averti l’administrateu</w:t>
+            </w:r>
+            <w:r>
+              <w:rPr>
+                <w:rFonts w:asciiTheme="majorBidi" w:eastAsia="Wingdings-Regular-Identity-H" w:hAnsiTheme="majorBidi" w:cstheme="majorBidi"/>
+                <w:sz w:val="24"/>
+                <w:szCs w:val="24"/>
+              </w:rPr>
+              <w:t>r de l’opération de suppression</w:t>
+            </w:r>
+          </w:p>
+          <w:p>
+            <w:pPr>
+              <w:pStyle w:val="Paragraphedeliste"/>
+              <w:numPr>
+                <w:ilvl w:val="0"/>
+                <w:numId w:val="21"/>
+              </w:numPr>
+              <w:autoSpaceDE w:val="0"/>
+              <w:autoSpaceDN w:val="0"/>
+              <w:adjustRightInd w:val="0"/>
+              <w:rPr>
+                <w:rFonts w:asciiTheme="majorBidi" w:eastAsia="Wingdings-Regular-Identity-H" w:hAnsiTheme="majorBidi" w:cstheme="majorBidi"/>
+                <w:sz w:val="24"/>
+                <w:szCs w:val="24"/>
+              </w:rPr>
+            </w:pPr>
+            <w:r>
+              <w:rPr>
+                <w:rFonts w:asciiTheme="majorBidi" w:eastAsia="Wingdings-Regular-Identity-H" w:hAnsiTheme="majorBidi" w:cstheme="majorBidi"/>
+                <w:sz w:val="24"/>
+                <w:szCs w:val="24"/>
+              </w:rPr>
+              <w:t xml:space="preserve"> </w:t>
+            </w:r>
+            <w:r>
+              <w:rPr>
+                <w:rFonts w:asciiTheme="majorBidi" w:eastAsia="Wingdings-Regular-Identity-H" w:hAnsiTheme="majorBidi" w:cstheme="majorBidi"/>
+                <w:sz w:val="24"/>
+                <w:szCs w:val="24"/>
+              </w:rPr>
+              <w:t>L’administrateur</w:t>
+            </w:r>
+            <w:r>
+              <w:rPr>
+                <w:rFonts w:asciiTheme="majorBidi" w:eastAsia="Wingdings-Regular-Identity-H" w:hAnsiTheme="majorBidi" w:cstheme="majorBidi"/>
+                <w:sz w:val="24"/>
+                <w:szCs w:val="24"/>
+              </w:rPr>
+              <w:t xml:space="preserve"> confirme la suppression</w:t>
+            </w:r>
+          </w:p>
+        </w:tc>
+      </w:tr>
+      <w:tr>
+        <w:trPr>
+          <w:trHeight w:val="280"/>
+        </w:trPr>
+        <w:tc>
+          <w:tcPr>
+            <w:tcW w:w="1951" w:type="dxa"/>
+          </w:tcPr>
+          <w:p>
+            <w:pPr>
+              <w:autoSpaceDE w:val="0"/>
+              <w:autoSpaceDN w:val="0"/>
+              <w:adjustRightInd w:val="0"/>
+              <w:rPr>
+                <w:rFonts w:asciiTheme="majorBidi" w:eastAsia="SymbolMT-Identity-H" w:hAnsiTheme="majorBidi" w:cstheme="majorBidi"/>
+                <w:b/>
+                <w:bCs/>
+                <w:sz w:val="24"/>
+                <w:szCs w:val="24"/>
+              </w:rPr>
+            </w:pPr>
+            <w:r>
+              <w:rPr>
+                <w:rFonts w:asciiTheme="majorBidi" w:eastAsia="SymbolMT-Identity-H" w:hAnsiTheme="majorBidi" w:cstheme="majorBidi"/>
+                <w:sz w:val="24"/>
+                <w:szCs w:val="24"/>
+              </w:rPr>
+              <w:t>Post-condition</w:t>
+            </w:r>
+          </w:p>
+        </w:tc>
+        <w:tc>
+          <w:tcPr>
+            <w:tcW w:w="7261" w:type="dxa"/>
+          </w:tcPr>
+          <w:p>
+            <w:pPr>
+              <w:autoSpaceDE w:val="0"/>
+              <w:autoSpaceDN w:val="0"/>
+              <w:adjustRightInd w:val="0"/>
+              <w:rPr>
+                <w:rFonts w:asciiTheme="majorBidi" w:eastAsia="SymbolMT-Identity-H" w:hAnsiTheme="majorBidi" w:cstheme="majorBidi"/>
+                <w:b/>
+                <w:bCs/>
+                <w:sz w:val="24"/>
+                <w:szCs w:val="24"/>
+              </w:rPr>
+            </w:pPr>
+            <w:r>
+              <w:rPr>
+                <w:rFonts w:asciiTheme="majorBidi" w:hAnsiTheme="majorBidi" w:cstheme="majorBidi"/>
+                <w:sz w:val="24"/>
+                <w:szCs w:val="24"/>
+              </w:rPr>
+              <w:t>Mise à jour effectuée</w:t>
+            </w:r>
+          </w:p>
+        </w:tc>
+      </w:tr>
+    </w:tbl>
+    <w:p>
+      <w:pPr>
+        <w:autoSpaceDE w:val="0"/>
+        <w:autoSpaceDN w:val="0"/>
+        <w:adjustRightInd w:val="0"/>
+        <w:spacing w:after="0" w:line="240" w:lineRule="auto"/>
+        <w:jc w:val="center"/>
+        <w:rPr>
+          <w:rFonts w:asciiTheme="majorBidi" w:eastAsia="SymbolMT-Identity-H" w:hAnsiTheme="majorBidi" w:cstheme="majorBidi"/>
+          <w:sz w:val="24"/>
+          <w:szCs w:val="24"/>
+        </w:rPr>
+      </w:pPr>
+      <w:r>
+        <w:rPr>
+          <w:rFonts w:asciiTheme="majorBidi" w:eastAsia="SymbolMT-Identity-H" w:hAnsiTheme="majorBidi" w:cstheme="majorBidi"/>
+          <w:sz w:val="24"/>
+          <w:szCs w:val="24"/>
+        </w:rPr>
+        <w:t>Table 2.5 Cas d’utilisation ‘Supprimer un produit’</w:t>
+      </w:r>
+    </w:p>
+    <w:p>
+      <w:pPr>
+        <w:autoSpaceDE w:val="0"/>
+        <w:autoSpaceDN w:val="0"/>
+        <w:adjustRightInd w:val="0"/>
+        <w:spacing w:after="0" w:line="240" w:lineRule="auto"/>
+        <w:rPr>
+          <w:rFonts w:asciiTheme="majorBidi" w:eastAsia="SymbolMT-Identity-H" w:hAnsiTheme="majorBidi" w:cstheme="majorBidi"/>
+          <w:b/>
+          <w:bCs/>
+          <w:sz w:val="24"/>
+          <w:szCs w:val="24"/>
+        </w:rPr>
+      </w:pPr>
+    </w:p>
+    <w:p>
+      <w:pPr>
+        <w:autoSpaceDE w:val="0"/>
+        <w:autoSpaceDN w:val="0"/>
+        <w:adjustRightInd w:val="0"/>
+        <w:spacing w:after="0" w:line="240" w:lineRule="auto"/>
+        <w:rPr>
+          <w:rFonts w:asciiTheme="majorBidi" w:eastAsia="SymbolMT-Identity-H" w:hAnsiTheme="majorBidi" w:cstheme="majorBidi"/>
+          <w:b/>
+          <w:bCs/>
+          <w:sz w:val="24"/>
+          <w:szCs w:val="24"/>
+        </w:rPr>
+      </w:pPr>
+      <w:r>
+        <w:rPr>
+          <w:rFonts w:asciiTheme="majorBidi" w:eastAsia="SymbolMT-Identity-H" w:hAnsiTheme="majorBidi" w:cstheme="majorBidi"/>
+          <w:b/>
+          <w:bCs/>
+          <w:sz w:val="24"/>
+          <w:szCs w:val="24"/>
+        </w:rPr>
+        <w:t>La description du cas d’utilisation</w:t>
+      </w:r>
+      <w:r>
+        <w:rPr>
+          <w:rFonts w:asciiTheme="majorBidi" w:eastAsia="SymbolMT-Identity-H" w:hAnsiTheme="majorBidi" w:cstheme="majorBidi"/>
+          <w:b/>
+          <w:bCs/>
+          <w:sz w:val="24"/>
+          <w:szCs w:val="24"/>
+        </w:rPr>
+        <w:t xml:space="preserve"> ‘Consulter le stock’</w:t>
+      </w:r>
+    </w:p>
+    <w:p>
+      <w:pPr>
+        <w:autoSpaceDE w:val="0"/>
+        <w:autoSpaceDN w:val="0"/>
+        <w:adjustRightInd w:val="0"/>
+        <w:spacing w:after="0" w:line="240" w:lineRule="auto"/>
+        <w:rPr>
+          <w:rFonts w:asciiTheme="majorBidi" w:eastAsia="SymbolMT-Identity-H" w:hAnsiTheme="majorBidi" w:cstheme="majorBidi"/>
+          <w:b/>
+          <w:bCs/>
+          <w:sz w:val="24"/>
+          <w:szCs w:val="24"/>
+        </w:rPr>
+      </w:pPr>
+    </w:p>
+    <w:tbl>
+      <w:tblPr>
+        <w:tblStyle w:val="Grilledutableau"/>
+        <w:tblW w:w="0" w:type="auto"/>
+        <w:tblLook w:val="04A0"/>
+      </w:tblPr>
+      <w:tblGrid>
+        <w:gridCol w:w="1951"/>
+        <w:gridCol w:w="7261"/>
+      </w:tblGrid>
+      <w:tr>
+        <w:tc>
+          <w:tcPr>
+            <w:tcW w:w="1951" w:type="dxa"/>
+          </w:tcPr>
+          <w:p>
+            <w:pPr>
+              <w:autoSpaceDE w:val="0"/>
+              <w:autoSpaceDN w:val="0"/>
+              <w:adjustRightInd w:val="0"/>
+              <w:rPr>
+                <w:rFonts w:asciiTheme="majorBidi" w:eastAsia="SymbolMT-Identity-H" w:hAnsiTheme="majorBidi" w:cstheme="majorBidi"/>
+                <w:b/>
+                <w:bCs/>
+                <w:sz w:val="24"/>
+                <w:szCs w:val="24"/>
+              </w:rPr>
+            </w:pPr>
+            <w:r>
+              <w:rPr>
+                <w:rFonts w:asciiTheme="majorBidi" w:hAnsiTheme="majorBidi" w:cstheme="majorBidi"/>
+                <w:sz w:val="24"/>
+                <w:szCs w:val="24"/>
+              </w:rPr>
+              <w:t>Cas d’utilisation</w:t>
+            </w:r>
+          </w:p>
+        </w:tc>
+        <w:tc>
+          <w:tcPr>
+            <w:tcW w:w="7261" w:type="dxa"/>
+          </w:tcPr>
+          <w:p>
+            <w:pPr>
+              <w:autoSpaceDE w:val="0"/>
+              <w:autoSpaceDN w:val="0"/>
+              <w:adjustRightInd w:val="0"/>
+              <w:rPr>
+                <w:rFonts w:asciiTheme="majorBidi" w:eastAsia="SymbolMT-Identity-H" w:hAnsiTheme="majorBidi" w:cstheme="majorBidi"/>
+                <w:sz w:val="24"/>
+                <w:szCs w:val="24"/>
+              </w:rPr>
+            </w:pPr>
+            <w:r>
+              <w:rPr>
+                <w:rFonts w:asciiTheme="majorBidi" w:hAnsiTheme="majorBidi" w:cstheme="majorBidi"/>
+                <w:sz w:val="24"/>
+                <w:szCs w:val="24"/>
+              </w:rPr>
+              <w:t xml:space="preserve">Ajouter un </w:t>
+            </w:r>
+            <w:r>
+              <w:rPr>
+                <w:rFonts w:asciiTheme="majorBidi" w:hAnsiTheme="majorBidi" w:cstheme="majorBidi"/>
+                <w:sz w:val="24"/>
+                <w:szCs w:val="24"/>
+              </w:rPr>
+              <w:t>produit</w:t>
+            </w:r>
+          </w:p>
+        </w:tc>
+      </w:tr>
+      <w:tr>
+        <w:tc>
+          <w:tcPr>
+            <w:tcW w:w="1951" w:type="dxa"/>
+          </w:tcPr>
+          <w:p>
+            <w:pPr>
+              <w:autoSpaceDE w:val="0"/>
+              <w:autoSpaceDN w:val="0"/>
+              <w:adjustRightInd w:val="0"/>
+              <w:rPr>
+                <w:rFonts w:asciiTheme="majorBidi" w:eastAsia="SymbolMT-Identity-H" w:hAnsiTheme="majorBidi" w:cstheme="majorBidi"/>
+                <w:sz w:val="24"/>
+                <w:szCs w:val="24"/>
+              </w:rPr>
+            </w:pPr>
+            <w:r>
+              <w:rPr>
+                <w:rFonts w:asciiTheme="majorBidi" w:eastAsia="SymbolMT-Identity-H" w:hAnsiTheme="majorBidi" w:cstheme="majorBidi"/>
+                <w:sz w:val="24"/>
+                <w:szCs w:val="24"/>
+              </w:rPr>
+              <w:t xml:space="preserve">Acteur </w:t>
+            </w:r>
+          </w:p>
+        </w:tc>
+        <w:tc>
+          <w:tcPr>
+            <w:tcW w:w="7261" w:type="dxa"/>
+          </w:tcPr>
+          <w:p>
+            <w:pPr>
+              <w:autoSpaceDE w:val="0"/>
+              <w:autoSpaceDN w:val="0"/>
+              <w:adjustRightInd w:val="0"/>
+              <w:rPr>
+                <w:rFonts w:asciiTheme="majorBidi" w:eastAsia="SymbolMT-Identity-H" w:hAnsiTheme="majorBidi" w:cstheme="majorBidi"/>
+                <w:sz w:val="24"/>
+                <w:szCs w:val="24"/>
+              </w:rPr>
+            </w:pPr>
+            <w:r>
+              <w:rPr>
+                <w:rFonts w:asciiTheme="majorBidi" w:eastAsia="SymbolMT-Identity-H" w:hAnsiTheme="majorBidi" w:cstheme="majorBidi"/>
+                <w:sz w:val="24"/>
+                <w:szCs w:val="24"/>
+              </w:rPr>
+              <w:t>Administrateur</w:t>
+            </w:r>
+          </w:p>
+        </w:tc>
+      </w:tr>
+      <w:tr>
+        <w:tc>
+          <w:tcPr>
+            <w:tcW w:w="1951" w:type="dxa"/>
+          </w:tcPr>
+          <w:p>
+            <w:pPr>
+              <w:autoSpaceDE w:val="0"/>
+              <w:autoSpaceDN w:val="0"/>
+              <w:adjustRightInd w:val="0"/>
+              <w:rPr>
+                <w:rFonts w:asciiTheme="majorBidi" w:eastAsia="SymbolMT-Identity-H" w:hAnsiTheme="majorBidi" w:cstheme="majorBidi"/>
+                <w:sz w:val="24"/>
+                <w:szCs w:val="24"/>
+              </w:rPr>
+            </w:pPr>
+            <w:r>
+              <w:rPr>
+                <w:rFonts w:asciiTheme="majorBidi" w:eastAsia="SymbolMT-Identity-H" w:hAnsiTheme="majorBidi" w:cstheme="majorBidi"/>
+                <w:sz w:val="24"/>
+                <w:szCs w:val="24"/>
+              </w:rPr>
+              <w:lastRenderedPageBreak/>
+              <w:t>Objectif</w:t>
+            </w:r>
+          </w:p>
+        </w:tc>
+        <w:tc>
+          <w:tcPr>
+            <w:tcW w:w="7261" w:type="dxa"/>
+          </w:tcPr>
+          <w:p>
+            <w:pPr>
+              <w:autoSpaceDE w:val="0"/>
+              <w:autoSpaceDN w:val="0"/>
+              <w:adjustRightInd w:val="0"/>
+              <w:rPr>
+                <w:rFonts w:asciiTheme="majorBidi" w:eastAsia="SymbolMT-Identity-H" w:hAnsiTheme="majorBidi" w:cstheme="majorBidi"/>
+                <w:b/>
+                <w:bCs/>
+                <w:sz w:val="24"/>
+                <w:szCs w:val="24"/>
+              </w:rPr>
+            </w:pPr>
+            <w:r>
+              <w:rPr>
+                <w:rFonts w:asciiTheme="majorBidi" w:hAnsiTheme="majorBidi" w:cstheme="majorBidi"/>
+                <w:sz w:val="24"/>
+                <w:szCs w:val="24"/>
+              </w:rPr>
+              <w:t>Consulter l’état du stock</w:t>
+            </w:r>
+          </w:p>
+        </w:tc>
+      </w:tr>
+      <w:tr>
+        <w:tc>
+          <w:tcPr>
+            <w:tcW w:w="1951" w:type="dxa"/>
+          </w:tcPr>
+          <w:p>
+            <w:pPr>
+              <w:autoSpaceDE w:val="0"/>
+              <w:autoSpaceDN w:val="0"/>
+              <w:adjustRightInd w:val="0"/>
+              <w:rPr>
+                <w:rFonts w:asciiTheme="majorBidi" w:eastAsia="SymbolMT-Identity-H" w:hAnsiTheme="majorBidi" w:cstheme="majorBidi"/>
+                <w:sz w:val="24"/>
+                <w:szCs w:val="24"/>
+              </w:rPr>
+            </w:pPr>
+            <w:r>
+              <w:rPr>
+                <w:rFonts w:asciiTheme="majorBidi" w:eastAsia="SymbolMT-Identity-H" w:hAnsiTheme="majorBidi" w:cstheme="majorBidi"/>
+                <w:sz w:val="24"/>
+                <w:szCs w:val="24"/>
+              </w:rPr>
+              <w:t>Pré condition</w:t>
+            </w:r>
+          </w:p>
+        </w:tc>
+        <w:tc>
+          <w:tcPr>
+            <w:tcW w:w="7261" w:type="dxa"/>
+          </w:tcPr>
+          <w:p>
+            <w:pPr>
+              <w:autoSpaceDE w:val="0"/>
+              <w:autoSpaceDN w:val="0"/>
+              <w:adjustRightInd w:val="0"/>
+              <w:rPr>
+                <w:rFonts w:asciiTheme="majorBidi" w:eastAsia="SymbolMT-Identity-H" w:hAnsiTheme="majorBidi" w:cstheme="majorBidi"/>
+                <w:b/>
+                <w:bCs/>
+                <w:sz w:val="24"/>
+                <w:szCs w:val="24"/>
+              </w:rPr>
+            </w:pPr>
+            <w:r>
+              <w:rPr>
+                <w:rFonts w:asciiTheme="majorBidi" w:hAnsiTheme="majorBidi" w:cstheme="majorBidi"/>
+                <w:sz w:val="24"/>
+                <w:szCs w:val="24"/>
+              </w:rPr>
+              <w:t>L’administrateur s’</w:t>
+            </w:r>
+            <w:r>
+              <w:rPr>
+                <w:rFonts w:asciiTheme="majorBidi" w:hAnsiTheme="majorBidi" w:cstheme="majorBidi"/>
+                <w:sz w:val="24"/>
+                <w:szCs w:val="24"/>
+              </w:rPr>
+              <w:t>authentifié</w:t>
+            </w:r>
+          </w:p>
+        </w:tc>
+      </w:tr>
+      <w:tr>
+        <w:tc>
+          <w:tcPr>
+            <w:tcW w:w="1951" w:type="dxa"/>
+          </w:tcPr>
+          <w:p>
+            <w:pPr>
+              <w:autoSpaceDE w:val="0"/>
+              <w:autoSpaceDN w:val="0"/>
+              <w:adjustRightInd w:val="0"/>
+              <w:rPr>
+                <w:rFonts w:asciiTheme="majorBidi" w:eastAsia="SymbolMT-Identity-H" w:hAnsiTheme="majorBidi" w:cstheme="majorBidi"/>
+                <w:b/>
+                <w:bCs/>
+                <w:sz w:val="24"/>
+                <w:szCs w:val="24"/>
+              </w:rPr>
+            </w:pPr>
+            <w:r>
+              <w:rPr>
+                <w:rFonts w:asciiTheme="majorBidi" w:hAnsiTheme="majorBidi" w:cstheme="majorBidi"/>
+                <w:sz w:val="24"/>
+                <w:szCs w:val="24"/>
+              </w:rPr>
+              <w:t>Scénario nominal</w:t>
+            </w:r>
+          </w:p>
+        </w:tc>
+        <w:tc>
+          <w:tcPr>
+            <w:tcW w:w="7261" w:type="dxa"/>
+          </w:tcPr>
+          <w:p>
+            <w:pPr>
+              <w:pStyle w:val="Paragraphedeliste"/>
+              <w:numPr>
+                <w:ilvl w:val="0"/>
+                <w:numId w:val="22"/>
+              </w:numPr>
+              <w:autoSpaceDE w:val="0"/>
+              <w:autoSpaceDN w:val="0"/>
+              <w:adjustRightInd w:val="0"/>
+              <w:rPr>
+                <w:rFonts w:asciiTheme="majorBidi" w:eastAsia="Wingdings-Regular-Identity-H" w:hAnsiTheme="majorBidi" w:cstheme="majorBidi"/>
+                <w:sz w:val="24"/>
+                <w:szCs w:val="24"/>
+              </w:rPr>
+            </w:pPr>
+            <w:r>
+              <w:rPr>
+                <w:rFonts w:asciiTheme="majorBidi" w:eastAsia="Wingdings-Regular-Identity-H" w:hAnsiTheme="majorBidi" w:cstheme="majorBidi"/>
+                <w:sz w:val="24"/>
+                <w:szCs w:val="24"/>
+              </w:rPr>
+              <w:t>L’administrateur demande l’état du stock</w:t>
+            </w:r>
+          </w:p>
+          <w:p>
+            <w:pPr>
+              <w:pStyle w:val="Paragraphedeliste"/>
+              <w:numPr>
+                <w:ilvl w:val="0"/>
+                <w:numId w:val="22"/>
+              </w:numPr>
+              <w:autoSpaceDE w:val="0"/>
+              <w:autoSpaceDN w:val="0"/>
+              <w:adjustRightInd w:val="0"/>
+              <w:rPr>
+                <w:rFonts w:asciiTheme="majorBidi" w:hAnsiTheme="majorBidi" w:cstheme="majorBidi"/>
+                <w:sz w:val="24"/>
+                <w:szCs w:val="24"/>
+              </w:rPr>
+            </w:pPr>
+            <w:r>
+              <w:rPr>
+                <w:rFonts w:asciiTheme="majorBidi" w:eastAsia="Wingdings-Regular-Identity-H" w:hAnsiTheme="majorBidi" w:cstheme="majorBidi"/>
+                <w:sz w:val="24"/>
+                <w:szCs w:val="24"/>
+              </w:rPr>
+              <w:t>Le système affiche l’état du stock</w:t>
+            </w:r>
+          </w:p>
+        </w:tc>
+      </w:tr>
+      <w:tr>
+        <w:trPr>
+          <w:trHeight w:val="338"/>
+        </w:trPr>
+        <w:tc>
+          <w:tcPr>
+            <w:tcW w:w="1951" w:type="dxa"/>
+          </w:tcPr>
+          <w:p>
+            <w:pPr>
+              <w:autoSpaceDE w:val="0"/>
+              <w:autoSpaceDN w:val="0"/>
+              <w:adjustRightInd w:val="0"/>
+              <w:rPr>
+                <w:rFonts w:asciiTheme="majorBidi" w:eastAsia="SymbolMT-Identity-H" w:hAnsiTheme="majorBidi" w:cstheme="majorBidi"/>
+                <w:sz w:val="24"/>
+                <w:szCs w:val="24"/>
+              </w:rPr>
+            </w:pPr>
+            <w:r>
+              <w:rPr>
+                <w:rFonts w:asciiTheme="majorBidi" w:eastAsia="SymbolMT-Identity-H" w:hAnsiTheme="majorBidi" w:cstheme="majorBidi"/>
+                <w:sz w:val="24"/>
+                <w:szCs w:val="24"/>
+              </w:rPr>
+              <w:t>Post-condition</w:t>
+            </w:r>
+          </w:p>
+        </w:tc>
+        <w:tc>
+          <w:tcPr>
+            <w:tcW w:w="7261" w:type="dxa"/>
+          </w:tcPr>
+          <w:p>
+            <w:pPr>
+              <w:autoSpaceDE w:val="0"/>
+              <w:autoSpaceDN w:val="0"/>
+              <w:adjustRightInd w:val="0"/>
+              <w:rPr>
+                <w:rFonts w:asciiTheme="majorBidi" w:eastAsia="SymbolMT-Identity-H" w:hAnsiTheme="majorBidi" w:cstheme="majorBidi"/>
+                <w:b/>
+                <w:bCs/>
+                <w:sz w:val="24"/>
+                <w:szCs w:val="24"/>
+              </w:rPr>
+            </w:pPr>
+            <w:r>
+              <w:rPr>
+                <w:rFonts w:asciiTheme="majorBidi" w:hAnsiTheme="majorBidi" w:cstheme="majorBidi"/>
+                <w:sz w:val="24"/>
+                <w:szCs w:val="24"/>
+              </w:rPr>
+              <w:t>Mise à jour effectuée</w:t>
+            </w:r>
+          </w:p>
+        </w:tc>
+      </w:tr>
+    </w:tbl>
+    <w:p>
+      <w:pPr>
+        <w:autoSpaceDE w:val="0"/>
+        <w:autoSpaceDN w:val="0"/>
+        <w:adjustRightInd w:val="0"/>
+        <w:spacing w:after="0" w:line="240" w:lineRule="auto"/>
+        <w:jc w:val="center"/>
+        <w:rPr>
+          <w:rFonts w:asciiTheme="majorBidi" w:eastAsia="SymbolMT-Identity-H" w:hAnsiTheme="majorBidi" w:cstheme="majorBidi"/>
+          <w:sz w:val="24"/>
+          <w:szCs w:val="24"/>
+        </w:rPr>
+      </w:pPr>
+      <w:r>
+        <w:rPr>
+          <w:rFonts w:asciiTheme="majorBidi" w:eastAsia="SymbolMT-Identity-H" w:hAnsiTheme="majorBidi" w:cstheme="majorBidi"/>
+          <w:sz w:val="24"/>
+          <w:szCs w:val="24"/>
+        </w:rPr>
+        <w:t>Table 2.6 Cas d’utilisation ‘Consulter le stock’</w:t>
+      </w:r>
+    </w:p>
+    <w:p>
+      <w:pPr>
+        <w:autoSpaceDE w:val="0"/>
+        <w:autoSpaceDN w:val="0"/>
+        <w:adjustRightInd w:val="0"/>
+        <w:spacing w:after="0" w:line="240" w:lineRule="auto"/>
+        <w:rPr>
+          <w:rFonts w:asciiTheme="majorBidi" w:eastAsia="SymbolMT-Identity-H" w:hAnsiTheme="majorBidi" w:cstheme="majorBidi"/>
+          <w:b/>
+          <w:bCs/>
+          <w:sz w:val="24"/>
+          <w:szCs w:val="24"/>
+        </w:rPr>
+      </w:pPr>
+    </w:p>
+    <w:tbl>
+      <w:tblPr>
+        <w:tblStyle w:val="Grilledutableau"/>
+        <w:tblW w:w="0" w:type="auto"/>
+        <w:tblLook w:val="04A0"/>
+      </w:tblPr>
+      <w:tblGrid>
+        <w:gridCol w:w="1951"/>
+        <w:gridCol w:w="7261"/>
+      </w:tblGrid>
+      <w:tr>
+        <w:tc>
+          <w:tcPr>
+            <w:tcW w:w="1951" w:type="dxa"/>
+          </w:tcPr>
+          <w:p>
+            <w:pPr>
+              <w:autoSpaceDE w:val="0"/>
+              <w:autoSpaceDN w:val="0"/>
+              <w:adjustRightInd w:val="0"/>
+              <w:rPr>
+                <w:rFonts w:asciiTheme="majorBidi" w:eastAsia="SymbolMT-Identity-H" w:hAnsiTheme="majorBidi" w:cstheme="majorBidi"/>
+                <w:b/>
+                <w:bCs/>
+                <w:sz w:val="24"/>
+                <w:szCs w:val="24"/>
+              </w:rPr>
+            </w:pPr>
+            <w:r>
+              <w:rPr>
+                <w:rFonts w:asciiTheme="majorBidi" w:hAnsiTheme="majorBidi" w:cstheme="majorBidi"/>
+                <w:sz w:val="24"/>
+                <w:szCs w:val="24"/>
+              </w:rPr>
+              <w:t>Cas d’utilisation</w:t>
+            </w:r>
+          </w:p>
+        </w:tc>
+        <w:tc>
+          <w:tcPr>
+            <w:tcW w:w="7261" w:type="dxa"/>
+          </w:tcPr>
+          <w:p>
+            <w:pPr>
+              <w:autoSpaceDE w:val="0"/>
+              <w:autoSpaceDN w:val="0"/>
+              <w:adjustRightInd w:val="0"/>
+              <w:rPr>
+                <w:rFonts w:asciiTheme="majorBidi" w:eastAsia="SymbolMT-Identity-H" w:hAnsiTheme="majorBidi" w:cstheme="majorBidi"/>
+                <w:sz w:val="24"/>
+                <w:szCs w:val="24"/>
+              </w:rPr>
+            </w:pPr>
+            <w:r>
+              <w:rPr>
+                <w:rFonts w:asciiTheme="majorBidi" w:hAnsiTheme="majorBidi" w:cstheme="majorBidi"/>
+                <w:sz w:val="24"/>
+                <w:szCs w:val="24"/>
+              </w:rPr>
+              <w:t xml:space="preserve">Ajouter un </w:t>
+            </w:r>
+            <w:r>
+              <w:rPr>
+                <w:rFonts w:asciiTheme="majorBidi" w:hAnsiTheme="majorBidi" w:cstheme="majorBidi"/>
+                <w:sz w:val="24"/>
+                <w:szCs w:val="24"/>
+              </w:rPr>
+              <w:t>produit</w:t>
+            </w:r>
+          </w:p>
+        </w:tc>
+      </w:tr>
+      <w:tr>
+        <w:tc>
+          <w:tcPr>
+            <w:tcW w:w="1951" w:type="dxa"/>
+          </w:tcPr>
+          <w:p>
+            <w:pPr>
+              <w:autoSpaceDE w:val="0"/>
+              <w:autoSpaceDN w:val="0"/>
+              <w:adjustRightInd w:val="0"/>
+              <w:rPr>
+                <w:rFonts w:asciiTheme="majorBidi" w:eastAsia="SymbolMT-Identity-H" w:hAnsiTheme="majorBidi" w:cstheme="majorBidi"/>
+                <w:sz w:val="24"/>
+                <w:szCs w:val="24"/>
+              </w:rPr>
+            </w:pPr>
+            <w:r>
+              <w:rPr>
+                <w:rFonts w:asciiTheme="majorBidi" w:eastAsia="SymbolMT-Identity-H" w:hAnsiTheme="majorBidi" w:cstheme="majorBidi"/>
+                <w:sz w:val="24"/>
+                <w:szCs w:val="24"/>
+              </w:rPr>
+              <w:t xml:space="preserve">Acteur </w:t>
+            </w:r>
+          </w:p>
+        </w:tc>
+        <w:tc>
+          <w:tcPr>
+            <w:tcW w:w="7261" w:type="dxa"/>
+          </w:tcPr>
+          <w:p>
+            <w:pPr>
+              <w:autoSpaceDE w:val="0"/>
+              <w:autoSpaceDN w:val="0"/>
+              <w:adjustRightInd w:val="0"/>
+              <w:rPr>
+                <w:rFonts w:asciiTheme="majorBidi" w:eastAsia="SymbolMT-Identity-H" w:hAnsiTheme="majorBidi" w:cstheme="majorBidi"/>
+                <w:sz w:val="24"/>
+                <w:szCs w:val="24"/>
+              </w:rPr>
+            </w:pPr>
+            <w:r>
+              <w:rPr>
+                <w:rFonts w:asciiTheme="majorBidi" w:eastAsia="SymbolMT-Identity-H" w:hAnsiTheme="majorBidi" w:cstheme="majorBidi"/>
+                <w:sz w:val="24"/>
+                <w:szCs w:val="24"/>
+              </w:rPr>
+              <w:t>Administrateur</w:t>
+            </w:r>
+          </w:p>
+        </w:tc>
+      </w:tr>
+      <w:tr>
+        <w:tc>
+          <w:tcPr>
+            <w:tcW w:w="1951" w:type="dxa"/>
+          </w:tcPr>
+          <w:p>
+            <w:pPr>
+              <w:autoSpaceDE w:val="0"/>
+              <w:autoSpaceDN w:val="0"/>
+              <w:adjustRightInd w:val="0"/>
+              <w:rPr>
+                <w:rFonts w:asciiTheme="majorBidi" w:eastAsia="SymbolMT-Identity-H" w:hAnsiTheme="majorBidi" w:cstheme="majorBidi"/>
+                <w:sz w:val="24"/>
+                <w:szCs w:val="24"/>
+              </w:rPr>
+            </w:pPr>
+            <w:r>
+              <w:rPr>
+                <w:rFonts w:asciiTheme="majorBidi" w:eastAsia="SymbolMT-Identity-H" w:hAnsiTheme="majorBidi" w:cstheme="majorBidi"/>
+                <w:sz w:val="24"/>
+                <w:szCs w:val="24"/>
+              </w:rPr>
+              <w:t>Objectif</w:t>
+            </w:r>
+          </w:p>
+        </w:tc>
+        <w:tc>
+          <w:tcPr>
+            <w:tcW w:w="7261" w:type="dxa"/>
+          </w:tcPr>
+          <w:p>
+            <w:pPr>
+              <w:autoSpaceDE w:val="0"/>
+              <w:autoSpaceDN w:val="0"/>
+              <w:adjustRightInd w:val="0"/>
+              <w:rPr>
+                <w:rFonts w:asciiTheme="majorBidi" w:eastAsia="SymbolMT-Identity-H" w:hAnsiTheme="majorBidi" w:cstheme="majorBidi"/>
+                <w:b/>
+                <w:bCs/>
+                <w:sz w:val="24"/>
+                <w:szCs w:val="24"/>
+              </w:rPr>
+            </w:pPr>
+            <w:r>
+              <w:rPr>
+                <w:rFonts w:asciiTheme="majorBidi" w:hAnsiTheme="majorBidi" w:cstheme="majorBidi"/>
+                <w:sz w:val="24"/>
+                <w:szCs w:val="24"/>
+              </w:rPr>
+              <w:t xml:space="preserve">Permet </w:t>
+            </w:r>
+            <w:r>
+              <w:rPr>
+                <w:rFonts w:asciiTheme="majorBidi" w:hAnsiTheme="majorBidi" w:cstheme="majorBidi"/>
+                <w:sz w:val="24"/>
+                <w:szCs w:val="24"/>
+              </w:rPr>
+              <w:t>à</w:t>
+            </w:r>
+            <w:r>
+              <w:rPr>
+                <w:rFonts w:asciiTheme="majorBidi" w:hAnsiTheme="majorBidi" w:cstheme="majorBidi"/>
+                <w:sz w:val="24"/>
+                <w:szCs w:val="24"/>
+              </w:rPr>
+              <w:t xml:space="preserve"> l’administrateur de créer une facture</w:t>
+            </w:r>
+          </w:p>
+        </w:tc>
+      </w:tr>
+      <w:tr>
+        <w:tc>
+          <w:tcPr>
+            <w:tcW w:w="1951" w:type="dxa"/>
+          </w:tcPr>
+          <w:p>
+            <w:pPr>
+              <w:autoSpaceDE w:val="0"/>
+              <w:autoSpaceDN w:val="0"/>
+              <w:adjustRightInd w:val="0"/>
+              <w:rPr>
+                <w:rFonts w:asciiTheme="majorBidi" w:eastAsia="SymbolMT-Identity-H" w:hAnsiTheme="majorBidi" w:cstheme="majorBidi"/>
+                <w:sz w:val="24"/>
+                <w:szCs w:val="24"/>
+              </w:rPr>
+            </w:pPr>
+            <w:r>
+              <w:rPr>
+                <w:rFonts w:asciiTheme="majorBidi" w:eastAsia="SymbolMT-Identity-H" w:hAnsiTheme="majorBidi" w:cstheme="majorBidi"/>
+                <w:sz w:val="24"/>
+                <w:szCs w:val="24"/>
+              </w:rPr>
+              <w:t>Pré condition</w:t>
+            </w:r>
+          </w:p>
+        </w:tc>
+        <w:tc>
+          <w:tcPr>
+            <w:tcW w:w="7261" w:type="dxa"/>
+          </w:tcPr>
+          <w:p>
+            <w:pPr>
+              <w:autoSpaceDE w:val="0"/>
+              <w:autoSpaceDN w:val="0"/>
+              <w:adjustRightInd w:val="0"/>
+              <w:rPr>
+                <w:rFonts w:asciiTheme="majorBidi" w:eastAsia="SymbolMT-Identity-H" w:hAnsiTheme="majorBidi" w:cstheme="majorBidi"/>
+                <w:b/>
+                <w:bCs/>
+                <w:sz w:val="24"/>
+                <w:szCs w:val="24"/>
+              </w:rPr>
+            </w:pPr>
+            <w:r>
+              <w:rPr>
+                <w:rFonts w:asciiTheme="majorBidi" w:hAnsiTheme="majorBidi" w:cstheme="majorBidi"/>
+                <w:sz w:val="24"/>
+                <w:szCs w:val="24"/>
+              </w:rPr>
+              <w:t>L’administrateur s’</w:t>
+            </w:r>
+            <w:r>
+              <w:rPr>
+                <w:rFonts w:asciiTheme="majorBidi" w:hAnsiTheme="majorBidi" w:cstheme="majorBidi"/>
+                <w:sz w:val="24"/>
+                <w:szCs w:val="24"/>
+              </w:rPr>
+              <w:t>authentifié</w:t>
+            </w:r>
+          </w:p>
+        </w:tc>
+      </w:tr>
+      <w:tr>
+        <w:tc>
+          <w:tcPr>
+            <w:tcW w:w="1951" w:type="dxa"/>
+          </w:tcPr>
+          <w:p>
+            <w:pPr>
+              <w:autoSpaceDE w:val="0"/>
+              <w:autoSpaceDN w:val="0"/>
+              <w:adjustRightInd w:val="0"/>
+              <w:rPr>
+                <w:rFonts w:asciiTheme="majorBidi" w:eastAsia="SymbolMT-Identity-H" w:hAnsiTheme="majorBidi" w:cstheme="majorBidi"/>
+                <w:b/>
+                <w:bCs/>
+                <w:sz w:val="24"/>
+                <w:szCs w:val="24"/>
+              </w:rPr>
+            </w:pPr>
+            <w:r>
+              <w:rPr>
+                <w:rFonts w:asciiTheme="majorBidi" w:hAnsiTheme="majorBidi" w:cstheme="majorBidi"/>
+                <w:sz w:val="24"/>
+                <w:szCs w:val="24"/>
+              </w:rPr>
+              <w:t>Scénario nominal</w:t>
+            </w:r>
+          </w:p>
+        </w:tc>
+        <w:tc>
+          <w:tcPr>
+            <w:tcW w:w="7261" w:type="dxa"/>
+          </w:tcPr>
+          <w:p>
+            <w:pPr>
+              <w:pStyle w:val="Paragraphedeliste"/>
+              <w:numPr>
+                <w:ilvl w:val="0"/>
+                <w:numId w:val="24"/>
+              </w:numPr>
+              <w:autoSpaceDE w:val="0"/>
+              <w:autoSpaceDN w:val="0"/>
+              <w:adjustRightInd w:val="0"/>
+              <w:rPr>
+                <w:rFonts w:asciiTheme="majorBidi" w:eastAsia="Wingdings-Regular-Identity-H" w:hAnsiTheme="majorBidi" w:cstheme="majorBidi"/>
+                <w:sz w:val="24"/>
+                <w:szCs w:val="24"/>
+              </w:rPr>
+            </w:pPr>
+            <w:r>
+              <w:rPr>
+                <w:rFonts w:asciiTheme="majorBidi" w:eastAsia="Wingdings-Regular-Identity-H" w:hAnsiTheme="majorBidi" w:cstheme="majorBidi"/>
+                <w:sz w:val="24"/>
+                <w:szCs w:val="24"/>
+              </w:rPr>
+              <w:t>L</w:t>
+            </w:r>
+            <w:r>
+              <w:rPr>
+                <w:rFonts w:asciiTheme="majorBidi" w:eastAsia="Wingdings-Regular-Identity-H" w:hAnsiTheme="majorBidi" w:cstheme="majorBidi"/>
+                <w:sz w:val="24"/>
+                <w:szCs w:val="24"/>
+              </w:rPr>
+              <w:t xml:space="preserve">’administrateur </w:t>
+            </w:r>
+            <w:r>
+              <w:rPr>
+                <w:rFonts w:asciiTheme="majorBidi" w:eastAsia="Wingdings-Regular-Identity-H" w:hAnsiTheme="majorBidi" w:cstheme="majorBidi"/>
+                <w:sz w:val="24"/>
+                <w:szCs w:val="24"/>
+              </w:rPr>
+              <w:t>accède à l’interface d’établissement d’une facture</w:t>
+            </w:r>
+          </w:p>
+          <w:p>
+            <w:pPr>
+              <w:pStyle w:val="Paragraphedeliste"/>
+              <w:numPr>
+                <w:ilvl w:val="0"/>
+                <w:numId w:val="24"/>
+              </w:numPr>
+              <w:autoSpaceDE w:val="0"/>
+              <w:autoSpaceDN w:val="0"/>
+              <w:adjustRightInd w:val="0"/>
+              <w:rPr>
+                <w:rFonts w:asciiTheme="majorBidi" w:eastAsia="Wingdings-Regular-Identity-H" w:hAnsiTheme="majorBidi" w:cstheme="majorBidi"/>
+                <w:sz w:val="24"/>
+                <w:szCs w:val="24"/>
+              </w:rPr>
+            </w:pPr>
+            <w:r>
+              <w:rPr>
+                <w:rFonts w:asciiTheme="majorBidi" w:eastAsia="Wingdings-Regular-Identity-H" w:hAnsiTheme="majorBidi" w:cstheme="majorBidi"/>
+                <w:sz w:val="24"/>
+                <w:szCs w:val="24"/>
+              </w:rPr>
+              <w:t>L</w:t>
+            </w:r>
+            <w:r>
+              <w:rPr>
+                <w:rFonts w:asciiTheme="majorBidi" w:eastAsia="Wingdings-Regular-Identity-H" w:hAnsiTheme="majorBidi" w:cstheme="majorBidi"/>
+                <w:sz w:val="24"/>
+                <w:szCs w:val="24"/>
+              </w:rPr>
+              <w:t xml:space="preserve">’administrateur </w:t>
+            </w:r>
+            <w:r>
+              <w:rPr>
+                <w:rFonts w:asciiTheme="majorBidi" w:eastAsia="Wingdings-Regular-Identity-H" w:hAnsiTheme="majorBidi" w:cstheme="majorBidi"/>
+                <w:sz w:val="24"/>
+                <w:szCs w:val="24"/>
+              </w:rPr>
+              <w:t>saisi les informations nécessaires</w:t>
+            </w:r>
+          </w:p>
+          <w:p>
+            <w:pPr>
+              <w:pStyle w:val="Paragraphedeliste"/>
+              <w:numPr>
+                <w:ilvl w:val="0"/>
+                <w:numId w:val="24"/>
+              </w:numPr>
+              <w:autoSpaceDE w:val="0"/>
+              <w:autoSpaceDN w:val="0"/>
+              <w:adjustRightInd w:val="0"/>
+              <w:rPr>
+                <w:rFonts w:asciiTheme="majorBidi" w:eastAsia="Wingdings-Regular-Identity-H" w:hAnsiTheme="majorBidi" w:cstheme="majorBidi"/>
+                <w:sz w:val="24"/>
+                <w:szCs w:val="24"/>
+              </w:rPr>
+            </w:pPr>
+            <w:r>
+              <w:rPr>
+                <w:rFonts w:asciiTheme="majorBidi" w:eastAsia="Wingdings-Regular-Identity-H" w:hAnsiTheme="majorBidi" w:cstheme="majorBidi"/>
+                <w:sz w:val="24"/>
+                <w:szCs w:val="24"/>
+              </w:rPr>
+              <w:t>Le système vérifie les informations saisies</w:t>
+            </w:r>
+          </w:p>
+          <w:p>
+            <w:pPr>
+              <w:pStyle w:val="Paragraphedeliste"/>
+              <w:numPr>
+                <w:ilvl w:val="0"/>
+                <w:numId w:val="24"/>
+              </w:numPr>
+              <w:autoSpaceDE w:val="0"/>
+              <w:autoSpaceDN w:val="0"/>
+              <w:adjustRightInd w:val="0"/>
+              <w:rPr>
+                <w:rFonts w:asciiTheme="majorBidi" w:eastAsia="Wingdings-Regular-Identity-H" w:hAnsiTheme="majorBidi" w:cstheme="majorBidi"/>
+                <w:sz w:val="24"/>
+                <w:szCs w:val="24"/>
+              </w:rPr>
+            </w:pPr>
+            <w:r>
+              <w:rPr>
+                <w:rFonts w:asciiTheme="majorBidi" w:eastAsia="Wingdings-Regular-Identity-H" w:hAnsiTheme="majorBidi" w:cstheme="majorBidi"/>
+                <w:sz w:val="24"/>
+                <w:szCs w:val="24"/>
+              </w:rPr>
+              <w:t>Si les informations saisies ne sont pas correctes, le système affiche</w:t>
+            </w:r>
+          </w:p>
+          <w:p>
+            <w:pPr>
+              <w:pStyle w:val="Paragraphedeliste"/>
+              <w:autoSpaceDE w:val="0"/>
+              <w:autoSpaceDN w:val="0"/>
+              <w:adjustRightInd w:val="0"/>
+              <w:rPr>
+                <w:rFonts w:asciiTheme="majorBidi" w:eastAsia="Wingdings-Regular-Identity-H" w:hAnsiTheme="majorBidi" w:cstheme="majorBidi"/>
+                <w:sz w:val="24"/>
+                <w:szCs w:val="24"/>
+              </w:rPr>
+            </w:pPr>
+            <w:r>
+              <w:rPr>
+                <w:rFonts w:asciiTheme="majorBidi" w:eastAsia="Wingdings-Regular-Identity-H" w:hAnsiTheme="majorBidi" w:cstheme="majorBidi"/>
+                <w:sz w:val="24"/>
+                <w:szCs w:val="24"/>
+              </w:rPr>
+              <w:t>un message d’erreur</w:t>
+            </w:r>
+          </w:p>
+          <w:p>
+            <w:pPr>
+              <w:pStyle w:val="Paragraphedeliste"/>
+              <w:numPr>
+                <w:ilvl w:val="0"/>
+                <w:numId w:val="24"/>
+              </w:numPr>
+              <w:autoSpaceDE w:val="0"/>
+              <w:autoSpaceDN w:val="0"/>
+              <w:adjustRightInd w:val="0"/>
+              <w:rPr>
+                <w:rFonts w:asciiTheme="majorBidi" w:hAnsiTheme="majorBidi" w:cstheme="majorBidi"/>
+                <w:sz w:val="24"/>
+                <w:szCs w:val="24"/>
+              </w:rPr>
+            </w:pPr>
+            <w:r>
+              <w:rPr>
+                <w:rFonts w:asciiTheme="majorBidi" w:eastAsia="Wingdings-Regular-Identity-H" w:hAnsiTheme="majorBidi" w:cstheme="majorBidi"/>
+                <w:sz w:val="24"/>
+                <w:szCs w:val="24"/>
+              </w:rPr>
+              <w:t>Le système enregistre et affiche une confirmation</w:t>
+            </w:r>
+          </w:p>
+        </w:tc>
+      </w:tr>
+      <w:tr>
+        <w:trPr>
+          <w:trHeight w:val="338"/>
+        </w:trPr>
+        <w:tc>
+          <w:tcPr>
+            <w:tcW w:w="1951" w:type="dxa"/>
+          </w:tcPr>
+          <w:p>
+            <w:pPr>
+              <w:autoSpaceDE w:val="0"/>
+              <w:autoSpaceDN w:val="0"/>
+              <w:adjustRightInd w:val="0"/>
+              <w:rPr>
+                <w:rFonts w:asciiTheme="majorBidi" w:eastAsia="SymbolMT-Identity-H" w:hAnsiTheme="majorBidi" w:cstheme="majorBidi"/>
+                <w:sz w:val="24"/>
+                <w:szCs w:val="24"/>
+              </w:rPr>
+            </w:pPr>
+            <w:r>
+              <w:rPr>
+                <w:rFonts w:asciiTheme="majorBidi" w:eastAsia="SymbolMT-Identity-H" w:hAnsiTheme="majorBidi" w:cstheme="majorBidi"/>
+                <w:sz w:val="24"/>
+                <w:szCs w:val="24"/>
+              </w:rPr>
+              <w:t>Post-condition</w:t>
+            </w:r>
+          </w:p>
+        </w:tc>
+        <w:tc>
+          <w:tcPr>
+            <w:tcW w:w="7261" w:type="dxa"/>
+          </w:tcPr>
+          <w:p>
+            <w:pPr>
+              <w:autoSpaceDE w:val="0"/>
+              <w:autoSpaceDN w:val="0"/>
+              <w:adjustRightInd w:val="0"/>
+              <w:rPr>
+                <w:rFonts w:asciiTheme="majorBidi" w:eastAsia="SymbolMT-Identity-H" w:hAnsiTheme="majorBidi" w:cstheme="majorBidi"/>
+                <w:b/>
+                <w:bCs/>
+                <w:sz w:val="24"/>
+                <w:szCs w:val="24"/>
+              </w:rPr>
+            </w:pPr>
+            <w:r>
+              <w:rPr>
+                <w:rFonts w:asciiTheme="majorBidi" w:hAnsiTheme="majorBidi" w:cstheme="majorBidi"/>
+                <w:sz w:val="24"/>
+                <w:szCs w:val="24"/>
+              </w:rPr>
+              <w:t xml:space="preserve">Créer une facture </w:t>
+            </w:r>
+          </w:p>
+        </w:tc>
+      </w:tr>
+    </w:tbl>
+    <w:p>
+      <w:pPr>
+        <w:autoSpaceDE w:val="0"/>
+        <w:autoSpaceDN w:val="0"/>
+        <w:adjustRightInd w:val="0"/>
+        <w:spacing w:after="0" w:line="240" w:lineRule="auto"/>
+        <w:jc w:val="center"/>
+        <w:rPr>
+          <w:rFonts w:asciiTheme="majorBidi" w:eastAsia="SymbolMT-Identity-H" w:hAnsiTheme="majorBidi" w:cstheme="majorBidi"/>
+          <w:sz w:val="24"/>
+          <w:szCs w:val="24"/>
+        </w:rPr>
+      </w:pPr>
+      <w:r>
+        <w:rPr>
+          <w:rFonts w:asciiTheme="majorBidi" w:eastAsia="SymbolMT-Identity-H" w:hAnsiTheme="majorBidi" w:cstheme="majorBidi"/>
+          <w:sz w:val="24"/>
+          <w:szCs w:val="24"/>
+        </w:rPr>
+        <w:t>Table 2.7 Cas d’utilisation ‘Créer une facture’</w:t>
+      </w:r>
+    </w:p>
+    <w:p>
+      <w:pPr>
+        <w:autoSpaceDE w:val="0"/>
+        <w:autoSpaceDN w:val="0"/>
+        <w:adjustRightInd w:val="0"/>
+        <w:spacing w:after="0" w:line="240" w:lineRule="auto"/>
+        <w:jc w:val="center"/>
+        <w:rPr>
+          <w:rFonts w:asciiTheme="majorBidi" w:eastAsia="SymbolMT-Identity-H" w:hAnsiTheme="majorBidi" w:cstheme="majorBidi"/>
+          <w:sz w:val="24"/>
+          <w:szCs w:val="24"/>
+        </w:rPr>
+      </w:pPr>
+    </w:p>
+    <w:p>
+      <w:pPr>
+        <w:autoSpaceDE w:val="0"/>
+        <w:autoSpaceDN w:val="0"/>
+        <w:adjustRightInd w:val="0"/>
+        <w:spacing w:after="0" w:line="240" w:lineRule="auto"/>
+        <w:rPr>
+          <w:rFonts w:asciiTheme="majorBidi" w:hAnsiTheme="majorBidi" w:cstheme="majorBidi"/>
+          <w:b/>
+          <w:bCs/>
+          <w:sz w:val="24"/>
+          <w:szCs w:val="24"/>
+        </w:rPr>
+      </w:pPr>
+      <w:r>
+        <w:rPr>
+          <w:rFonts w:asciiTheme="majorBidi" w:hAnsiTheme="majorBidi" w:cstheme="majorBidi"/>
+          <w:b/>
+          <w:bCs/>
+          <w:sz w:val="24"/>
+          <w:szCs w:val="24"/>
+        </w:rPr>
+        <w:t>La descript</w:t>
+      </w:r>
+      <w:r>
+        <w:rPr>
+          <w:rFonts w:asciiTheme="majorBidi" w:hAnsiTheme="majorBidi" w:cstheme="majorBidi"/>
+          <w:b/>
+          <w:bCs/>
+          <w:sz w:val="24"/>
+          <w:szCs w:val="24"/>
+        </w:rPr>
+        <w:t>ion du cas d’utilisation ‘ Création</w:t>
+      </w:r>
+      <w:r>
+        <w:rPr>
+          <w:rFonts w:asciiTheme="majorBidi" w:hAnsiTheme="majorBidi" w:cstheme="majorBidi"/>
+          <w:b/>
+          <w:bCs/>
+          <w:sz w:val="24"/>
+          <w:szCs w:val="24"/>
+        </w:rPr>
+        <w:t xml:space="preserve"> d’un bon de commande’</w:t>
+      </w:r>
+    </w:p>
+    <w:p>
+      <w:pPr>
+        <w:autoSpaceDE w:val="0"/>
+        <w:autoSpaceDN w:val="0"/>
+        <w:adjustRightInd w:val="0"/>
+        <w:spacing w:after="0" w:line="240" w:lineRule="auto"/>
+        <w:rPr>
+          <w:rFonts w:asciiTheme="majorBidi" w:eastAsia="SymbolMT-Identity-H" w:hAnsiTheme="majorBidi" w:cstheme="majorBidi"/>
+          <w:sz w:val="24"/>
+          <w:szCs w:val="24"/>
+        </w:rPr>
+      </w:pPr>
+    </w:p>
+    <w:tbl>
+      <w:tblPr>
+        <w:tblStyle w:val="Grilledutableau"/>
+        <w:tblW w:w="0" w:type="auto"/>
+        <w:tblLook w:val="04A0"/>
+      </w:tblPr>
+      <w:tblGrid>
+        <w:gridCol w:w="1951"/>
+        <w:gridCol w:w="7261"/>
+      </w:tblGrid>
+      <w:tr>
+        <w:tc>
+          <w:tcPr>
+            <w:tcW w:w="1951" w:type="dxa"/>
+          </w:tcPr>
+          <w:p>
+            <w:pPr>
+              <w:autoSpaceDE w:val="0"/>
+              <w:autoSpaceDN w:val="0"/>
+              <w:adjustRightInd w:val="0"/>
+              <w:rPr>
+                <w:rFonts w:asciiTheme="majorBidi" w:eastAsia="SymbolMT-Identity-H" w:hAnsiTheme="majorBidi" w:cstheme="majorBidi"/>
+                <w:b/>
+                <w:bCs/>
+                <w:sz w:val="24"/>
+                <w:szCs w:val="24"/>
+              </w:rPr>
+            </w:pPr>
+            <w:r>
+              <w:rPr>
+                <w:rFonts w:asciiTheme="majorBidi" w:hAnsiTheme="majorBidi" w:cstheme="majorBidi"/>
+                <w:sz w:val="24"/>
+                <w:szCs w:val="24"/>
+              </w:rPr>
+              <w:t>Cas d’utilisation</w:t>
+            </w:r>
+          </w:p>
+        </w:tc>
+        <w:tc>
+          <w:tcPr>
+            <w:tcW w:w="7261" w:type="dxa"/>
+          </w:tcPr>
+          <w:p>
+            <w:pPr>
+              <w:autoSpaceDE w:val="0"/>
+              <w:autoSpaceDN w:val="0"/>
+              <w:adjustRightInd w:val="0"/>
+              <w:rPr>
+                <w:rFonts w:asciiTheme="majorBidi" w:eastAsia="SymbolMT-Identity-H" w:hAnsiTheme="majorBidi" w:cstheme="majorBidi"/>
+                <w:sz w:val="24"/>
+                <w:szCs w:val="24"/>
+              </w:rPr>
+            </w:pPr>
+            <w:r>
+              <w:rPr>
+                <w:rFonts w:asciiTheme="majorBidi" w:hAnsiTheme="majorBidi" w:cstheme="majorBidi"/>
+                <w:sz w:val="24"/>
+                <w:szCs w:val="24"/>
+              </w:rPr>
+              <w:t xml:space="preserve">Ajouter un </w:t>
+            </w:r>
+            <w:r>
+              <w:rPr>
+                <w:rFonts w:asciiTheme="majorBidi" w:hAnsiTheme="majorBidi" w:cstheme="majorBidi"/>
+                <w:sz w:val="24"/>
+                <w:szCs w:val="24"/>
+              </w:rPr>
+              <w:t>produit</w:t>
+            </w:r>
+          </w:p>
+        </w:tc>
+      </w:tr>
+      <w:tr>
+        <w:tc>
+          <w:tcPr>
+            <w:tcW w:w="1951" w:type="dxa"/>
+          </w:tcPr>
+          <w:p>
+            <w:pPr>
+              <w:autoSpaceDE w:val="0"/>
+              <w:autoSpaceDN w:val="0"/>
+              <w:adjustRightInd w:val="0"/>
+              <w:rPr>
+                <w:rFonts w:asciiTheme="majorBidi" w:eastAsia="SymbolMT-Identity-H" w:hAnsiTheme="majorBidi" w:cstheme="majorBidi"/>
+                <w:sz w:val="24"/>
+                <w:szCs w:val="24"/>
+              </w:rPr>
+            </w:pPr>
+            <w:r>
+              <w:rPr>
+                <w:rFonts w:asciiTheme="majorBidi" w:eastAsia="SymbolMT-Identity-H" w:hAnsiTheme="majorBidi" w:cstheme="majorBidi"/>
+                <w:sz w:val="24"/>
+                <w:szCs w:val="24"/>
+              </w:rPr>
+              <w:t xml:space="preserve">Acteur </w:t>
+            </w:r>
+          </w:p>
+        </w:tc>
+        <w:tc>
+          <w:tcPr>
+            <w:tcW w:w="7261" w:type="dxa"/>
+          </w:tcPr>
+          <w:p>
+            <w:pPr>
+              <w:autoSpaceDE w:val="0"/>
+              <w:autoSpaceDN w:val="0"/>
+              <w:adjustRightInd w:val="0"/>
+              <w:rPr>
+                <w:rFonts w:asciiTheme="majorBidi" w:eastAsia="SymbolMT-Identity-H" w:hAnsiTheme="majorBidi" w:cstheme="majorBidi"/>
+                <w:sz w:val="24"/>
+                <w:szCs w:val="24"/>
+              </w:rPr>
+            </w:pPr>
+            <w:r>
+              <w:rPr>
+                <w:rFonts w:asciiTheme="majorBidi" w:eastAsia="SymbolMT-Identity-H" w:hAnsiTheme="majorBidi" w:cstheme="majorBidi"/>
+                <w:sz w:val="24"/>
+                <w:szCs w:val="24"/>
+              </w:rPr>
+              <w:t>Administrateur</w:t>
+            </w:r>
+          </w:p>
+        </w:tc>
+      </w:tr>
+      <w:tr>
+        <w:tc>
+          <w:tcPr>
+            <w:tcW w:w="1951" w:type="dxa"/>
+          </w:tcPr>
+          <w:p>
+            <w:pPr>
+              <w:autoSpaceDE w:val="0"/>
+              <w:autoSpaceDN w:val="0"/>
+              <w:adjustRightInd w:val="0"/>
+              <w:rPr>
+                <w:rFonts w:asciiTheme="majorBidi" w:eastAsia="SymbolMT-Identity-H" w:hAnsiTheme="majorBidi" w:cstheme="majorBidi"/>
+                <w:sz w:val="24"/>
+                <w:szCs w:val="24"/>
+              </w:rPr>
+            </w:pPr>
+            <w:r>
+              <w:rPr>
+                <w:rFonts w:asciiTheme="majorBidi" w:eastAsia="SymbolMT-Identity-H" w:hAnsiTheme="majorBidi" w:cstheme="majorBidi"/>
+                <w:sz w:val="24"/>
+                <w:szCs w:val="24"/>
+              </w:rPr>
+              <w:t>Objectif</w:t>
+            </w:r>
+          </w:p>
+        </w:tc>
+        <w:tc>
+          <w:tcPr>
+            <w:tcW w:w="7261" w:type="dxa"/>
+          </w:tcPr>
+          <w:p>
+            <w:pPr>
+              <w:autoSpaceDE w:val="0"/>
+              <w:autoSpaceDN w:val="0"/>
+              <w:adjustRightInd w:val="0"/>
+              <w:rPr>
+                <w:rFonts w:asciiTheme="majorBidi" w:eastAsia="SymbolMT-Identity-H" w:hAnsiTheme="majorBidi" w:cstheme="majorBidi"/>
+                <w:b/>
+                <w:bCs/>
+                <w:sz w:val="24"/>
+                <w:szCs w:val="24"/>
+              </w:rPr>
+            </w:pPr>
+            <w:r>
+              <w:rPr>
+                <w:rFonts w:asciiTheme="majorBidi" w:hAnsiTheme="majorBidi" w:cstheme="majorBidi"/>
+                <w:sz w:val="24"/>
+                <w:szCs w:val="24"/>
+              </w:rPr>
+              <w:t xml:space="preserve">Permet </w:t>
+            </w:r>
+            <w:r>
+              <w:rPr>
+                <w:rFonts w:asciiTheme="majorBidi" w:hAnsiTheme="majorBidi" w:cstheme="majorBidi"/>
+                <w:sz w:val="24"/>
+                <w:szCs w:val="24"/>
+              </w:rPr>
+              <w:t>à</w:t>
+            </w:r>
+            <w:r>
+              <w:rPr>
+                <w:rFonts w:asciiTheme="majorBidi" w:hAnsiTheme="majorBidi" w:cstheme="majorBidi"/>
+                <w:sz w:val="24"/>
+                <w:szCs w:val="24"/>
+              </w:rPr>
+              <w:t xml:space="preserve"> l’administrateur d’établir une commande</w:t>
+            </w:r>
+          </w:p>
+        </w:tc>
+      </w:tr>
+      <w:tr>
+        <w:tc>
+          <w:tcPr>
+            <w:tcW w:w="1951" w:type="dxa"/>
+          </w:tcPr>
+          <w:p>
+            <w:pPr>
+              <w:autoSpaceDE w:val="0"/>
+              <w:autoSpaceDN w:val="0"/>
+              <w:adjustRightInd w:val="0"/>
+              <w:rPr>
+                <w:rFonts w:asciiTheme="majorBidi" w:eastAsia="SymbolMT-Identity-H" w:hAnsiTheme="majorBidi" w:cstheme="majorBidi"/>
+                <w:sz w:val="24"/>
+                <w:szCs w:val="24"/>
+              </w:rPr>
+            </w:pPr>
+            <w:r>
+              <w:rPr>
+                <w:rFonts w:asciiTheme="majorBidi" w:eastAsia="SymbolMT-Identity-H" w:hAnsiTheme="majorBidi" w:cstheme="majorBidi"/>
+                <w:sz w:val="24"/>
+                <w:szCs w:val="24"/>
+              </w:rPr>
+              <w:t>Pré condition</w:t>
+            </w:r>
+          </w:p>
+        </w:tc>
+        <w:tc>
+          <w:tcPr>
+            <w:tcW w:w="7261" w:type="dxa"/>
+          </w:tcPr>
+          <w:p>
+            <w:pPr>
+              <w:autoSpaceDE w:val="0"/>
+              <w:autoSpaceDN w:val="0"/>
+              <w:adjustRightInd w:val="0"/>
+              <w:rPr>
+                <w:rFonts w:asciiTheme="majorBidi" w:eastAsia="SymbolMT-Identity-H" w:hAnsiTheme="majorBidi" w:cstheme="majorBidi"/>
+                <w:b/>
+                <w:bCs/>
+                <w:sz w:val="24"/>
+                <w:szCs w:val="24"/>
+              </w:rPr>
+            </w:pPr>
+            <w:r>
+              <w:rPr>
+                <w:rFonts w:asciiTheme="majorBidi" w:hAnsiTheme="majorBidi" w:cstheme="majorBidi"/>
+                <w:sz w:val="24"/>
+                <w:szCs w:val="24"/>
+              </w:rPr>
+              <w:t>L’administrateur s’</w:t>
+            </w:r>
+            <w:r>
+              <w:rPr>
+                <w:rFonts w:asciiTheme="majorBidi" w:hAnsiTheme="majorBidi" w:cstheme="majorBidi"/>
+                <w:sz w:val="24"/>
+                <w:szCs w:val="24"/>
+              </w:rPr>
+              <w:t>authentifié</w:t>
+            </w:r>
+          </w:p>
+        </w:tc>
+      </w:tr>
+      <w:tr>
+        <w:tc>
+          <w:tcPr>
+            <w:tcW w:w="1951" w:type="dxa"/>
+          </w:tcPr>
+          <w:p>
+            <w:pPr>
+              <w:autoSpaceDE w:val="0"/>
+              <w:autoSpaceDN w:val="0"/>
+              <w:adjustRightInd w:val="0"/>
+              <w:rPr>
+                <w:rFonts w:asciiTheme="majorBidi" w:eastAsia="SymbolMT-Identity-H" w:hAnsiTheme="majorBidi" w:cstheme="majorBidi"/>
+                <w:b/>
+                <w:bCs/>
+                <w:sz w:val="24"/>
+                <w:szCs w:val="24"/>
+              </w:rPr>
+            </w:pPr>
+            <w:r>
+              <w:rPr>
+                <w:rFonts w:asciiTheme="majorBidi" w:hAnsiTheme="majorBidi" w:cstheme="majorBidi"/>
+                <w:sz w:val="24"/>
+                <w:szCs w:val="24"/>
+              </w:rPr>
+              <w:t>Scénario nominal</w:t>
+            </w:r>
+          </w:p>
+        </w:tc>
+        <w:tc>
+          <w:tcPr>
+            <w:tcW w:w="7261" w:type="dxa"/>
+          </w:tcPr>
+          <w:p>
+            <w:pPr>
+              <w:pStyle w:val="Paragraphedeliste"/>
+              <w:numPr>
+                <w:ilvl w:val="0"/>
+                <w:numId w:val="24"/>
+              </w:numPr>
+              <w:autoSpaceDE w:val="0"/>
+              <w:autoSpaceDN w:val="0"/>
+              <w:adjustRightInd w:val="0"/>
+              <w:rPr>
+                <w:rFonts w:asciiTheme="majorBidi" w:eastAsia="Wingdings-Regular-Identity-H" w:hAnsiTheme="majorBidi" w:cstheme="majorBidi"/>
+                <w:sz w:val="24"/>
+                <w:szCs w:val="24"/>
+              </w:rPr>
+            </w:pPr>
+            <w:r>
+              <w:rPr>
+                <w:rFonts w:asciiTheme="majorBidi" w:eastAsia="Wingdings-Regular-Identity-H" w:hAnsiTheme="majorBidi" w:cstheme="majorBidi"/>
+                <w:sz w:val="24"/>
+                <w:szCs w:val="24"/>
+              </w:rPr>
+              <w:t>Le magasinier accède à l’interface d’établissement d’un bon de</w:t>
+            </w:r>
+          </w:p>
+          <w:p>
+            <w:pPr>
+              <w:pStyle w:val="Paragraphedeliste"/>
+              <w:autoSpaceDE w:val="0"/>
+              <w:autoSpaceDN w:val="0"/>
+              <w:adjustRightInd w:val="0"/>
+              <w:rPr>
+                <w:rFonts w:asciiTheme="majorBidi" w:eastAsia="Wingdings-Regular-Identity-H" w:hAnsiTheme="majorBidi" w:cstheme="majorBidi"/>
+                <w:sz w:val="24"/>
+                <w:szCs w:val="24"/>
+              </w:rPr>
+            </w:pPr>
+            <w:r>
+              <w:rPr>
+                <w:rFonts w:asciiTheme="majorBidi" w:eastAsia="Wingdings-Regular-Identity-H" w:hAnsiTheme="majorBidi" w:cstheme="majorBidi"/>
+                <w:sz w:val="24"/>
+                <w:szCs w:val="24"/>
+              </w:rPr>
+              <w:t>commande</w:t>
+            </w:r>
+          </w:p>
+          <w:p>
+            <w:pPr>
+              <w:pStyle w:val="Paragraphedeliste"/>
+              <w:numPr>
+                <w:ilvl w:val="0"/>
+                <w:numId w:val="24"/>
+              </w:numPr>
+              <w:autoSpaceDE w:val="0"/>
+              <w:autoSpaceDN w:val="0"/>
+              <w:adjustRightInd w:val="0"/>
+              <w:rPr>
+                <w:rFonts w:asciiTheme="majorBidi" w:eastAsia="Wingdings-Regular-Identity-H" w:hAnsiTheme="majorBidi" w:cstheme="majorBidi"/>
+                <w:sz w:val="24"/>
+                <w:szCs w:val="24"/>
+              </w:rPr>
+            </w:pPr>
+            <w:r>
+              <w:rPr>
+                <w:rFonts w:asciiTheme="majorBidi" w:eastAsia="Wingdings-Regular-Identity-H" w:hAnsiTheme="majorBidi" w:cstheme="majorBidi"/>
+                <w:sz w:val="24"/>
+                <w:szCs w:val="24"/>
+              </w:rPr>
+              <w:t>Le magasinier remplit le formulaire correspondant</w:t>
+            </w:r>
+          </w:p>
+          <w:p>
+            <w:pPr>
+              <w:pStyle w:val="Paragraphedeliste"/>
+              <w:numPr>
+                <w:ilvl w:val="0"/>
+                <w:numId w:val="24"/>
+              </w:numPr>
+              <w:autoSpaceDE w:val="0"/>
+              <w:autoSpaceDN w:val="0"/>
+              <w:adjustRightInd w:val="0"/>
+              <w:rPr>
+                <w:rFonts w:asciiTheme="majorBidi" w:hAnsiTheme="majorBidi" w:cstheme="majorBidi"/>
+                <w:sz w:val="24"/>
+                <w:szCs w:val="24"/>
+              </w:rPr>
+            </w:pPr>
+            <w:r>
+              <w:rPr>
+                <w:rFonts w:asciiTheme="majorBidi" w:eastAsia="Wingdings-Regular-Identity-H" w:hAnsiTheme="majorBidi" w:cstheme="majorBidi"/>
+                <w:sz w:val="24"/>
+                <w:szCs w:val="24"/>
+              </w:rPr>
+              <w:t>Le système enregistre et affiche une confirmation</w:t>
+            </w:r>
+          </w:p>
+        </w:tc>
+      </w:tr>
+      <w:tr>
+        <w:trPr>
+          <w:trHeight w:val="338"/>
+        </w:trPr>
+        <w:tc>
+          <w:tcPr>
+            <w:tcW w:w="1951" w:type="dxa"/>
+          </w:tcPr>
+          <w:p>
+            <w:pPr>
+              <w:autoSpaceDE w:val="0"/>
+              <w:autoSpaceDN w:val="0"/>
+              <w:adjustRightInd w:val="0"/>
+              <w:rPr>
+                <w:rFonts w:asciiTheme="majorBidi" w:eastAsia="SymbolMT-Identity-H" w:hAnsiTheme="majorBidi" w:cstheme="majorBidi"/>
+                <w:sz w:val="24"/>
+                <w:szCs w:val="24"/>
+              </w:rPr>
+            </w:pPr>
+            <w:r>
+              <w:rPr>
+                <w:rFonts w:asciiTheme="majorBidi" w:eastAsia="SymbolMT-Identity-H" w:hAnsiTheme="majorBidi" w:cstheme="majorBidi"/>
+                <w:sz w:val="24"/>
+                <w:szCs w:val="24"/>
+              </w:rPr>
+              <w:t>Post-condition</w:t>
+            </w:r>
+          </w:p>
+        </w:tc>
+        <w:tc>
+          <w:tcPr>
+            <w:tcW w:w="7261" w:type="dxa"/>
+          </w:tcPr>
+          <w:p>
+            <w:pPr>
+              <w:autoSpaceDE w:val="0"/>
+              <w:autoSpaceDN w:val="0"/>
+              <w:adjustRightInd w:val="0"/>
+              <w:rPr>
+                <w:rFonts w:asciiTheme="majorBidi" w:eastAsia="SymbolMT-Identity-H" w:hAnsiTheme="majorBidi" w:cstheme="majorBidi"/>
+                <w:b/>
+                <w:bCs/>
+                <w:sz w:val="24"/>
+                <w:szCs w:val="24"/>
+              </w:rPr>
+            </w:pPr>
+            <w:r>
+              <w:rPr>
+                <w:rFonts w:asciiTheme="majorBidi" w:hAnsiTheme="majorBidi" w:cstheme="majorBidi"/>
+                <w:sz w:val="24"/>
+                <w:szCs w:val="24"/>
+              </w:rPr>
+              <w:t>Le bon de commande est crée</w:t>
+            </w:r>
+          </w:p>
+        </w:tc>
+      </w:tr>
+    </w:tbl>
+    <w:p>
+      <w:pPr>
+        <w:autoSpaceDE w:val="0"/>
+        <w:autoSpaceDN w:val="0"/>
+        <w:adjustRightInd w:val="0"/>
+        <w:spacing w:after="0" w:line="240" w:lineRule="auto"/>
+        <w:jc w:val="center"/>
+        <w:rPr>
+          <w:rFonts w:asciiTheme="majorBidi" w:eastAsia="SymbolMT-Identity-H" w:hAnsiTheme="majorBidi" w:cstheme="majorBidi"/>
+          <w:sz w:val="24"/>
+          <w:szCs w:val="24"/>
+        </w:rPr>
+      </w:pPr>
+      <w:r>
+        <w:rPr>
+          <w:rFonts w:asciiTheme="majorBidi" w:eastAsia="SymbolMT-Identity-H" w:hAnsiTheme="majorBidi" w:cstheme="majorBidi"/>
+          <w:sz w:val="24"/>
+          <w:szCs w:val="24"/>
+        </w:rPr>
+        <w:t xml:space="preserve">Table 2.8 </w:t>
+      </w:r>
+      <w:r>
+        <w:rPr>
+          <w:rFonts w:asciiTheme="majorBidi" w:hAnsiTheme="majorBidi" w:cstheme="majorBidi"/>
+          <w:sz w:val="24"/>
+          <w:szCs w:val="24"/>
+        </w:rPr>
+        <w:t>Cas d’utilisation ‘Créer un bon de commande’</w:t>
+      </w:r>
+    </w:p>
+    <w:p>
+      <w:pPr>
+        <w:autoSpaceDE w:val="0"/>
+        <w:autoSpaceDN w:val="0"/>
+        <w:adjustRightInd w:val="0"/>
+        <w:spacing w:after="0" w:line="240" w:lineRule="auto"/>
+        <w:jc w:val="center"/>
+        <w:rPr>
+          <w:rFonts w:asciiTheme="majorBidi" w:eastAsia="SymbolMT-Identity-H" w:hAnsiTheme="majorBidi" w:cstheme="majorBidi"/>
           <w:sz w:val="24"/>
           <w:szCs w:val="24"/>
         </w:rPr>
@@ -4004,8 +6107,8 @@
 </file>
 
 <file path=word/endnotes.xml><?xml version="1.0" encoding="utf-8"?>
-<w:endnotes xmlns:wpc="http://schemas.microsoft.com/office/word/2010/wordprocessingCanvas" xmlns:cx="http://schemas.microsoft.com/office/drawing/2014/chartex" xmlns:mc="http://schemas.openxmlformats.org/markup-compatibility/2006" xmlns:o="urn:schemas-microsoft-com:office:office" xmlns:r="http://schemas.openxmlformats.org/officeDocument/2006/relationships" xmlns:m="http://schemas.openxmlformats.org/officeDocument/2006/math" xmlns:v="urn:schemas-microsoft-com:vml" xmlns:wp14="http://schemas.microsoft.com/office/word/2010/wordprocessingDrawing" xmlns:wp="http://schemas.openxmlformats.org/drawingml/2006/wordprocessingDrawing" xmlns:w10="urn:schemas-microsoft-com:office:word" xmlns:w="http://schemas.openxmlformats.org/wordprocessingml/2006/main" xmlns:w14="http://schemas.microsoft.com/office/word/2010/wordml" xmlns:w15="http://schemas.microsoft.com/office/word/2012/wordml" xmlns:w16se="http://schemas.microsoft.com/office/word/2015/wordml/symex" xmlns:wpg="http://schemas.microsoft.com/office/word/2010/wordprocessingGroup" xmlns:wpi="http://schemas.microsoft.com/office/word/2010/wordprocessingInk" xmlns:wne="http://schemas.microsoft.com/office/word/2006/wordml" xmlns:wps="http://schemas.microsoft.com/office/word/2010/wordprocessingShape" mc:Ignorable="w14 w15 w16se wp14">
-  <w:endnote w:type="separator" w:id="-1">
+<w:endnotes xmlns:ve="http://schemas.openxmlformats.org/markup-compatibility/2006" xmlns:o="urn:schemas-microsoft-com:office:office" xmlns:r="http://schemas.openxmlformats.org/officeDocument/2006/relationships" xmlns:m="http://schemas.openxmlformats.org/officeDocument/2006/math" xmlns:v="urn:schemas-microsoft-com:vml" xmlns:wp="http://schemas.openxmlformats.org/drawingml/2006/wordprocessingDrawing" xmlns:w10="urn:schemas-microsoft-com:office:word" xmlns:w="http://schemas.openxmlformats.org/wordprocessingml/2006/main" xmlns:wne="http://schemas.microsoft.com/office/word/2006/wordml">
+  <w:endnote w:type="separator" w:id="0">
     <w:p>
       <w:pPr>
         <w:spacing w:after="0" w:line="240" w:lineRule="auto"/>
@@ -4015,7 +6118,7 @@
       </w:r>
     </w:p>
   </w:endnote>
-  <w:endnote w:type="continuationSeparator" w:id="0">
+  <w:endnote w:type="continuationSeparator" w:id="1">
     <w:p>
       <w:pPr>
         <w:spacing w:after="0" w:line="240" w:lineRule="auto"/>
@@ -4029,7 +6132,7 @@
 </file>
 
 <file path=word/footer1.xml><?xml version="1.0" encoding="utf-8"?>
-<w:ftr xmlns:wpc="http://schemas.microsoft.com/office/word/2010/wordprocessingCanvas" xmlns:cx="http://schemas.microsoft.com/office/drawing/2014/chartex" xmlns:mc="http://schemas.openxmlformats.org/markup-compatibility/2006" xmlns:o="urn:schemas-microsoft-com:office:office" xmlns:r="http://schemas.openxmlformats.org/officeDocument/2006/relationships" xmlns:m="http://schemas.openxmlformats.org/officeDocument/2006/math" xmlns:v="urn:schemas-microsoft-com:vml" xmlns:wp14="http://schemas.microsoft.com/office/word/2010/wordprocessingDrawing" xmlns:wp="http://schemas.openxmlformats.org/drawingml/2006/wordprocessingDrawing" xmlns:w10="urn:schemas-microsoft-com:office:word" xmlns:w="http://schemas.openxmlformats.org/wordprocessingml/2006/main" xmlns:w14="http://schemas.microsoft.com/office/word/2010/wordml" xmlns:w15="http://schemas.microsoft.com/office/word/2012/wordml" xmlns:w16se="http://schemas.microsoft.com/office/word/2015/wordml/symex" xmlns:wpg="http://schemas.microsoft.com/office/word/2010/wordprocessingGroup" xmlns:wpi="http://schemas.microsoft.com/office/word/2010/wordprocessingInk" xmlns:wne="http://schemas.microsoft.com/office/word/2006/wordml" xmlns:wps="http://schemas.microsoft.com/office/word/2010/wordprocessingShape" mc:Ignorable="w14 w15 w16se wp14">
+<w:ftr xmlns:ve="http://schemas.openxmlformats.org/markup-compatibility/2006" xmlns:o="urn:schemas-microsoft-com:office:office" xmlns:r="http://schemas.openxmlformats.org/officeDocument/2006/relationships" xmlns:m="http://schemas.openxmlformats.org/officeDocument/2006/math" xmlns:v="urn:schemas-microsoft-com:vml" xmlns:wp="http://schemas.openxmlformats.org/drawingml/2006/wordprocessingDrawing" xmlns:w10="urn:schemas-microsoft-com:office:word" xmlns:w="http://schemas.openxmlformats.org/wordprocessingml/2006/main" xmlns:wne="http://schemas.microsoft.com/office/word/2006/wordml">
   <w:sdt>
     <w:sdtPr>
       <w:id w:val="325479273"/>
@@ -4038,7 +6141,6 @@
         <w:docPartUnique/>
       </w:docPartObj>
     </w:sdtPr>
-    <w:sdtEndPr/>
     <w:sdtContent>
       <w:p>
         <w:pPr>
@@ -4063,27 +6165,14 @@
           <w:pStyle w:val="Pieddepage"/>
           <w:jc w:val="center"/>
         </w:pPr>
-        <w:r>
-          <w:fldChar w:fldCharType="begin"/>
-        </w:r>
-        <w:r>
-          <w:instrText xml:space="preserve"> PAGE    \* MERGEFORMAT </w:instrText>
-        </w:r>
-        <w:r>
-          <w:fldChar w:fldCharType="separate"/>
-        </w:r>
-        <w:r>
-          <w:rPr>
-            <w:noProof/>
-          </w:rPr>
-          <w:t>3</w:t>
-        </w:r>
-        <w:r>
-          <w:rPr>
-            <w:noProof/>
-          </w:rPr>
-          <w:fldChar w:fldCharType="end"/>
-        </w:r>
+        <w:fldSimple w:instr=" PAGE    \* MERGEFORMAT ">
+          <w:r>
+            <w:rPr>
+              <w:noProof/>
+            </w:rPr>
+            <w:t>1</w:t>
+          </w:r>
+        </w:fldSimple>
       </w:p>
     </w:sdtContent>
   </w:sdt>
@@ -4096,8 +6185,8 @@
 </file>
 
 <file path=word/footnotes.xml><?xml version="1.0" encoding="utf-8"?>
-<w:footnotes xmlns:wpc="http://schemas.microsoft.com/office/word/2010/wordprocessingCanvas" xmlns:cx="http://schemas.microsoft.com/office/drawing/2014/chartex" xmlns:mc="http://schemas.openxmlformats.org/markup-compatibility/2006" xmlns:o="urn:schemas-microsoft-com:office:office" xmlns:r="http://schemas.openxmlformats.org/officeDocument/2006/relationships" xmlns:m="http://schemas.openxmlformats.org/officeDocument/2006/math" xmlns:v="urn:schemas-microsoft-com:vml" xmlns:wp14="http://schemas.microsoft.com/office/word/2010/wordprocessingDrawing" xmlns:wp="http://schemas.openxmlformats.org/drawingml/2006/wordprocessingDrawing" xmlns:w10="urn:schemas-microsoft-com:office:word" xmlns:w="http://schemas.openxmlformats.org/wordprocessingml/2006/main" xmlns:w14="http://schemas.microsoft.com/office/word/2010/wordml" xmlns:w15="http://schemas.microsoft.com/office/word/2012/wordml" xmlns:w16se="http://schemas.microsoft.com/office/word/2015/wordml/symex" xmlns:wpg="http://schemas.microsoft.com/office/word/2010/wordprocessingGroup" xmlns:wpi="http://schemas.microsoft.com/office/word/2010/wordprocessingInk" xmlns:wne="http://schemas.microsoft.com/office/word/2006/wordml" xmlns:wps="http://schemas.microsoft.com/office/word/2010/wordprocessingShape" mc:Ignorable="w14 w15 w16se wp14">
-  <w:footnote w:type="separator" w:id="-1">
+<w:footnotes xmlns:ve="http://schemas.openxmlformats.org/markup-compatibility/2006" xmlns:o="urn:schemas-microsoft-com:office:office" xmlns:r="http://schemas.openxmlformats.org/officeDocument/2006/relationships" xmlns:m="http://schemas.openxmlformats.org/officeDocument/2006/math" xmlns:v="urn:schemas-microsoft-com:vml" xmlns:wp="http://schemas.openxmlformats.org/drawingml/2006/wordprocessingDrawing" xmlns:w10="urn:schemas-microsoft-com:office:word" xmlns:w="http://schemas.openxmlformats.org/wordprocessingml/2006/main" xmlns:wne="http://schemas.microsoft.com/office/word/2006/wordml">
+  <w:footnote w:type="separator" w:id="0">
     <w:p>
       <w:pPr>
         <w:spacing w:after="0" w:line="240" w:lineRule="auto"/>
@@ -4107,7 +6196,7 @@
       </w:r>
     </w:p>
   </w:footnote>
-  <w:footnote w:type="continuationSeparator" w:id="0">
+  <w:footnote w:type="continuationSeparator" w:id="1">
     <w:p>
       <w:pPr>
         <w:spacing w:after="0" w:line="240" w:lineRule="auto"/>
@@ -4121,7 +6210,7 @@
 </file>
 
 <file path=word/header1.xml><?xml version="1.0" encoding="utf-8"?>
-<w:hdr xmlns:wpc="http://schemas.microsoft.com/office/word/2010/wordprocessingCanvas" xmlns:cx="http://schemas.microsoft.com/office/drawing/2014/chartex" xmlns:mc="http://schemas.openxmlformats.org/markup-compatibility/2006" xmlns:o="urn:schemas-microsoft-com:office:office" xmlns:r="http://schemas.openxmlformats.org/officeDocument/2006/relationships" xmlns:m="http://schemas.openxmlformats.org/officeDocument/2006/math" xmlns:v="urn:schemas-microsoft-com:vml" xmlns:wp14="http://schemas.microsoft.com/office/word/2010/wordprocessingDrawing" xmlns:wp="http://schemas.openxmlformats.org/drawingml/2006/wordprocessingDrawing" xmlns:w10="urn:schemas-microsoft-com:office:word" xmlns:w="http://schemas.openxmlformats.org/wordprocessingml/2006/main" xmlns:w14="http://schemas.microsoft.com/office/word/2010/wordml" xmlns:w15="http://schemas.microsoft.com/office/word/2012/wordml" xmlns:w16se="http://schemas.microsoft.com/office/word/2015/wordml/symex" xmlns:wpg="http://schemas.microsoft.com/office/word/2010/wordprocessingGroup" xmlns:wpi="http://schemas.microsoft.com/office/word/2010/wordprocessingInk" xmlns:wne="http://schemas.microsoft.com/office/word/2006/wordml" xmlns:wps="http://schemas.microsoft.com/office/word/2010/wordprocessingShape" mc:Ignorable="w14 w15 w16se wp14">
+<w:hdr xmlns:ve="http://schemas.openxmlformats.org/markup-compatibility/2006" xmlns:o="urn:schemas-microsoft-com:office:office" xmlns:r="http://schemas.openxmlformats.org/officeDocument/2006/relationships" xmlns:m="http://schemas.openxmlformats.org/officeDocument/2006/math" xmlns:v="urn:schemas-microsoft-com:vml" xmlns:wp="http://schemas.openxmlformats.org/drawingml/2006/wordprocessingDrawing" xmlns:w10="urn:schemas-microsoft-com:office:word" xmlns:w="http://schemas.openxmlformats.org/wordprocessingml/2006/main" xmlns:wne="http://schemas.microsoft.com/office/word/2006/wordml">
   <w:p>
     <w:pPr>
       <w:pStyle w:val="En-tte"/>
@@ -4153,21 +6242,51 @@
     </w:r>
     <w:r>
       <w:rPr>
+        <w:rFonts w:asciiTheme="majorHAnsi" w:eastAsiaTheme="majorEastAsia" w:hAnsiTheme="majorHAnsi" w:cstheme="majorBidi"/>
+        <w:b/>
+        <w:bCs/>
+        <w:sz w:val="32"/>
+        <w:szCs w:val="32"/>
+      </w:rPr>
+      <w:t xml:space="preserve">     </w:t>
+    </w:r>
+    <w:r>
+      <w:rPr>
+        <w:rFonts w:asciiTheme="majorHAnsi" w:eastAsiaTheme="majorEastAsia" w:hAnsiTheme="majorHAnsi" w:cstheme="majorBidi"/>
+        <w:b/>
+        <w:bCs/>
+        <w:sz w:val="32"/>
+        <w:szCs w:val="32"/>
+      </w:rPr>
+      <w:tab/>
+    </w:r>
+    <w:r>
+      <w:rPr>
+        <w:rFonts w:asciiTheme="majorHAnsi" w:eastAsiaTheme="majorEastAsia" w:hAnsiTheme="majorHAnsi" w:cstheme="majorBidi"/>
+        <w:b/>
+        <w:bCs/>
+        <w:sz w:val="32"/>
+        <w:szCs w:val="32"/>
+      </w:rPr>
+      <w:tab/>
+    </w:r>
+    <w:r>
+      <w:rPr>
         <w:rFonts w:asciiTheme="majorHAnsi" w:hAnsiTheme="majorHAnsi" w:cs="TimesNewRomanPSMT-Identity-H"/>
         <w:b/>
         <w:bCs/>
         <w:sz w:val="28"/>
         <w:szCs w:val="28"/>
       </w:rPr>
-      <w:t>ETUDE DE L'EXISTANT ET SPECIFICATION DES BESOINS</w:t>
+      <w:t>SPECIFICATION DES BESOINS</w:t>
     </w:r>
   </w:p>
 </w:hdr>
 </file>
 
 <file path=word/numbering.xml><?xml version="1.0" encoding="utf-8"?>
-<w:numbering xmlns:wpc="http://schemas.microsoft.com/office/word/2010/wordprocessingCanvas" xmlns:cx="http://schemas.microsoft.com/office/drawing/2014/chartex" xmlns:mc="http://schemas.openxmlformats.org/markup-compatibility/2006" xmlns:o="urn:schemas-microsoft-com:office:office" xmlns:r="http://schemas.openxmlformats.org/officeDocument/2006/relationships" xmlns:m="http://schemas.openxmlformats.org/officeDocument/2006/math" xmlns:v="urn:schemas-microsoft-com:vml" xmlns:wp14="http://schemas.microsoft.com/office/word/2010/wordprocessingDrawing" xmlns:wp="http://schemas.openxmlformats.org/drawingml/2006/wordprocessingDrawing" xmlns:w10="urn:schemas-microsoft-com:office:word" xmlns:w="http://schemas.openxmlformats.org/wordprocessingml/2006/main" xmlns:w14="http://schemas.microsoft.com/office/word/2010/wordml" xmlns:w15="http://schemas.microsoft.com/office/word/2012/wordml" xmlns:w16se="http://schemas.microsoft.com/office/word/2015/wordml/symex" xmlns:wpg="http://schemas.microsoft.com/office/word/2010/wordprocessingGroup" xmlns:wpi="http://schemas.microsoft.com/office/word/2010/wordprocessingInk" xmlns:wne="http://schemas.microsoft.com/office/word/2006/wordml" xmlns:wps="http://schemas.microsoft.com/office/word/2010/wordprocessingShape" mc:Ignorable="w14 w15 w16se wp14">
-  <w:abstractNum w:abstractNumId="0" w15:restartNumberingAfterBreak="0">
+<w:numbering xmlns:ve="http://schemas.openxmlformats.org/markup-compatibility/2006" xmlns:o="urn:schemas-microsoft-com:office:office" xmlns:r="http://schemas.openxmlformats.org/officeDocument/2006/relationships" xmlns:m="http://schemas.openxmlformats.org/officeDocument/2006/math" xmlns:v="urn:schemas-microsoft-com:vml" xmlns:wp="http://schemas.openxmlformats.org/drawingml/2006/wordprocessingDrawing" xmlns:w10="urn:schemas-microsoft-com:office:word" xmlns:w="http://schemas.openxmlformats.org/wordprocessingml/2006/main" xmlns:wne="http://schemas.microsoft.com/office/word/2006/wordml">
+  <w:abstractNum w:abstractNumId="0">
     <w:nsid w:val="04A85DC7"/>
     <w:multiLevelType w:val="hybridMultilevel"/>
     <w:tmpl w:val="9A4A8000"/>
@@ -4279,7 +6398,7 @@
       </w:rPr>
     </w:lvl>
   </w:abstractNum>
-  <w:abstractNum w:abstractNumId="1" w15:restartNumberingAfterBreak="0">
+  <w:abstractNum w:abstractNumId="1">
     <w:nsid w:val="08A54358"/>
     <w:multiLevelType w:val="hybridMultilevel"/>
     <w:tmpl w:val="82E63C74"/>
@@ -4392,7 +6511,7 @@
       </w:rPr>
     </w:lvl>
   </w:abstractNum>
-  <w:abstractNum w:abstractNumId="2" w15:restartNumberingAfterBreak="0">
+  <w:abstractNum w:abstractNumId="2">
     <w:nsid w:val="0D565EF0"/>
     <w:multiLevelType w:val="hybridMultilevel"/>
     <w:tmpl w:val="B2E6D564"/>
@@ -4504,7 +6623,7 @@
       </w:rPr>
     </w:lvl>
   </w:abstractNum>
-  <w:abstractNum w:abstractNumId="3" w15:restartNumberingAfterBreak="0">
+  <w:abstractNum w:abstractNumId="3">
     <w:nsid w:val="0DE252E0"/>
     <w:multiLevelType w:val="multilevel"/>
     <w:tmpl w:val="632E74A2"/>
@@ -4617,7 +6736,7 @@
       </w:rPr>
     </w:lvl>
   </w:abstractNum>
-  <w:abstractNum w:abstractNumId="4" w15:restartNumberingAfterBreak="0">
+  <w:abstractNum w:abstractNumId="4">
     <w:nsid w:val="121E42DB"/>
     <w:multiLevelType w:val="hybridMultilevel"/>
     <w:tmpl w:val="3B4A03DA"/>
@@ -4730,7 +6849,7 @@
       </w:rPr>
     </w:lvl>
   </w:abstractNum>
-  <w:abstractNum w:abstractNumId="5" w15:restartNumberingAfterBreak="0">
+  <w:abstractNum w:abstractNumId="5">
     <w:nsid w:val="16334EB4"/>
     <w:multiLevelType w:val="hybridMultilevel"/>
     <w:tmpl w:val="19C027E0"/>
@@ -4843,7 +6962,120 @@
       </w:rPr>
     </w:lvl>
   </w:abstractNum>
-  <w:abstractNum w:abstractNumId="6" w15:restartNumberingAfterBreak="0">
+  <w:abstractNum w:abstractNumId="6">
+    <w:nsid w:val="199E6977"/>
+    <w:multiLevelType w:val="hybridMultilevel"/>
+    <w:tmpl w:val="9404BFF8"/>
+    <w:lvl w:ilvl="0" w:tplc="040C0005">
+      <w:start w:val="1"/>
+      <w:numFmt w:val="bullet"/>
+      <w:lvlText w:val=""/>
+      <w:lvlJc w:val="left"/>
+      <w:pPr>
+        <w:ind w:left="720" w:hanging="360"/>
+      </w:pPr>
+      <w:rPr>
+        <w:rFonts w:ascii="Wingdings" w:hAnsi="Wingdings" w:hint="default"/>
+      </w:rPr>
+    </w:lvl>
+    <w:lvl w:ilvl="1" w:tplc="040C0003" w:tentative="1">
+      <w:start w:val="1"/>
+      <w:numFmt w:val="bullet"/>
+      <w:lvlText w:val="o"/>
+      <w:lvlJc w:val="left"/>
+      <w:pPr>
+        <w:ind w:left="1440" w:hanging="360"/>
+      </w:pPr>
+      <w:rPr>
+        <w:rFonts w:ascii="Courier New" w:hAnsi="Courier New" w:cs="Courier New" w:hint="default"/>
+      </w:rPr>
+    </w:lvl>
+    <w:lvl w:ilvl="2" w:tplc="040C0005" w:tentative="1">
+      <w:start w:val="1"/>
+      <w:numFmt w:val="bullet"/>
+      <w:lvlText w:val=""/>
+      <w:lvlJc w:val="left"/>
+      <w:pPr>
+        <w:ind w:left="2160" w:hanging="360"/>
+      </w:pPr>
+      <w:rPr>
+        <w:rFonts w:ascii="Wingdings" w:hAnsi="Wingdings" w:hint="default"/>
+      </w:rPr>
+    </w:lvl>
+    <w:lvl w:ilvl="3" w:tplc="040C0001" w:tentative="1">
+      <w:start w:val="1"/>
+      <w:numFmt w:val="bullet"/>
+      <w:lvlText w:val=""/>
+      <w:lvlJc w:val="left"/>
+      <w:pPr>
+        <w:ind w:left="2880" w:hanging="360"/>
+      </w:pPr>
+      <w:rPr>
+        <w:rFonts w:ascii="Symbol" w:hAnsi="Symbol" w:hint="default"/>
+      </w:rPr>
+    </w:lvl>
+    <w:lvl w:ilvl="4" w:tplc="040C0003" w:tentative="1">
+      <w:start w:val="1"/>
+      <w:numFmt w:val="bullet"/>
+      <w:lvlText w:val="o"/>
+      <w:lvlJc w:val="left"/>
+      <w:pPr>
+        <w:ind w:left="3600" w:hanging="360"/>
+      </w:pPr>
+      <w:rPr>
+        <w:rFonts w:ascii="Courier New" w:hAnsi="Courier New" w:cs="Courier New" w:hint="default"/>
+      </w:rPr>
+    </w:lvl>
+    <w:lvl w:ilvl="5" w:tplc="040C0005" w:tentative="1">
+      <w:start w:val="1"/>
+      <w:numFmt w:val="bullet"/>
+      <w:lvlText w:val=""/>
+      <w:lvlJc w:val="left"/>
+      <w:pPr>
+        <w:ind w:left="4320" w:hanging="360"/>
+      </w:pPr>
+      <w:rPr>
+        <w:rFonts w:ascii="Wingdings" w:hAnsi="Wingdings" w:hint="default"/>
+      </w:rPr>
+    </w:lvl>
+    <w:lvl w:ilvl="6" w:tplc="040C0001" w:tentative="1">
+      <w:start w:val="1"/>
+      <w:numFmt w:val="bullet"/>
+      <w:lvlText w:val=""/>
+      <w:lvlJc w:val="left"/>
+      <w:pPr>
+        <w:ind w:left="5040" w:hanging="360"/>
+      </w:pPr>
+      <w:rPr>
+        <w:rFonts w:ascii="Symbol" w:hAnsi="Symbol" w:hint="default"/>
+      </w:rPr>
+    </w:lvl>
+    <w:lvl w:ilvl="7" w:tplc="040C0003" w:tentative="1">
+      <w:start w:val="1"/>
+      <w:numFmt w:val="bullet"/>
+      <w:lvlText w:val="o"/>
+      <w:lvlJc w:val="left"/>
+      <w:pPr>
+        <w:ind w:left="5760" w:hanging="360"/>
+      </w:pPr>
+      <w:rPr>
+        <w:rFonts w:ascii="Courier New" w:hAnsi="Courier New" w:cs="Courier New" w:hint="default"/>
+      </w:rPr>
+    </w:lvl>
+    <w:lvl w:ilvl="8" w:tplc="040C0005" w:tentative="1">
+      <w:start w:val="1"/>
+      <w:numFmt w:val="bullet"/>
+      <w:lvlText w:val=""/>
+      <w:lvlJc w:val="left"/>
+      <w:pPr>
+        <w:ind w:left="6480" w:hanging="360"/>
+      </w:pPr>
+      <w:rPr>
+        <w:rFonts w:ascii="Wingdings" w:hAnsi="Wingdings" w:hint="default"/>
+      </w:rPr>
+    </w:lvl>
+  </w:abstractNum>
+  <w:abstractNum w:abstractNumId="7">
     <w:nsid w:val="1F0D7666"/>
     <w:multiLevelType w:val="hybridMultilevel"/>
     <w:tmpl w:val="FDA679B2"/>
@@ -4956,7 +7188,120 @@
       </w:rPr>
     </w:lvl>
   </w:abstractNum>
-  <w:abstractNum w:abstractNumId="7" w15:restartNumberingAfterBreak="0">
+  <w:abstractNum w:abstractNumId="8">
+    <w:nsid w:val="212D7971"/>
+    <w:multiLevelType w:val="hybridMultilevel"/>
+    <w:tmpl w:val="8FFC3D8A"/>
+    <w:lvl w:ilvl="0" w:tplc="040C0005">
+      <w:start w:val="1"/>
+      <w:numFmt w:val="bullet"/>
+      <w:lvlText w:val=""/>
+      <w:lvlJc w:val="left"/>
+      <w:pPr>
+        <w:ind w:left="720" w:hanging="360"/>
+      </w:pPr>
+      <w:rPr>
+        <w:rFonts w:ascii="Wingdings" w:hAnsi="Wingdings" w:hint="default"/>
+      </w:rPr>
+    </w:lvl>
+    <w:lvl w:ilvl="1" w:tplc="040C0003" w:tentative="1">
+      <w:start w:val="1"/>
+      <w:numFmt w:val="bullet"/>
+      <w:lvlText w:val="o"/>
+      <w:lvlJc w:val="left"/>
+      <w:pPr>
+        <w:ind w:left="1440" w:hanging="360"/>
+      </w:pPr>
+      <w:rPr>
+        <w:rFonts w:ascii="Courier New" w:hAnsi="Courier New" w:cs="Courier New" w:hint="default"/>
+      </w:rPr>
+    </w:lvl>
+    <w:lvl w:ilvl="2" w:tplc="040C0005" w:tentative="1">
+      <w:start w:val="1"/>
+      <w:numFmt w:val="bullet"/>
+      <w:lvlText w:val=""/>
+      <w:lvlJc w:val="left"/>
+      <w:pPr>
+        <w:ind w:left="2160" w:hanging="360"/>
+      </w:pPr>
+      <w:rPr>
+        <w:rFonts w:ascii="Wingdings" w:hAnsi="Wingdings" w:hint="default"/>
+      </w:rPr>
+    </w:lvl>
+    <w:lvl w:ilvl="3" w:tplc="040C0001" w:tentative="1">
+      <w:start w:val="1"/>
+      <w:numFmt w:val="bullet"/>
+      <w:lvlText w:val=""/>
+      <w:lvlJc w:val="left"/>
+      <w:pPr>
+        <w:ind w:left="2880" w:hanging="360"/>
+      </w:pPr>
+      <w:rPr>
+        <w:rFonts w:ascii="Symbol" w:hAnsi="Symbol" w:hint="default"/>
+      </w:rPr>
+    </w:lvl>
+    <w:lvl w:ilvl="4" w:tplc="040C0003" w:tentative="1">
+      <w:start w:val="1"/>
+      <w:numFmt w:val="bullet"/>
+      <w:lvlText w:val="o"/>
+      <w:lvlJc w:val="left"/>
+      <w:pPr>
+        <w:ind w:left="3600" w:hanging="360"/>
+      </w:pPr>
+      <w:rPr>
+        <w:rFonts w:ascii="Courier New" w:hAnsi="Courier New" w:cs="Courier New" w:hint="default"/>
+      </w:rPr>
+    </w:lvl>
+    <w:lvl w:ilvl="5" w:tplc="040C0005" w:tentative="1">
+      <w:start w:val="1"/>
+      <w:numFmt w:val="bullet"/>
+      <w:lvlText w:val=""/>
+      <w:lvlJc w:val="left"/>
+      <w:pPr>
+        <w:ind w:left="4320" w:hanging="360"/>
+      </w:pPr>
+      <w:rPr>
+        <w:rFonts w:ascii="Wingdings" w:hAnsi="Wingdings" w:hint="default"/>
+      </w:rPr>
+    </w:lvl>
+    <w:lvl w:ilvl="6" w:tplc="040C0001" w:tentative="1">
+      <w:start w:val="1"/>
+      <w:numFmt w:val="bullet"/>
+      <w:lvlText w:val=""/>
+      <w:lvlJc w:val="left"/>
+      <w:pPr>
+        <w:ind w:left="5040" w:hanging="360"/>
+      </w:pPr>
+      <w:rPr>
+        <w:rFonts w:ascii="Symbol" w:hAnsi="Symbol" w:hint="default"/>
+      </w:rPr>
+    </w:lvl>
+    <w:lvl w:ilvl="7" w:tplc="040C0003" w:tentative="1">
+      <w:start w:val="1"/>
+      <w:numFmt w:val="bullet"/>
+      <w:lvlText w:val="o"/>
+      <w:lvlJc w:val="left"/>
+      <w:pPr>
+        <w:ind w:left="5760" w:hanging="360"/>
+      </w:pPr>
+      <w:rPr>
+        <w:rFonts w:ascii="Courier New" w:hAnsi="Courier New" w:cs="Courier New" w:hint="default"/>
+      </w:rPr>
+    </w:lvl>
+    <w:lvl w:ilvl="8" w:tplc="040C0005" w:tentative="1">
+      <w:start w:val="1"/>
+      <w:numFmt w:val="bullet"/>
+      <w:lvlText w:val=""/>
+      <w:lvlJc w:val="left"/>
+      <w:pPr>
+        <w:ind w:left="6480" w:hanging="360"/>
+      </w:pPr>
+      <w:rPr>
+        <w:rFonts w:ascii="Wingdings" w:hAnsi="Wingdings" w:hint="default"/>
+      </w:rPr>
+    </w:lvl>
+  </w:abstractNum>
+  <w:abstractNum w:abstractNumId="9">
     <w:nsid w:val="2B9F3E09"/>
     <w:multiLevelType w:val="multilevel"/>
     <w:tmpl w:val="040C0021"/>
@@ -5069,7 +7414,7 @@
       </w:rPr>
     </w:lvl>
   </w:abstractNum>
-  <w:abstractNum w:abstractNumId="8" w15:restartNumberingAfterBreak="0">
+  <w:abstractNum w:abstractNumId="10">
     <w:nsid w:val="2D137DB8"/>
     <w:multiLevelType w:val="hybridMultilevel"/>
     <w:tmpl w:val="8DA69C92"/>
@@ -5182,7 +7527,7 @@
       </w:rPr>
     </w:lvl>
   </w:abstractNum>
-  <w:abstractNum w:abstractNumId="9" w15:restartNumberingAfterBreak="0">
+  <w:abstractNum w:abstractNumId="11">
     <w:nsid w:val="324E088F"/>
     <w:multiLevelType w:val="hybridMultilevel"/>
     <w:tmpl w:val="13EC9BCE"/>
@@ -5295,7 +7640,7 @@
       </w:rPr>
     </w:lvl>
   </w:abstractNum>
-  <w:abstractNum w:abstractNumId="10" w15:restartNumberingAfterBreak="0">
+  <w:abstractNum w:abstractNumId="12">
     <w:nsid w:val="3D133FB6"/>
     <w:multiLevelType w:val="hybridMultilevel"/>
     <w:tmpl w:val="F53ECB74"/>
@@ -5408,7 +7753,7 @@
       </w:rPr>
     </w:lvl>
   </w:abstractNum>
-  <w:abstractNum w:abstractNumId="11" w15:restartNumberingAfterBreak="0">
+  <w:abstractNum w:abstractNumId="13">
     <w:nsid w:val="3FB36AAF"/>
     <w:multiLevelType w:val="hybridMultilevel"/>
     <w:tmpl w:val="8A2A0502"/>
@@ -5521,7 +7866,120 @@
       </w:rPr>
     </w:lvl>
   </w:abstractNum>
-  <w:abstractNum w:abstractNumId="12" w15:restartNumberingAfterBreak="0">
+  <w:abstractNum w:abstractNumId="14">
+    <w:nsid w:val="42A27F49"/>
+    <w:multiLevelType w:val="hybridMultilevel"/>
+    <w:tmpl w:val="F2040BE4"/>
+    <w:lvl w:ilvl="0" w:tplc="040C0005">
+      <w:start w:val="1"/>
+      <w:numFmt w:val="bullet"/>
+      <w:lvlText w:val=""/>
+      <w:lvlJc w:val="left"/>
+      <w:pPr>
+        <w:ind w:left="720" w:hanging="360"/>
+      </w:pPr>
+      <w:rPr>
+        <w:rFonts w:ascii="Wingdings" w:hAnsi="Wingdings" w:hint="default"/>
+      </w:rPr>
+    </w:lvl>
+    <w:lvl w:ilvl="1" w:tplc="040C0003" w:tentative="1">
+      <w:start w:val="1"/>
+      <w:numFmt w:val="bullet"/>
+      <w:lvlText w:val="o"/>
+      <w:lvlJc w:val="left"/>
+      <w:pPr>
+        <w:ind w:left="1440" w:hanging="360"/>
+      </w:pPr>
+      <w:rPr>
+        <w:rFonts w:ascii="Courier New" w:hAnsi="Courier New" w:cs="Courier New" w:hint="default"/>
+      </w:rPr>
+    </w:lvl>
+    <w:lvl w:ilvl="2" w:tplc="040C0005" w:tentative="1">
+      <w:start w:val="1"/>
+      <w:numFmt w:val="bullet"/>
+      <w:lvlText w:val=""/>
+      <w:lvlJc w:val="left"/>
+      <w:pPr>
+        <w:ind w:left="2160" w:hanging="360"/>
+      </w:pPr>
+      <w:rPr>
+        <w:rFonts w:ascii="Wingdings" w:hAnsi="Wingdings" w:hint="default"/>
+      </w:rPr>
+    </w:lvl>
+    <w:lvl w:ilvl="3" w:tplc="040C0001" w:tentative="1">
+      <w:start w:val="1"/>
+      <w:numFmt w:val="bullet"/>
+      <w:lvlText w:val=""/>
+      <w:lvlJc w:val="left"/>
+      <w:pPr>
+        <w:ind w:left="2880" w:hanging="360"/>
+      </w:pPr>
+      <w:rPr>
+        <w:rFonts w:ascii="Symbol" w:hAnsi="Symbol" w:hint="default"/>
+      </w:rPr>
+    </w:lvl>
+    <w:lvl w:ilvl="4" w:tplc="040C0003" w:tentative="1">
+      <w:start w:val="1"/>
+      <w:numFmt w:val="bullet"/>
+      <w:lvlText w:val="o"/>
+      <w:lvlJc w:val="left"/>
+      <w:pPr>
+        <w:ind w:left="3600" w:hanging="360"/>
+      </w:pPr>
+      <w:rPr>
+        <w:rFonts w:ascii="Courier New" w:hAnsi="Courier New" w:cs="Courier New" w:hint="default"/>
+      </w:rPr>
+    </w:lvl>
+    <w:lvl w:ilvl="5" w:tplc="040C0005" w:tentative="1">
+      <w:start w:val="1"/>
+      <w:numFmt w:val="bullet"/>
+      <w:lvlText w:val=""/>
+      <w:lvlJc w:val="left"/>
+      <w:pPr>
+        <w:ind w:left="4320" w:hanging="360"/>
+      </w:pPr>
+      <w:rPr>
+        <w:rFonts w:ascii="Wingdings" w:hAnsi="Wingdings" w:hint="default"/>
+      </w:rPr>
+    </w:lvl>
+    <w:lvl w:ilvl="6" w:tplc="040C0001" w:tentative="1">
+      <w:start w:val="1"/>
+      <w:numFmt w:val="bullet"/>
+      <w:lvlText w:val=""/>
+      <w:lvlJc w:val="left"/>
+      <w:pPr>
+        <w:ind w:left="5040" w:hanging="360"/>
+      </w:pPr>
+      <w:rPr>
+        <w:rFonts w:ascii="Symbol" w:hAnsi="Symbol" w:hint="default"/>
+      </w:rPr>
+    </w:lvl>
+    <w:lvl w:ilvl="7" w:tplc="040C0003" w:tentative="1">
+      <w:start w:val="1"/>
+      <w:numFmt w:val="bullet"/>
+      <w:lvlText w:val="o"/>
+      <w:lvlJc w:val="left"/>
+      <w:pPr>
+        <w:ind w:left="5760" w:hanging="360"/>
+      </w:pPr>
+      <w:rPr>
+        <w:rFonts w:ascii="Courier New" w:hAnsi="Courier New" w:cs="Courier New" w:hint="default"/>
+      </w:rPr>
+    </w:lvl>
+    <w:lvl w:ilvl="8" w:tplc="040C0005" w:tentative="1">
+      <w:start w:val="1"/>
+      <w:numFmt w:val="bullet"/>
+      <w:lvlText w:val=""/>
+      <w:lvlJc w:val="left"/>
+      <w:pPr>
+        <w:ind w:left="6480" w:hanging="360"/>
+      </w:pPr>
+      <w:rPr>
+        <w:rFonts w:ascii="Wingdings" w:hAnsi="Wingdings" w:hint="default"/>
+      </w:rPr>
+    </w:lvl>
+  </w:abstractNum>
+  <w:abstractNum w:abstractNumId="15">
     <w:nsid w:val="49F21866"/>
     <w:multiLevelType w:val="hybridMultilevel"/>
     <w:tmpl w:val="52B08E9C"/>
@@ -5634,7 +8092,7 @@
       </w:rPr>
     </w:lvl>
   </w:abstractNum>
-  <w:abstractNum w:abstractNumId="13" w15:restartNumberingAfterBreak="0">
+  <w:abstractNum w:abstractNumId="16">
     <w:nsid w:val="4B123F8B"/>
     <w:multiLevelType w:val="hybridMultilevel"/>
     <w:tmpl w:val="6D68BFFE"/>
@@ -5746,7 +8204,7 @@
       </w:rPr>
     </w:lvl>
   </w:abstractNum>
-  <w:abstractNum w:abstractNumId="14" w15:restartNumberingAfterBreak="0">
+  <w:abstractNum w:abstractNumId="17">
     <w:nsid w:val="529B521C"/>
     <w:multiLevelType w:val="hybridMultilevel"/>
     <w:tmpl w:val="229AFA22"/>
@@ -5858,7 +8316,120 @@
       </w:rPr>
     </w:lvl>
   </w:abstractNum>
-  <w:abstractNum w:abstractNumId="15" w15:restartNumberingAfterBreak="0">
+  <w:abstractNum w:abstractNumId="18">
+    <w:nsid w:val="733B75F2"/>
+    <w:multiLevelType w:val="hybridMultilevel"/>
+    <w:tmpl w:val="CA164B74"/>
+    <w:lvl w:ilvl="0" w:tplc="040C0005">
+      <w:start w:val="1"/>
+      <w:numFmt w:val="bullet"/>
+      <w:lvlText w:val=""/>
+      <w:lvlJc w:val="left"/>
+      <w:pPr>
+        <w:ind w:left="720" w:hanging="360"/>
+      </w:pPr>
+      <w:rPr>
+        <w:rFonts w:ascii="Wingdings" w:hAnsi="Wingdings" w:hint="default"/>
+      </w:rPr>
+    </w:lvl>
+    <w:lvl w:ilvl="1" w:tplc="040C0003" w:tentative="1">
+      <w:start w:val="1"/>
+      <w:numFmt w:val="bullet"/>
+      <w:lvlText w:val="o"/>
+      <w:lvlJc w:val="left"/>
+      <w:pPr>
+        <w:ind w:left="1440" w:hanging="360"/>
+      </w:pPr>
+      <w:rPr>
+        <w:rFonts w:ascii="Courier New" w:hAnsi="Courier New" w:cs="Courier New" w:hint="default"/>
+      </w:rPr>
+    </w:lvl>
+    <w:lvl w:ilvl="2" w:tplc="040C0005" w:tentative="1">
+      <w:start w:val="1"/>
+      <w:numFmt w:val="bullet"/>
+      <w:lvlText w:val=""/>
+      <w:lvlJc w:val="left"/>
+      <w:pPr>
+        <w:ind w:left="2160" w:hanging="360"/>
+      </w:pPr>
+      <w:rPr>
+        <w:rFonts w:ascii="Wingdings" w:hAnsi="Wingdings" w:hint="default"/>
+      </w:rPr>
+    </w:lvl>
+    <w:lvl w:ilvl="3" w:tplc="040C0001" w:tentative="1">
+      <w:start w:val="1"/>
+      <w:numFmt w:val="bullet"/>
+      <w:lvlText w:val=""/>
+      <w:lvlJc w:val="left"/>
+      <w:pPr>
+        <w:ind w:left="2880" w:hanging="360"/>
+      </w:pPr>
+      <w:rPr>
+        <w:rFonts w:ascii="Symbol" w:hAnsi="Symbol" w:hint="default"/>
+      </w:rPr>
+    </w:lvl>
+    <w:lvl w:ilvl="4" w:tplc="040C0003" w:tentative="1">
+      <w:start w:val="1"/>
+      <w:numFmt w:val="bullet"/>
+      <w:lvlText w:val="o"/>
+      <w:lvlJc w:val="left"/>
+      <w:pPr>
+        <w:ind w:left="3600" w:hanging="360"/>
+      </w:pPr>
+      <w:rPr>
+        <w:rFonts w:ascii="Courier New" w:hAnsi="Courier New" w:cs="Courier New" w:hint="default"/>
+      </w:rPr>
+    </w:lvl>
+    <w:lvl w:ilvl="5" w:tplc="040C0005" w:tentative="1">
+      <w:start w:val="1"/>
+      <w:numFmt w:val="bullet"/>
+      <w:lvlText w:val=""/>
+      <w:lvlJc w:val="left"/>
+      <w:pPr>
+        <w:ind w:left="4320" w:hanging="360"/>
+      </w:pPr>
+      <w:rPr>
+        <w:rFonts w:ascii="Wingdings" w:hAnsi="Wingdings" w:hint="default"/>
+      </w:rPr>
+    </w:lvl>
+    <w:lvl w:ilvl="6" w:tplc="040C0001" w:tentative="1">
+      <w:start w:val="1"/>
+      <w:numFmt w:val="bullet"/>
+      <w:lvlText w:val=""/>
+      <w:lvlJc w:val="left"/>
+      <w:pPr>
+        <w:ind w:left="5040" w:hanging="360"/>
+      </w:pPr>
+      <w:rPr>
+        <w:rFonts w:ascii="Symbol" w:hAnsi="Symbol" w:hint="default"/>
+      </w:rPr>
+    </w:lvl>
+    <w:lvl w:ilvl="7" w:tplc="040C0003" w:tentative="1">
+      <w:start w:val="1"/>
+      <w:numFmt w:val="bullet"/>
+      <w:lvlText w:val="o"/>
+      <w:lvlJc w:val="left"/>
+      <w:pPr>
+        <w:ind w:left="5760" w:hanging="360"/>
+      </w:pPr>
+      <w:rPr>
+        <w:rFonts w:ascii="Courier New" w:hAnsi="Courier New" w:cs="Courier New" w:hint="default"/>
+      </w:rPr>
+    </w:lvl>
+    <w:lvl w:ilvl="8" w:tplc="040C0005" w:tentative="1">
+      <w:start w:val="1"/>
+      <w:numFmt w:val="bullet"/>
+      <w:lvlText w:val=""/>
+      <w:lvlJc w:val="left"/>
+      <w:pPr>
+        <w:ind w:left="6480" w:hanging="360"/>
+      </w:pPr>
+      <w:rPr>
+        <w:rFonts w:ascii="Wingdings" w:hAnsi="Wingdings" w:hint="default"/>
+      </w:rPr>
+    </w:lvl>
+  </w:abstractNum>
+  <w:abstractNum w:abstractNumId="19">
     <w:nsid w:val="73BB1058"/>
     <w:multiLevelType w:val="hybridMultilevel"/>
     <w:tmpl w:val="599ADEAE"/>
@@ -5971,7 +8542,7 @@
       </w:rPr>
     </w:lvl>
   </w:abstractNum>
-  <w:abstractNum w:abstractNumId="16" w15:restartNumberingAfterBreak="0">
+  <w:abstractNum w:abstractNumId="20">
     <w:nsid w:val="74484C42"/>
     <w:multiLevelType w:val="hybridMultilevel"/>
     <w:tmpl w:val="96D4D734"/>
@@ -6084,7 +8655,7 @@
       </w:rPr>
     </w:lvl>
   </w:abstractNum>
-  <w:abstractNum w:abstractNumId="17" w15:restartNumberingAfterBreak="0">
+  <w:abstractNum w:abstractNumId="21">
     <w:nsid w:val="7A7227F2"/>
     <w:multiLevelType w:val="hybridMultilevel"/>
     <w:tmpl w:val="561CF8A8"/>
@@ -6197,7 +8768,7 @@
       </w:rPr>
     </w:lvl>
   </w:abstractNum>
-  <w:abstractNum w:abstractNumId="18" w15:restartNumberingAfterBreak="0">
+  <w:abstractNum w:abstractNumId="22">
     <w:nsid w:val="7C674659"/>
     <w:multiLevelType w:val="hybridMultilevel"/>
     <w:tmpl w:val="065C5680"/>
@@ -6283,8 +8854,121 @@
       </w:pPr>
     </w:lvl>
   </w:abstractNum>
+  <w:abstractNum w:abstractNumId="23">
+    <w:nsid w:val="7E624B6D"/>
+    <w:multiLevelType w:val="hybridMultilevel"/>
+    <w:tmpl w:val="C74E8D54"/>
+    <w:lvl w:ilvl="0" w:tplc="040C0001">
+      <w:start w:val="1"/>
+      <w:numFmt w:val="bullet"/>
+      <w:lvlText w:val=""/>
+      <w:lvlJc w:val="left"/>
+      <w:pPr>
+        <w:ind w:left="720" w:hanging="360"/>
+      </w:pPr>
+      <w:rPr>
+        <w:rFonts w:ascii="Symbol" w:hAnsi="Symbol" w:hint="default"/>
+      </w:rPr>
+    </w:lvl>
+    <w:lvl w:ilvl="1" w:tplc="040C0003" w:tentative="1">
+      <w:start w:val="1"/>
+      <w:numFmt w:val="bullet"/>
+      <w:lvlText w:val="o"/>
+      <w:lvlJc w:val="left"/>
+      <w:pPr>
+        <w:ind w:left="1440" w:hanging="360"/>
+      </w:pPr>
+      <w:rPr>
+        <w:rFonts w:ascii="Courier New" w:hAnsi="Courier New" w:cs="Courier New" w:hint="default"/>
+      </w:rPr>
+    </w:lvl>
+    <w:lvl w:ilvl="2" w:tplc="040C0005" w:tentative="1">
+      <w:start w:val="1"/>
+      <w:numFmt w:val="bullet"/>
+      <w:lvlText w:val=""/>
+      <w:lvlJc w:val="left"/>
+      <w:pPr>
+        <w:ind w:left="2160" w:hanging="360"/>
+      </w:pPr>
+      <w:rPr>
+        <w:rFonts w:ascii="Wingdings" w:hAnsi="Wingdings" w:hint="default"/>
+      </w:rPr>
+    </w:lvl>
+    <w:lvl w:ilvl="3" w:tplc="040C0001" w:tentative="1">
+      <w:start w:val="1"/>
+      <w:numFmt w:val="bullet"/>
+      <w:lvlText w:val=""/>
+      <w:lvlJc w:val="left"/>
+      <w:pPr>
+        <w:ind w:left="2880" w:hanging="360"/>
+      </w:pPr>
+      <w:rPr>
+        <w:rFonts w:ascii="Symbol" w:hAnsi="Symbol" w:hint="default"/>
+      </w:rPr>
+    </w:lvl>
+    <w:lvl w:ilvl="4" w:tplc="040C0003" w:tentative="1">
+      <w:start w:val="1"/>
+      <w:numFmt w:val="bullet"/>
+      <w:lvlText w:val="o"/>
+      <w:lvlJc w:val="left"/>
+      <w:pPr>
+        <w:ind w:left="3600" w:hanging="360"/>
+      </w:pPr>
+      <w:rPr>
+        <w:rFonts w:ascii="Courier New" w:hAnsi="Courier New" w:cs="Courier New" w:hint="default"/>
+      </w:rPr>
+    </w:lvl>
+    <w:lvl w:ilvl="5" w:tplc="040C0005" w:tentative="1">
+      <w:start w:val="1"/>
+      <w:numFmt w:val="bullet"/>
+      <w:lvlText w:val=""/>
+      <w:lvlJc w:val="left"/>
+      <w:pPr>
+        <w:ind w:left="4320" w:hanging="360"/>
+      </w:pPr>
+      <w:rPr>
+        <w:rFonts w:ascii="Wingdings" w:hAnsi="Wingdings" w:hint="default"/>
+      </w:rPr>
+    </w:lvl>
+    <w:lvl w:ilvl="6" w:tplc="040C0001" w:tentative="1">
+      <w:start w:val="1"/>
+      <w:numFmt w:val="bullet"/>
+      <w:lvlText w:val=""/>
+      <w:lvlJc w:val="left"/>
+      <w:pPr>
+        <w:ind w:left="5040" w:hanging="360"/>
+      </w:pPr>
+      <w:rPr>
+        <w:rFonts w:ascii="Symbol" w:hAnsi="Symbol" w:hint="default"/>
+      </w:rPr>
+    </w:lvl>
+    <w:lvl w:ilvl="7" w:tplc="040C0003" w:tentative="1">
+      <w:start w:val="1"/>
+      <w:numFmt w:val="bullet"/>
+      <w:lvlText w:val="o"/>
+      <w:lvlJc w:val="left"/>
+      <w:pPr>
+        <w:ind w:left="5760" w:hanging="360"/>
+      </w:pPr>
+      <w:rPr>
+        <w:rFonts w:ascii="Courier New" w:hAnsi="Courier New" w:cs="Courier New" w:hint="default"/>
+      </w:rPr>
+    </w:lvl>
+    <w:lvl w:ilvl="8" w:tplc="040C0005" w:tentative="1">
+      <w:start w:val="1"/>
+      <w:numFmt w:val="bullet"/>
+      <w:lvlText w:val=""/>
+      <w:lvlJc w:val="left"/>
+      <w:pPr>
+        <w:ind w:left="6480" w:hanging="360"/>
+      </w:pPr>
+      <w:rPr>
+        <w:rFonts w:ascii="Wingdings" w:hAnsi="Wingdings" w:hint="default"/>
+      </w:rPr>
+    </w:lvl>
+  </w:abstractNum>
   <w:num w:numId="1">
-    <w:abstractNumId w:val="8"/>
+    <w:abstractNumId w:val="10"/>
   </w:num>
   <w:num w:numId="2">
     <w:abstractNumId w:val="0"/>
@@ -6296,55 +8980,70 @@
     <w:abstractNumId w:val="2"/>
   </w:num>
   <w:num w:numId="5">
-    <w:abstractNumId w:val="16"/>
+    <w:abstractNumId w:val="20"/>
   </w:num>
   <w:num w:numId="6">
-    <w:abstractNumId w:val="13"/>
+    <w:abstractNumId w:val="16"/>
   </w:num>
   <w:num w:numId="7">
     <w:abstractNumId w:val="1"/>
   </w:num>
   <w:num w:numId="8">
-    <w:abstractNumId w:val="14"/>
+    <w:abstractNumId w:val="17"/>
   </w:num>
   <w:num w:numId="9">
-    <w:abstractNumId w:val="7"/>
+    <w:abstractNumId w:val="9"/>
   </w:num>
   <w:num w:numId="10">
-    <w:abstractNumId w:val="18"/>
+    <w:abstractNumId w:val="22"/>
   </w:num>
   <w:num w:numId="11">
-    <w:abstractNumId w:val="17"/>
+    <w:abstractNumId w:val="21"/>
   </w:num>
   <w:num w:numId="12">
-    <w:abstractNumId w:val="9"/>
+    <w:abstractNumId w:val="11"/>
   </w:num>
   <w:num w:numId="13">
     <w:abstractNumId w:val="3"/>
   </w:num>
   <w:num w:numId="14">
-    <w:abstractNumId w:val="6"/>
+    <w:abstractNumId w:val="7"/>
   </w:num>
   <w:num w:numId="15">
-    <w:abstractNumId w:val="10"/>
+    <w:abstractNumId w:val="12"/>
   </w:num>
   <w:num w:numId="16">
-    <w:abstractNumId w:val="12"/>
+    <w:abstractNumId w:val="15"/>
   </w:num>
   <w:num w:numId="17">
-    <w:abstractNumId w:val="15"/>
+    <w:abstractNumId w:val="19"/>
   </w:num>
   <w:num w:numId="18">
-    <w:abstractNumId w:val="11"/>
+    <w:abstractNumId w:val="13"/>
   </w:num>
   <w:num w:numId="19">
     <w:abstractNumId w:val="5"/>
+  </w:num>
+  <w:num w:numId="20">
+    <w:abstractNumId w:val="23"/>
+  </w:num>
+  <w:num w:numId="21">
+    <w:abstractNumId w:val="14"/>
+  </w:num>
+  <w:num w:numId="22">
+    <w:abstractNumId w:val="6"/>
+  </w:num>
+  <w:num w:numId="23">
+    <w:abstractNumId w:val="8"/>
+  </w:num>
+  <w:num w:numId="24">
+    <w:abstractNumId w:val="18"/>
   </w:num>
 </w:numbering>
 </file>
 
 <file path=word/styles.xml><?xml version="1.0" encoding="utf-8"?>
-<w:styles xmlns:mc="http://schemas.openxmlformats.org/markup-compatibility/2006" xmlns:r="http://schemas.openxmlformats.org/officeDocument/2006/relationships" xmlns:w="http://schemas.openxmlformats.org/wordprocessingml/2006/main" xmlns:w14="http://schemas.microsoft.com/office/word/2010/wordml" xmlns:w15="http://schemas.microsoft.com/office/word/2012/wordml" xmlns:w16se="http://schemas.microsoft.com/office/word/2015/wordml/symex" mc:Ignorable="w14 w15 w16se">
+<w:styles xmlns:r="http://schemas.openxmlformats.org/officeDocument/2006/relationships" xmlns:w="http://schemas.openxmlformats.org/wordprocessingml/2006/main">
   <w:docDefaults>
     <w:rPrDefault>
       <w:rPr>
@@ -6360,378 +9059,144 @@
       </w:pPr>
     </w:pPrDefault>
   </w:docDefaults>
-  <w:latentStyles w:defLockedState="0" w:defUIPriority="99" w:defSemiHidden="0" w:defUnhideWhenUsed="0" w:defQFormat="0" w:count="371">
-    <w:lsdException w:name="Normal" w:uiPriority="0" w:qFormat="1"/>
-    <w:lsdException w:name="heading 1" w:uiPriority="9" w:qFormat="1"/>
-    <w:lsdException w:name="heading 2" w:semiHidden="1" w:uiPriority="9" w:unhideWhenUsed="1" w:qFormat="1"/>
-    <w:lsdException w:name="heading 3" w:semiHidden="1" w:uiPriority="9" w:unhideWhenUsed="1" w:qFormat="1"/>
-    <w:lsdException w:name="heading 4" w:semiHidden="1" w:uiPriority="9" w:unhideWhenUsed="1" w:qFormat="1"/>
-    <w:lsdException w:name="heading 5" w:semiHidden="1" w:uiPriority="9" w:unhideWhenUsed="1" w:qFormat="1"/>
-    <w:lsdException w:name="heading 6" w:semiHidden="1" w:uiPriority="9" w:unhideWhenUsed="1" w:qFormat="1"/>
-    <w:lsdException w:name="heading 7" w:semiHidden="1" w:uiPriority="9" w:unhideWhenUsed="1" w:qFormat="1"/>
-    <w:lsdException w:name="heading 8" w:semiHidden="1" w:uiPriority="9" w:unhideWhenUsed="1" w:qFormat="1"/>
-    <w:lsdException w:name="heading 9" w:semiHidden="1" w:uiPriority="9" w:unhideWhenUsed="1" w:qFormat="1"/>
-    <w:lsdException w:name="index 1" w:semiHidden="1" w:unhideWhenUsed="1"/>
-    <w:lsdException w:name="index 2" w:semiHidden="1" w:unhideWhenUsed="1"/>
-    <w:lsdException w:name="index 3" w:semiHidden="1" w:unhideWhenUsed="1"/>
-    <w:lsdException w:name="index 4" w:semiHidden="1" w:unhideWhenUsed="1"/>
-    <w:lsdException w:name="index 5" w:semiHidden="1" w:unhideWhenUsed="1"/>
-    <w:lsdException w:name="index 6" w:semiHidden="1" w:unhideWhenUsed="1"/>
-    <w:lsdException w:name="index 7" w:semiHidden="1" w:unhideWhenUsed="1"/>
-    <w:lsdException w:name="index 8" w:semiHidden="1" w:unhideWhenUsed="1"/>
-    <w:lsdException w:name="index 9" w:semiHidden="1" w:unhideWhenUsed="1"/>
-    <w:lsdException w:name="toc 1" w:semiHidden="1" w:uiPriority="39" w:unhideWhenUsed="1"/>
-    <w:lsdException w:name="toc 2" w:semiHidden="1" w:uiPriority="39" w:unhideWhenUsed="1"/>
-    <w:lsdException w:name="toc 3" w:semiHidden="1" w:uiPriority="39" w:unhideWhenUsed="1"/>
-    <w:lsdException w:name="toc 4" w:semiHidden="1" w:uiPriority="39" w:unhideWhenUsed="1"/>
-    <w:lsdException w:name="toc 5" w:semiHidden="1" w:uiPriority="39" w:unhideWhenUsed="1"/>
-    <w:lsdException w:name="toc 6" w:semiHidden="1" w:uiPriority="39" w:unhideWhenUsed="1"/>
-    <w:lsdException w:name="toc 7" w:semiHidden="1" w:uiPriority="39" w:unhideWhenUsed="1"/>
-    <w:lsdException w:name="toc 8" w:semiHidden="1" w:uiPriority="39" w:unhideWhenUsed="1"/>
-    <w:lsdException w:name="toc 9" w:semiHidden="1" w:uiPriority="39" w:unhideWhenUsed="1"/>
-    <w:lsdException w:name="Normal Indent" w:semiHidden="1" w:unhideWhenUsed="1"/>
-    <w:lsdException w:name="footnote text" w:semiHidden="1" w:unhideWhenUsed="1"/>
-    <w:lsdException w:name="annotation text" w:semiHidden="1" w:unhideWhenUsed="1"/>
-    <w:lsdException w:name="header" w:semiHidden="1" w:unhideWhenUsed="1"/>
-    <w:lsdException w:name="footer" w:semiHidden="1" w:unhideWhenUsed="1"/>
-    <w:lsdException w:name="index heading" w:semiHidden="1" w:unhideWhenUsed="1"/>
-    <w:lsdException w:name="caption" w:semiHidden="1" w:uiPriority="35" w:unhideWhenUsed="1" w:qFormat="1"/>
-    <w:lsdException w:name="table of figures" w:semiHidden="1" w:unhideWhenUsed="1"/>
-    <w:lsdException w:name="envelope address" w:semiHidden="1" w:unhideWhenUsed="1"/>
-    <w:lsdException w:name="envelope return" w:semiHidden="1" w:unhideWhenUsed="1"/>
-    <w:lsdException w:name="footnote reference" w:semiHidden="1" w:unhideWhenUsed="1"/>
-    <w:lsdException w:name="annotation reference" w:semiHidden="1" w:unhideWhenUsed="1"/>
-    <w:lsdException w:name="line number" w:semiHidden="1" w:unhideWhenUsed="1"/>
-    <w:lsdException w:name="page number" w:semiHidden="1" w:unhideWhenUsed="1"/>
-    <w:lsdException w:name="endnote reference" w:semiHidden="1" w:unhideWhenUsed="1"/>
-    <w:lsdException w:name="endnote text" w:semiHidden="1" w:unhideWhenUsed="1"/>
-    <w:lsdException w:name="table of authorities" w:semiHidden="1" w:unhideWhenUsed="1"/>
-    <w:lsdException w:name="macro" w:semiHidden="1" w:unhideWhenUsed="1"/>
-    <w:lsdException w:name="toa heading" w:semiHidden="1" w:unhideWhenUsed="1"/>
-    <w:lsdException w:name="List" w:semiHidden="1" w:unhideWhenUsed="1"/>
-    <w:lsdException w:name="List Bullet" w:semiHidden="1" w:unhideWhenUsed="1"/>
-    <w:lsdException w:name="List Number" w:semiHidden="1" w:unhideWhenUsed="1"/>
-    <w:lsdException w:name="List 2" w:semiHidden="1" w:unhideWhenUsed="1"/>
-    <w:lsdException w:name="List 3" w:semiHidden="1" w:unhideWhenUsed="1"/>
-    <w:lsdException w:name="List 4" w:semiHidden="1" w:unhideWhenUsed="1"/>
-    <w:lsdException w:name="List 5" w:semiHidden="1" w:unhideWhenUsed="1"/>
-    <w:lsdException w:name="List Bullet 2" w:semiHidden="1" w:unhideWhenUsed="1"/>
-    <w:lsdException w:name="List Bullet 3" w:semiHidden="1" w:unhideWhenUsed="1"/>
-    <w:lsdException w:name="List Bullet 4" w:semiHidden="1" w:unhideWhenUsed="1"/>
-    <w:lsdException w:name="List Bullet 5" w:semiHidden="1" w:unhideWhenUsed="1"/>
-    <w:lsdException w:name="List Number 2" w:semiHidden="1" w:unhideWhenUsed="1"/>
-    <w:lsdException w:name="List Number 3" w:semiHidden="1" w:unhideWhenUsed="1"/>
-    <w:lsdException w:name="List Number 4" w:semiHidden="1" w:unhideWhenUsed="1"/>
-    <w:lsdException w:name="List Number 5" w:semiHidden="1" w:unhideWhenUsed="1"/>
-    <w:lsdException w:name="Title" w:uiPriority="10" w:qFormat="1"/>
-    <w:lsdException w:name="Closing" w:semiHidden="1" w:unhideWhenUsed="1"/>
-    <w:lsdException w:name="Signature" w:semiHidden="1" w:unhideWhenUsed="1"/>
-    <w:lsdException w:name="Default Paragraph Font" w:semiHidden="1" w:uiPriority="1" w:unhideWhenUsed="1"/>
-    <w:lsdException w:name="Body Text" w:semiHidden="1" w:unhideWhenUsed="1"/>
-    <w:lsdException w:name="Body Text Indent" w:semiHidden="1" w:unhideWhenUsed="1"/>
-    <w:lsdException w:name="List Continue" w:semiHidden="1" w:unhideWhenUsed="1"/>
-    <w:lsdException w:name="List Continue 2" w:semiHidden="1" w:unhideWhenUsed="1"/>
-    <w:lsdException w:name="List Continue 3" w:semiHidden="1" w:unhideWhenUsed="1"/>
-    <w:lsdException w:name="List Continue 4" w:semiHidden="1" w:unhideWhenUsed="1"/>
-    <w:lsdException w:name="List Continue 5" w:semiHidden="1" w:unhideWhenUsed="1"/>
-    <w:lsdException w:name="Message Header" w:semiHidden="1" w:unhideWhenUsed="1"/>
-    <w:lsdException w:name="Subtitle" w:uiPriority="11" w:qFormat="1"/>
-    <w:lsdException w:name="Salutation" w:semiHidden="1" w:unhideWhenUsed="1"/>
-    <w:lsdException w:name="Date" w:semiHidden="1" w:unhideWhenUsed="1"/>
-    <w:lsdException w:name="Body Text First Indent" w:semiHidden="1" w:unhideWhenUsed="1"/>
-    <w:lsdException w:name="Body Text First Indent 2" w:semiHidden="1" w:unhideWhenUsed="1"/>
-    <w:lsdException w:name="Note Heading" w:semiHidden="1" w:unhideWhenUsed="1"/>
-    <w:lsdException w:name="Body Text 2" w:semiHidden="1" w:unhideWhenUsed="1"/>
-    <w:lsdException w:name="Body Text 3" w:semiHidden="1" w:unhideWhenUsed="1"/>
-    <w:lsdException w:name="Body Text Indent 2" w:semiHidden="1" w:unhideWhenUsed="1"/>
-    <w:lsdException w:name="Body Text Indent 3" w:semiHidden="1" w:unhideWhenUsed="1"/>
-    <w:lsdException w:name="Block Text" w:semiHidden="1" w:unhideWhenUsed="1"/>
-    <w:lsdException w:name="Hyperlink" w:semiHidden="1" w:unhideWhenUsed="1"/>
-    <w:lsdException w:name="FollowedHyperlink" w:semiHidden="1" w:unhideWhenUsed="1"/>
-    <w:lsdException w:name="Strong" w:uiPriority="22" w:qFormat="1"/>
-    <w:lsdException w:name="Emphasis" w:uiPriority="20" w:qFormat="1"/>
-    <w:lsdException w:name="Document Map" w:semiHidden="1" w:unhideWhenUsed="1"/>
-    <w:lsdException w:name="Plain Text" w:semiHidden="1" w:unhideWhenUsed="1"/>
-    <w:lsdException w:name="E-mail Signature" w:semiHidden="1" w:unhideWhenUsed="1"/>
-    <w:lsdException w:name="HTML Top of Form" w:semiHidden="1" w:unhideWhenUsed="1"/>
-    <w:lsdException w:name="HTML Bottom of Form" w:semiHidden="1" w:unhideWhenUsed="1"/>
-    <w:lsdException w:name="Normal (Web)" w:semiHidden="1" w:unhideWhenUsed="1"/>
-    <w:lsdException w:name="HTML Acronym" w:semiHidden="1" w:unhideWhenUsed="1"/>
-    <w:lsdException w:name="HTML Address" w:semiHidden="1" w:unhideWhenUsed="1"/>
-    <w:lsdException w:name="HTML Cite" w:semiHidden="1" w:unhideWhenUsed="1"/>
-    <w:lsdException w:name="HTML Code" w:semiHidden="1" w:unhideWhenUsed="1"/>
-    <w:lsdException w:name="HTML Definition" w:semiHidden="1" w:unhideWhenUsed="1"/>
-    <w:lsdException w:name="HTML Keyboard" w:semiHidden="1" w:unhideWhenUsed="1"/>
-    <w:lsdException w:name="HTML Preformatted" w:semiHidden="1" w:unhideWhenUsed="1"/>
-    <w:lsdException w:name="HTML Sample" w:semiHidden="1" w:unhideWhenUsed="1"/>
-    <w:lsdException w:name="HTML Typewriter" w:semiHidden="1" w:unhideWhenUsed="1"/>
-    <w:lsdException w:name="HTML Variable" w:semiHidden="1" w:unhideWhenUsed="1"/>
-    <w:lsdException w:name="Normal Table" w:semiHidden="1" w:unhideWhenUsed="1"/>
-    <w:lsdException w:name="annotation subject" w:semiHidden="1" w:unhideWhenUsed="1"/>
-    <w:lsdException w:name="No List" w:semiHidden="1" w:unhideWhenUsed="1"/>
-    <w:lsdException w:name="Outline List 1" w:semiHidden="1" w:unhideWhenUsed="1"/>
-    <w:lsdException w:name="Outline List 2" w:semiHidden="1" w:unhideWhenUsed="1"/>
-    <w:lsdException w:name="Outline List 3" w:semiHidden="1" w:unhideWhenUsed="1"/>
-    <w:lsdException w:name="Table Simple 1" w:semiHidden="1" w:unhideWhenUsed="1"/>
-    <w:lsdException w:name="Table Simple 2" w:semiHidden="1" w:unhideWhenUsed="1"/>
-    <w:lsdException w:name="Table Simple 3" w:semiHidden="1" w:unhideWhenUsed="1"/>
-    <w:lsdException w:name="Table Classic 1" w:semiHidden="1" w:unhideWhenUsed="1"/>
-    <w:lsdException w:name="Table Classic 2" w:semiHidden="1" w:unhideWhenUsed="1"/>
-    <w:lsdException w:name="Table Classic 3" w:semiHidden="1" w:unhideWhenUsed="1"/>
-    <w:lsdException w:name="Table Classic 4" w:semiHidden="1" w:unhideWhenUsed="1"/>
-    <w:lsdException w:name="Table Colorful 1" w:semiHidden="1" w:unhideWhenUsed="1"/>
-    <w:lsdException w:name="Table Colorful 2" w:semiHidden="1" w:unhideWhenUsed="1"/>
-    <w:lsdException w:name="Table Colorful 3" w:semiHidden="1" w:unhideWhenUsed="1"/>
-    <w:lsdException w:name="Table Columns 1" w:semiHidden="1" w:unhideWhenUsed="1"/>
-    <w:lsdException w:name="Table Columns 2" w:semiHidden="1" w:unhideWhenUsed="1"/>
-    <w:lsdException w:name="Table Columns 3" w:semiHidden="1" w:unhideWhenUsed="1"/>
-    <w:lsdException w:name="Table Columns 4" w:semiHidden="1" w:unhideWhenUsed="1"/>
-    <w:lsdException w:name="Table Columns 5" w:semiHidden="1" w:unhideWhenUsed="1"/>
-    <w:lsdException w:name="Table Grid 1" w:semiHidden="1" w:unhideWhenUsed="1"/>
-    <w:lsdException w:name="Table Grid 2" w:semiHidden="1" w:unhideWhenUsed="1"/>
-    <w:lsdException w:name="Table Grid 3" w:semiHidden="1" w:unhideWhenUsed="1"/>
-    <w:lsdException w:name="Table Grid 4" w:semiHidden="1" w:unhideWhenUsed="1"/>
-    <w:lsdException w:name="Table Grid 5" w:semiHidden="1" w:unhideWhenUsed="1"/>
-    <w:lsdException w:name="Table Grid 6" w:semiHidden="1" w:unhideWhenUsed="1"/>
-    <w:lsdException w:name="Table Grid 7" w:semiHidden="1" w:unhideWhenUsed="1"/>
-    <w:lsdException w:name="Table Grid 8" w:semiHidden="1" w:unhideWhenUsed="1"/>
-    <w:lsdException w:name="Table List 1" w:semiHidden="1" w:unhideWhenUsed="1"/>
-    <w:lsdException w:name="Table List 2" w:semiHidden="1" w:unhideWhenUsed="1"/>
-    <w:lsdException w:name="Table List 3" w:semiHidden="1" w:unhideWhenUsed="1"/>
-    <w:lsdException w:name="Table List 4" w:semiHidden="1" w:unhideWhenUsed="1"/>
-    <w:lsdException w:name="Table List 5" w:semiHidden="1" w:unhideWhenUsed="1"/>
-    <w:lsdException w:name="Table List 6" w:semiHidden="1" w:unhideWhenUsed="1"/>
-    <w:lsdException w:name="Table List 7" w:semiHidden="1" w:unhideWhenUsed="1"/>
-    <w:lsdException w:name="Table List 8" w:semiHidden="1" w:unhideWhenUsed="1"/>
-    <w:lsdException w:name="Table 3D effects 1" w:semiHidden="1" w:unhideWhenUsed="1"/>
-    <w:lsdException w:name="Table 3D effects 2" w:semiHidden="1" w:unhideWhenUsed="1"/>
-    <w:lsdException w:name="Table 3D effects 3" w:semiHidden="1" w:unhideWhenUsed="1"/>
-    <w:lsdException w:name="Table Contemporary" w:semiHidden="1" w:unhideWhenUsed="1"/>
-    <w:lsdException w:name="Table Elegant" w:semiHidden="1" w:unhideWhenUsed="1"/>
-    <w:lsdException w:name="Table Professional" w:semiHidden="1" w:unhideWhenUsed="1"/>
-    <w:lsdException w:name="Table Subtle 1" w:semiHidden="1" w:unhideWhenUsed="1"/>
-    <w:lsdException w:name="Table Subtle 2" w:semiHidden="1" w:unhideWhenUsed="1"/>
-    <w:lsdException w:name="Table Web 1" w:semiHidden="1" w:unhideWhenUsed="1"/>
-    <w:lsdException w:name="Table Web 2" w:semiHidden="1" w:unhideWhenUsed="1"/>
-    <w:lsdException w:name="Table Web 3" w:semiHidden="1" w:unhideWhenUsed="1"/>
-    <w:lsdException w:name="Balloon Text" w:semiHidden="1" w:unhideWhenUsed="1"/>
-    <w:lsdException w:name="Table Grid" w:uiPriority="59"/>
-    <w:lsdException w:name="Table Theme" w:semiHidden="1" w:unhideWhenUsed="1"/>
-    <w:lsdException w:name="Placeholder Text" w:semiHidden="1"/>
-    <w:lsdException w:name="No Spacing" w:uiPriority="1" w:qFormat="1"/>
-    <w:lsdException w:name="Light Shading" w:uiPriority="60"/>
-    <w:lsdException w:name="Light List" w:uiPriority="61"/>
-    <w:lsdException w:name="Light Grid" w:uiPriority="62"/>
-    <w:lsdException w:name="Medium Shading 1" w:uiPriority="63"/>
-    <w:lsdException w:name="Medium Shading 2" w:uiPriority="64"/>
-    <w:lsdException w:name="Medium List 1" w:uiPriority="65"/>
-    <w:lsdException w:name="Medium List 2" w:uiPriority="66"/>
-    <w:lsdException w:name="Medium Grid 1" w:uiPriority="67"/>
-    <w:lsdException w:name="Medium Grid 2" w:uiPriority="68"/>
-    <w:lsdException w:name="Medium Grid 3" w:uiPriority="69"/>
-    <w:lsdException w:name="Dark List" w:uiPriority="70"/>
-    <w:lsdException w:name="Colorful Shading" w:uiPriority="71"/>
-    <w:lsdException w:name="Colorful List" w:uiPriority="72"/>
-    <w:lsdException w:name="Colorful Grid" w:uiPriority="73"/>
-    <w:lsdException w:name="Light Shading Accent 1" w:uiPriority="60"/>
-    <w:lsdException w:name="Light List Accent 1" w:uiPriority="61"/>
-    <w:lsdException w:name="Light Grid Accent 1" w:uiPriority="62"/>
-    <w:lsdException w:name="Medium Shading 1 Accent 1" w:uiPriority="63"/>
-    <w:lsdException w:name="Medium Shading 2 Accent 1" w:uiPriority="64"/>
-    <w:lsdException w:name="Medium List 1 Accent 1" w:uiPriority="65"/>
-    <w:lsdException w:name="Revision" w:semiHidden="1"/>
-    <w:lsdException w:name="List Paragraph" w:uiPriority="34" w:qFormat="1"/>
-    <w:lsdException w:name="Quote" w:uiPriority="29" w:qFormat="1"/>
-    <w:lsdException w:name="Intense Quote" w:uiPriority="30" w:qFormat="1"/>
-    <w:lsdException w:name="Medium List 2 Accent 1" w:uiPriority="66"/>
-    <w:lsdException w:name="Medium Grid 1 Accent 1" w:uiPriority="67"/>
-    <w:lsdException w:name="Medium Grid 2 Accent 1" w:uiPriority="68"/>
-    <w:lsdException w:name="Medium Grid 3 Accent 1" w:uiPriority="69"/>
-    <w:lsdException w:name="Dark List Accent 1" w:uiPriority="70"/>
-    <w:lsdException w:name="Colorful Shading Accent 1" w:uiPriority="71"/>
-    <w:lsdException w:name="Colorful List Accent 1" w:uiPriority="72"/>
-    <w:lsdException w:name="Colorful Grid Accent 1" w:uiPriority="73"/>
-    <w:lsdException w:name="Light Shading Accent 2" w:uiPriority="60"/>
-    <w:lsdException w:name="Light List Accent 2" w:uiPriority="61"/>
-    <w:lsdException w:name="Light Grid Accent 2" w:uiPriority="62"/>
-    <w:lsdException w:name="Medium Shading 1 Accent 2" w:uiPriority="63"/>
-    <w:lsdException w:name="Medium Shading 2 Accent 2" w:uiPriority="64"/>
-    <w:lsdException w:name="Medium List 1 Accent 2" w:uiPriority="65"/>
-    <w:lsdException w:name="Medium List 2 Accent 2" w:uiPriority="66"/>
-    <w:lsdException w:name="Medium Grid 1 Accent 2" w:uiPriority="67"/>
-    <w:lsdException w:name="Medium Grid 2 Accent 2" w:uiPriority="68"/>
-    <w:lsdException w:name="Medium Grid 3 Accent 2" w:uiPriority="69"/>
-    <w:lsdException w:name="Dark List Accent 2" w:uiPriority="70"/>
-    <w:lsdException w:name="Colorful Shading Accent 2" w:uiPriority="71"/>
-    <w:lsdException w:name="Colorful List Accent 2" w:uiPriority="72"/>
-    <w:lsdException w:name="Colorful Grid Accent 2" w:uiPriority="73"/>
-    <w:lsdException w:name="Light Shading Accent 3" w:uiPriority="60"/>
-    <w:lsdException w:name="Light List Accent 3" w:uiPriority="61"/>
-    <w:lsdException w:name="Light Grid Accent 3" w:uiPriority="62"/>
-    <w:lsdException w:name="Medium Shading 1 Accent 3" w:uiPriority="63"/>
-    <w:lsdException w:name="Medium Shading 2 Accent 3" w:uiPriority="64"/>
-    <w:lsdException w:name="Medium List 1 Accent 3" w:uiPriority="65"/>
-    <w:lsdException w:name="Medium List 2 Accent 3" w:uiPriority="66"/>
-    <w:lsdException w:name="Medium Grid 1 Accent 3" w:uiPriority="67"/>
-    <w:lsdException w:name="Medium Grid 2 Accent 3" w:uiPriority="68"/>
-    <w:lsdException w:name="Medium Grid 3 Accent 3" w:uiPriority="69"/>
-    <w:lsdException w:name="Dark List Accent 3" w:uiPriority="70"/>
-    <w:lsdException w:name="Colorful Shading Accent 3" w:uiPriority="71"/>
-    <w:lsdException w:name="Colorful List Accent 3" w:uiPriority="72"/>
-    <w:lsdException w:name="Colorful Grid Accent 3" w:uiPriority="73"/>
-    <w:lsdException w:name="Light Shading Accent 4" w:uiPriority="60"/>
-    <w:lsdException w:name="Light List Accent 4" w:uiPriority="61"/>
-    <w:lsdException w:name="Light Grid Accent 4" w:uiPriority="62"/>
-    <w:lsdException w:name="Medium Shading 1 Accent 4" w:uiPriority="63"/>
-    <w:lsdException w:name="Medium Shading 2 Accent 4" w:uiPriority="64"/>
-    <w:lsdException w:name="Medium List 1 Accent 4" w:uiPriority="65"/>
-    <w:lsdException w:name="Medium List 2 Accent 4" w:uiPriority="66"/>
-    <w:lsdException w:name="Medium Grid 1 Accent 4" w:uiPriority="67"/>
-    <w:lsdException w:name="Medium Grid 2 Accent 4" w:uiPriority="68"/>
-    <w:lsdException w:name="Medium Grid 3 Accent 4" w:uiPriority="69"/>
-    <w:lsdException w:name="Dark List Accent 4" w:uiPriority="70"/>
-    <w:lsdException w:name="Colorful Shading Accent 4" w:uiPriority="71"/>
-    <w:lsdException w:name="Colorful List Accent 4" w:uiPriority="72"/>
-    <w:lsdException w:name="Colorful Grid Accent 4" w:uiPriority="73"/>
-    <w:lsdException w:name="Light Shading Accent 5" w:uiPriority="60"/>
-    <w:lsdException w:name="Light List Accent 5" w:uiPriority="61"/>
-    <w:lsdException w:name="Light Grid Accent 5" w:uiPriority="62"/>
-    <w:lsdException w:name="Medium Shading 1 Accent 5" w:uiPriority="63"/>
-    <w:lsdException w:name="Medium Shading 2 Accent 5" w:uiPriority="64"/>
-    <w:lsdException w:name="Medium List 1 Accent 5" w:uiPriority="65"/>
-    <w:lsdException w:name="Medium List 2 Accent 5" w:uiPriority="66"/>
-    <w:lsdException w:name="Medium Grid 1 Accent 5" w:uiPriority="67"/>
-    <w:lsdException w:name="Medium Grid 2 Accent 5" w:uiPriority="68"/>
-    <w:lsdException w:name="Medium Grid 3 Accent 5" w:uiPriority="69"/>
-    <w:lsdException w:name="Dark List Accent 5" w:uiPriority="70"/>
-    <w:lsdException w:name="Colorful Shading Accent 5" w:uiPriority="71"/>
-    <w:lsdException w:name="Colorful List Accent 5" w:uiPriority="72"/>
-    <w:lsdException w:name="Colorful Grid Accent 5" w:uiPriority="73"/>
-    <w:lsdException w:name="Light Shading Accent 6" w:uiPriority="60"/>
-    <w:lsdException w:name="Light List Accent 6" w:uiPriority="61"/>
-    <w:lsdException w:name="Light Grid Accent 6" w:uiPriority="62"/>
-    <w:lsdException w:name="Medium Shading 1 Accent 6" w:uiPriority="63"/>
-    <w:lsdException w:name="Medium Shading 2 Accent 6" w:uiPriority="64"/>
-    <w:lsdException w:name="Medium List 1 Accent 6" w:uiPriority="65"/>
-    <w:lsdException w:name="Medium List 2 Accent 6" w:uiPriority="66"/>
-    <w:lsdException w:name="Medium Grid 1 Accent 6" w:uiPriority="67"/>
-    <w:lsdException w:name="Medium Grid 2 Accent 6" w:uiPriority="68"/>
-    <w:lsdException w:name="Medium Grid 3 Accent 6" w:uiPriority="69"/>
-    <w:lsdException w:name="Dark List Accent 6" w:uiPriority="70"/>
-    <w:lsdException w:name="Colorful Shading Accent 6" w:uiPriority="71"/>
-    <w:lsdException w:name="Colorful List Accent 6" w:uiPriority="72"/>
-    <w:lsdException w:name="Colorful Grid Accent 6" w:uiPriority="73"/>
-    <w:lsdException w:name="Subtle Emphasis" w:uiPriority="19" w:qFormat="1"/>
-    <w:lsdException w:name="Intense Emphasis" w:uiPriority="21" w:qFormat="1"/>
-    <w:lsdException w:name="Subtle Reference" w:uiPriority="31" w:qFormat="1"/>
-    <w:lsdException w:name="Intense Reference" w:uiPriority="32" w:qFormat="1"/>
-    <w:lsdException w:name="Book Title" w:uiPriority="33" w:qFormat="1"/>
-    <w:lsdException w:name="Bibliography" w:semiHidden="1" w:uiPriority="37" w:unhideWhenUsed="1"/>
-    <w:lsdException w:name="TOC Heading" w:semiHidden="1" w:uiPriority="39" w:unhideWhenUsed="1" w:qFormat="1"/>
-    <w:lsdException w:name="Plain Table 1" w:uiPriority="41"/>
-    <w:lsdException w:name="Plain Table 2" w:uiPriority="42"/>
-    <w:lsdException w:name="Plain Table 3" w:uiPriority="43"/>
-    <w:lsdException w:name="Plain Table 4" w:uiPriority="44"/>
-    <w:lsdException w:name="Plain Table 5" w:uiPriority="45"/>
-    <w:lsdException w:name="Grid Table Light" w:uiPriority="40"/>
-    <w:lsdException w:name="Grid Table 1 Light" w:uiPriority="46"/>
-    <w:lsdException w:name="Grid Table 2" w:uiPriority="47"/>
-    <w:lsdException w:name="Grid Table 3" w:uiPriority="48"/>
-    <w:lsdException w:name="Grid Table 4" w:uiPriority="49"/>
-    <w:lsdException w:name="Grid Table 5 Dark" w:uiPriority="50"/>
-    <w:lsdException w:name="Grid Table 6 Colorful" w:uiPriority="51"/>
-    <w:lsdException w:name="Grid Table 7 Colorful" w:uiPriority="52"/>
-    <w:lsdException w:name="Grid Table 1 Light Accent 1" w:uiPriority="46"/>
-    <w:lsdException w:name="Grid Table 2 Accent 1" w:uiPriority="47"/>
-    <w:lsdException w:name="Grid Table 3 Accent 1" w:uiPriority="48"/>
-    <w:lsdException w:name="Grid Table 4 Accent 1" w:uiPriority="49"/>
-    <w:lsdException w:name="Grid Table 5 Dark Accent 1" w:uiPriority="50"/>
-    <w:lsdException w:name="Grid Table 6 Colorful Accent 1" w:uiPriority="51"/>
-    <w:lsdException w:name="Grid Table 7 Colorful Accent 1" w:uiPriority="52"/>
-    <w:lsdException w:name="Grid Table 1 Light Accent 2" w:uiPriority="46"/>
-    <w:lsdException w:name="Grid Table 2 Accent 2" w:uiPriority="47"/>
-    <w:lsdException w:name="Grid Table 3 Accent 2" w:uiPriority="48"/>
-    <w:lsdException w:name="Grid Table 4 Accent 2" w:uiPriority="49"/>
-    <w:lsdException w:name="Grid Table 5 Dark Accent 2" w:uiPriority="50"/>
-    <w:lsdException w:name="Grid Table 6 Colorful Accent 2" w:uiPriority="51"/>
-    <w:lsdException w:name="Grid Table 7 Colorful Accent 2" w:uiPriority="52"/>
-    <w:lsdException w:name="Grid Table 1 Light Accent 3" w:uiPriority="46"/>
-    <w:lsdException w:name="Grid Table 2 Accent 3" w:uiPriority="47"/>
-    <w:lsdException w:name="Grid Table 3 Accent 3" w:uiPriority="48"/>
-    <w:lsdException w:name="Grid Table 4 Accent 3" w:uiPriority="49"/>
-    <w:lsdException w:name="Grid Table 5 Dark Accent 3" w:uiPriority="50"/>
-    <w:lsdException w:name="Grid Table 6 Colorful Accent 3" w:uiPriority="51"/>
-    <w:lsdException w:name="Grid Table 7 Colorful Accent 3" w:uiPriority="52"/>
-    <w:lsdException w:name="Grid Table 1 Light Accent 4" w:uiPriority="46"/>
-    <w:lsdException w:name="Grid Table 2 Accent 4" w:uiPriority="47"/>
-    <w:lsdException w:name="Grid Table 3 Accent 4" w:uiPriority="48"/>
-    <w:lsdException w:name="Grid Table 4 Accent 4" w:uiPriority="49"/>
-    <w:lsdException w:name="Grid Table 5 Dark Accent 4" w:uiPriority="50"/>
-    <w:lsdException w:name="Grid Table 6 Colorful Accent 4" w:uiPriority="51"/>
-    <w:lsdException w:name="Grid Table 7 Colorful Accent 4" w:uiPriority="52"/>
-    <w:lsdException w:name="Grid Table 1 Light Accent 5" w:uiPriority="46"/>
-    <w:lsdException w:name="Grid Table 2 Accent 5" w:uiPriority="47"/>
-    <w:lsdException w:name="Grid Table 3 Accent 5" w:uiPriority="48"/>
-    <w:lsdException w:name="Grid Table 4 Accent 5" w:uiPriority="49"/>
-    <w:lsdException w:name="Grid Table 5 Dark Accent 5" w:uiPriority="50"/>
-    <w:lsdException w:name="Grid Table 6 Colorful Accent 5" w:uiPriority="51"/>
-    <w:lsdException w:name="Grid Table 7 Colorful Accent 5" w:uiPriority="52"/>
-    <w:lsdException w:name="Grid Table 1 Light Accent 6" w:uiPriority="46"/>
-    <w:lsdException w:name="Grid Table 2 Accent 6" w:uiPriority="47"/>
-    <w:lsdException w:name="Grid Table 3 Accent 6" w:uiPriority="48"/>
-    <w:lsdException w:name="Grid Table 4 Accent 6" w:uiPriority="49"/>
-    <w:lsdException w:name="Grid Table 5 Dark Accent 6" w:uiPriority="50"/>
-    <w:lsdException w:name="Grid Table 6 Colorful Accent 6" w:uiPriority="51"/>
-    <w:lsdException w:name="Grid Table 7 Colorful Accent 6" w:uiPriority="52"/>
-    <w:lsdException w:name="List Table 1 Light" w:uiPriority="46"/>
-    <w:lsdException w:name="List Table 2" w:uiPriority="47"/>
-    <w:lsdException w:name="List Table 3" w:uiPriority="48"/>
-    <w:lsdException w:name="List Table 4" w:uiPriority="49"/>
-    <w:lsdException w:name="List Table 5 Dark" w:uiPriority="50"/>
-    <w:lsdException w:name="List Table 6 Colorful" w:uiPriority="51"/>
-    <w:lsdException w:name="List Table 7 Colorful" w:uiPriority="52"/>
-    <w:lsdException w:name="List Table 1 Light Accent 1" w:uiPriority="46"/>
-    <w:lsdException w:name="List Table 2 Accent 1" w:uiPriority="47"/>
-    <w:lsdException w:name="List Table 3 Accent 1" w:uiPriority="48"/>
-    <w:lsdException w:name="List Table 4 Accent 1" w:uiPriority="49"/>
-    <w:lsdException w:name="List Table 5 Dark Accent 1" w:uiPriority="50"/>
-    <w:lsdException w:name="List Table 6 Colorful Accent 1" w:uiPriority="51"/>
-    <w:lsdException w:name="List Table 7 Colorful Accent 1" w:uiPriority="52"/>
-    <w:lsdException w:name="List Table 1 Light Accent 2" w:uiPriority="46"/>
-    <w:lsdException w:name="List Table 2 Accent 2" w:uiPriority="47"/>
-    <w:lsdException w:name="List Table 3 Accent 2" w:uiPriority="48"/>
-    <w:lsdException w:name="List Table 4 Accent 2" w:uiPriority="49"/>
-    <w:lsdException w:name="List Table 5 Dark Accent 2" w:uiPriority="50"/>
-    <w:lsdException w:name="List Table 6 Colorful Accent 2" w:uiPriority="51"/>
-    <w:lsdException w:name="List Table 7 Colorful Accent 2" w:uiPriority="52"/>
-    <w:lsdException w:name="List Table 1 Light Accent 3" w:uiPriority="46"/>
-    <w:lsdException w:name="List Table 2 Accent 3" w:uiPriority="47"/>
-    <w:lsdException w:name="List Table 3 Accent 3" w:uiPriority="48"/>
-    <w:lsdException w:name="List Table 4 Accent 3" w:uiPriority="49"/>
-    <w:lsdException w:name="List Table 5 Dark Accent 3" w:uiPriority="50"/>
-    <w:lsdException w:name="List Table 6 Colorful Accent 3" w:uiPriority="51"/>
-    <w:lsdException w:name="List Table 7 Colorful Accent 3" w:uiPriority="52"/>
-    <w:lsdException w:name="List Table 1 Light Accent 4" w:uiPriority="46"/>
-    <w:lsdException w:name="List Table 2 Accent 4" w:uiPriority="47"/>
-    <w:lsdException w:name="List Table 3 Accent 4" w:uiPriority="48"/>
-    <w:lsdException w:name="List Table 4 Accent 4" w:uiPriority="49"/>
-    <w:lsdException w:name="List Table 5 Dark Accent 4" w:uiPriority="50"/>
-    <w:lsdException w:name="List Table 6 Colorful Accent 4" w:uiPriority="51"/>
-    <w:lsdException w:name="List Table 7 Colorful Accent 4" w:uiPriority="52"/>
-    <w:lsdException w:name="List Table 1 Light Accent 5" w:uiPriority="46"/>
-    <w:lsdException w:name="List Table 2 Accent 5" w:uiPriority="47"/>
-    <w:lsdException w:name="List Table 3 Accent 5" w:uiPriority="48"/>
-    <w:lsdException w:name="List Table 4 Accent 5" w:uiPriority="49"/>
-    <w:lsdException w:name="List Table 5 Dark Accent 5" w:uiPriority="50"/>
-    <w:lsdException w:name="List Table 6 Colorful Accent 5" w:uiPriority="51"/>
-    <w:lsdException w:name="List Table 7 Colorful Accent 5" w:uiPriority="52"/>
-    <w:lsdException w:name="List Table 1 Light Accent 6" w:uiPriority="46"/>
-    <w:lsdException w:name="List Table 2 Accent 6" w:uiPriority="47"/>
-    <w:lsdException w:name="List Table 3 Accent 6" w:uiPriority="48"/>
-    <w:lsdException w:name="List Table 4 Accent 6" w:uiPriority="49"/>
-    <w:lsdException w:name="List Table 5 Dark Accent 6" w:uiPriority="50"/>
-    <w:lsdException w:name="List Table 6 Colorful Accent 6" w:uiPriority="51"/>
-    <w:lsdException w:name="List Table 7 Colorful Accent 6" w:uiPriority="52"/>
+  <w:latentStyles w:defLockedState="0" w:defUIPriority="99" w:defSemiHidden="1" w:defUnhideWhenUsed="1" w:defQFormat="0" w:count="267">
+    <w:lsdException w:name="Normal" w:semiHidden="0" w:uiPriority="0" w:unhideWhenUsed="0" w:qFormat="1"/>
+    <w:lsdException w:name="heading 1" w:semiHidden="0" w:uiPriority="9" w:unhideWhenUsed="0" w:qFormat="1"/>
+    <w:lsdException w:name="heading 2" w:uiPriority="9" w:qFormat="1"/>
+    <w:lsdException w:name="heading 3" w:uiPriority="9" w:qFormat="1"/>
+    <w:lsdException w:name="heading 4" w:uiPriority="9" w:qFormat="1"/>
+    <w:lsdException w:name="heading 5" w:uiPriority="9" w:qFormat="1"/>
+    <w:lsdException w:name="heading 6" w:uiPriority="9" w:qFormat="1"/>
+    <w:lsdException w:name="heading 7" w:uiPriority="9" w:qFormat="1"/>
+    <w:lsdException w:name="heading 8" w:uiPriority="9" w:qFormat="1"/>
+    <w:lsdException w:name="heading 9" w:uiPriority="9" w:qFormat="1"/>
+    <w:lsdException w:name="toc 1" w:uiPriority="39"/>
+    <w:lsdException w:name="toc 2" w:uiPriority="39"/>
+    <w:lsdException w:name="toc 3" w:uiPriority="39"/>
+    <w:lsdException w:name="toc 4" w:uiPriority="39"/>
+    <w:lsdException w:name="toc 5" w:uiPriority="39"/>
+    <w:lsdException w:name="toc 6" w:uiPriority="39"/>
+    <w:lsdException w:name="toc 7" w:uiPriority="39"/>
+    <w:lsdException w:name="toc 8" w:uiPriority="39"/>
+    <w:lsdException w:name="toc 9" w:uiPriority="39"/>
+    <w:lsdException w:name="caption" w:uiPriority="35" w:qFormat="1"/>
+    <w:lsdException w:name="Title" w:semiHidden="0" w:uiPriority="10" w:unhideWhenUsed="0" w:qFormat="1"/>
+    <w:lsdException w:name="Default Paragraph Font" w:uiPriority="1"/>
+    <w:lsdException w:name="Subtitle" w:semiHidden="0" w:uiPriority="11" w:unhideWhenUsed="0" w:qFormat="1"/>
+    <w:lsdException w:name="Strong" w:semiHidden="0" w:uiPriority="22" w:unhideWhenUsed="0" w:qFormat="1"/>
+    <w:lsdException w:name="Emphasis" w:semiHidden="0" w:uiPriority="20" w:unhideWhenUsed="0" w:qFormat="1"/>
+    <w:lsdException w:name="Table Grid" w:semiHidden="0" w:uiPriority="59" w:unhideWhenUsed="0"/>
+    <w:lsdException w:name="Placeholder Text" w:unhideWhenUsed="0"/>
+    <w:lsdException w:name="No Spacing" w:semiHidden="0" w:uiPriority="1" w:unhideWhenUsed="0" w:qFormat="1"/>
+    <w:lsdException w:name="Light Shading" w:semiHidden="0" w:uiPriority="60" w:unhideWhenUsed="0"/>
+    <w:lsdException w:name="Light List" w:semiHidden="0" w:uiPriority="61" w:unhideWhenUsed="0"/>
+    <w:lsdException w:name="Light Grid" w:semiHidden="0" w:uiPriority="62" w:unhideWhenUsed="0"/>
+    <w:lsdException w:name="Medium Shading 1" w:semiHidden="0" w:uiPriority="63" w:unhideWhenUsed="0"/>
+    <w:lsdException w:name="Medium Shading 2" w:semiHidden="0" w:uiPriority="64" w:unhideWhenUsed="0"/>
+    <w:lsdException w:name="Medium List 1" w:semiHidden="0" w:uiPriority="65" w:unhideWhenUsed="0"/>
+    <w:lsdException w:name="Medium List 2" w:semiHidden="0" w:uiPriority="66" w:unhideWhenUsed="0"/>
+    <w:lsdException w:name="Medium Grid 1" w:semiHidden="0" w:uiPriority="67" w:unhideWhenUsed="0"/>
+    <w:lsdException w:name="Medium Grid 2" w:semiHidden="0" w:uiPriority="68" w:unhideWhenUsed="0"/>
+    <w:lsdException w:name="Medium Grid 3" w:semiHidden="0" w:uiPriority="69" w:unhideWhenUsed="0"/>
+    <w:lsdException w:name="Dark List" w:semiHidden="0" w:uiPriority="70" w:unhideWhenUsed="0"/>
+    <w:lsdException w:name="Colorful Shading" w:semiHidden="0" w:uiPriority="71" w:unhideWhenUsed="0"/>
+    <w:lsdException w:name="Colorful List" w:semiHidden="0" w:uiPriority="72" w:unhideWhenUsed="0"/>
+    <w:lsdException w:name="Colorful Grid" w:semiHidden="0" w:uiPriority="73" w:unhideWhenUsed="0"/>
+    <w:lsdException w:name="Light Shading Accent 1" w:semiHidden="0" w:uiPriority="60" w:unhideWhenUsed="0"/>
+    <w:lsdException w:name="Light List Accent 1" w:semiHidden="0" w:uiPriority="61" w:unhideWhenUsed="0"/>
+    <w:lsdException w:name="Light Grid Accent 1" w:semiHidden="0" w:uiPriority="62" w:unhideWhenUsed="0"/>
+    <w:lsdException w:name="Medium Shading 1 Accent 1" w:semiHidden="0" w:uiPriority="63" w:unhideWhenUsed="0"/>
+    <w:lsdException w:name="Medium Shading 2 Accent 1" w:semiHidden="0" w:uiPriority="64" w:unhideWhenUsed="0"/>
+    <w:lsdException w:name="Medium List 1 Accent 1" w:semiHidden="0" w:uiPriority="65" w:unhideWhenUsed="0"/>
+    <w:lsdException w:name="Revision" w:unhideWhenUsed="0"/>
+    <w:lsdException w:name="List Paragraph" w:semiHidden="0" w:uiPriority="34" w:unhideWhenUsed="0" w:qFormat="1"/>
+    <w:lsdException w:name="Quote" w:semiHidden="0" w:uiPriority="29" w:unhideWhenUsed="0" w:qFormat="1"/>
+    <w:lsdException w:name="Intense Quote" w:semiHidden="0" w:uiPriority="30" w:unhideWhenUsed="0" w:qFormat="1"/>
+    <w:lsdException w:name="Medium List 2 Accent 1" w:semiHidden="0" w:uiPriority="66" w:unhideWhenUsed="0"/>
+    <w:lsdException w:name="Medium Grid 1 Accent 1" w:semiHidden="0" w:uiPriority="67" w:unhideWhenUsed="0"/>
+    <w:lsdException w:name="Medium Grid 2 Accent 1" w:semiHidden="0" w:uiPriority="68" w:unhideWhenUsed="0"/>
+    <w:lsdException w:name="Medium Grid 3 Accent 1" w:semiHidden="0" w:uiPriority="69" w:unhideWhenUsed="0"/>
+    <w:lsdException w:name="Dark List Accent 1" w:semiHidden="0" w:uiPriority="70" w:unhideWhenUsed="0"/>
+    <w:lsdException w:name="Colorful Shading Accent 1" w:semiHidden="0" w:uiPriority="71" w:unhideWhenUsed="0"/>
+    <w:lsdException w:name="Colorful List Accent 1" w:semiHidden="0" w:uiPriority="72" w:unhideWhenUsed="0"/>
+    <w:lsdException w:name="Colorful Grid Accent 1" w:semiHidden="0" w:uiPriority="73" w:unhideWhenUsed="0"/>
+    <w:lsdException w:name="Light Shading Accent 2" w:semiHidden="0" w:uiPriority="60" w:unhideWhenUsed="0"/>
+    <w:lsdException w:name="Light List Accent 2" w:semiHidden="0" w:uiPriority="61" w:unhideWhenUsed="0"/>
+    <w:lsdException w:name="Light Grid Accent 2" w:semiHidden="0" w:uiPriority="62" w:unhideWhenUsed="0"/>
+    <w:lsdException w:name="Medium Shading 1 Accent 2" w:semiHidden="0" w:uiPriority="63" w:unhideWhenUsed="0"/>
+    <w:lsdException w:name="Medium Shading 2 Accent 2" w:semiHidden="0" w:uiPriority="64" w:unhideWhenUsed="0"/>
+    <w:lsdException w:name="Medium List 1 Accent 2" w:semiHidden="0" w:uiPriority="65" w:unhideWhenUsed="0"/>
+    <w:lsdException w:name="Medium List 2 Accent 2" w:semiHidden="0" w:uiPriority="66" w:unhideWhenUsed="0"/>
+    <w:lsdException w:name="Medium Grid 1 Accent 2" w:semiHidden="0" w:uiPriority="67" w:unhideWhenUsed="0"/>
+    <w:lsdException w:name="Medium Grid 2 Accent 2" w:semiHidden="0" w:uiPriority="68" w:unhideWhenUsed="0"/>
+    <w:lsdException w:name="Medium Grid 3 Accent 2" w:semiHidden="0" w:uiPriority="69" w:unhideWhenUsed="0"/>
+    <w:lsdException w:name="Dark List Accent 2" w:semiHidden="0" w:uiPriority="70" w:unhideWhenUsed="0"/>
+    <w:lsdException w:name="Colorful Shading Accent 2" w:semiHidden="0" w:uiPriority="71" w:unhideWhenUsed="0"/>
+    <w:lsdException w:name="Colorful List Accent 2" w:semiHidden="0" w:uiPriority="72" w:unhideWhenUsed="0"/>
+    <w:lsdException w:name="Colorful Grid Accent 2" w:semiHidden="0" w:uiPriority="73" w:unhideWhenUsed="0"/>
+    <w:lsdException w:name="Light Shading Accent 3" w:semiHidden="0" w:uiPriority="60" w:unhideWhenUsed="0"/>
+    <w:lsdException w:name="Light List Accent 3" w:semiHidden="0" w:uiPriority="61" w:unhideWhenUsed="0"/>
+    <w:lsdException w:name="Light Grid Accent 3" w:semiHidden="0" w:uiPriority="62" w:unhideWhenUsed="0"/>
+    <w:lsdException w:name="Medium Shading 1 Accent 3" w:semiHidden="0" w:uiPriority="63" w:unhideWhenUsed="0"/>
+    <w:lsdException w:name="Medium Shading 2 Accent 3" w:semiHidden="0" w:uiPriority="64" w:unhideWhenUsed="0"/>
+    <w:lsdException w:name="Medium List 1 Accent 3" w:semiHidden="0" w:uiPriority="65" w:unhideWhenUsed="0"/>
+    <w:lsdException w:name="Medium List 2 Accent 3" w:semiHidden="0" w:uiPriority="66" w:unhideWhenUsed="0"/>
+    <w:lsdException w:name="Medium Grid 1 Accent 3" w:semiHidden="0" w:uiPriority="67" w:unhideWhenUsed="0"/>
+    <w:lsdException w:name="Medium Grid 2 Accent 3" w:semiHidden="0" w:uiPriority="68" w:unhideWhenUsed="0"/>
+    <w:lsdException w:name="Medium Grid 3 Accent 3" w:semiHidden="0" w:uiPriority="69" w:unhideWhenUsed="0"/>
+    <w:lsdException w:name="Dark List Accent 3" w:semiHidden="0" w:uiPriority="70" w:unhideWhenUsed="0"/>
+    <w:lsdException w:name="Colorful Shading Accent 3" w:semiHidden="0" w:uiPriority="71" w:unhideWhenUsed="0"/>
+    <w:lsdException w:name="Colorful List Accent 3" w:semiHidden="0" w:uiPriority="72" w:unhideWhenUsed="0"/>
+    <w:lsdException w:name="Colorful Grid Accent 3" w:semiHidden="0" w:uiPriority="73" w:unhideWhenUsed="0"/>
+    <w:lsdException w:name="Light Shading Accent 4" w:semiHidden="0" w:uiPriority="60" w:unhideWhenUsed="0"/>
+    <w:lsdException w:name="Light List Accent 4" w:semiHidden="0" w:uiPriority="61" w:unhideWhenUsed="0"/>
+    <w:lsdException w:name="Light Grid Accent 4" w:semiHidden="0" w:uiPriority="62" w:unhideWhenUsed="0"/>
+    <w:lsdException w:name="Medium Shading 1 Accent 4" w:semiHidden="0" w:uiPriority="63" w:unhideWhenUsed="0"/>
+    <w:lsdException w:name="Medium Shading 2 Accent 4" w:semiHidden="0" w:uiPriority="64" w:unhideWhenUsed="0"/>
+    <w:lsdException w:name="Medium List 1 Accent 4" w:semiHidden="0" w:uiPriority="65" w:unhideWhenUsed="0"/>
+    <w:lsdException w:name="Medium List 2 Accent 4" w:semiHidden="0" w:uiPriority="66" w:unhideWhenUsed="0"/>
+    <w:lsdException w:name="Medium Grid 1 Accent 4" w:semiHidden="0" w:uiPriority="67" w:unhideWhenUsed="0"/>
+    <w:lsdException w:name="Medium Grid 2 Accent 4" w:semiHidden="0" w:uiPriority="68" w:unhideWhenUsed="0"/>
+    <w:lsdException w:name="Medium Grid 3 Accent 4" w:semiHidden="0" w:uiPriority="69" w:unhideWhenUsed="0"/>
+    <w:lsdException w:name="Dark List Accent 4" w:semiHidden="0" w:uiPriority="70" w:unhideWhenUsed="0"/>
+    <w:lsdException w:name="Colorful Shading Accent 4" w:semiHidden="0" w:uiPriority="71" w:unhideWhenUsed="0"/>
+    <w:lsdException w:name="Colorful List Accent 4" w:semiHidden="0" w:uiPriority="72" w:unhideWhenUsed="0"/>
+    <w:lsdException w:name="Colorful Grid Accent 4" w:semiHidden="0" w:uiPriority="73" w:unhideWhenUsed="0"/>
+    <w:lsdException w:name="Light Shading Accent 5" w:semiHidden="0" w:uiPriority="60" w:unhideWhenUsed="0"/>
+    <w:lsdException w:name="Light List Accent 5" w:semiHidden="0" w:uiPriority="61" w:unhideWhenUsed="0"/>
+    <w:lsdException w:name="Light Grid Accent 5" w:semiHidden="0" w:uiPriority="62" w:unhideWhenUsed="0"/>
+    <w:lsdException w:name="Medium Shading 1 Accent 5" w:semiHidden="0" w:uiPriority="63" w:unhideWhenUsed="0"/>
+    <w:lsdException w:name="Medium Shading 2 Accent 5" w:semiHidden="0" w:uiPriority="64" w:unhideWhenUsed="0"/>
+    <w:lsdException w:name="Medium List 1 Accent 5" w:semiHidden="0" w:uiPriority="65" w:unhideWhenUsed="0"/>
+    <w:lsdException w:name="Medium List 2 Accent 5" w:semiHidden="0" w:uiPriority="66" w:unhideWhenUsed="0"/>
+    <w:lsdException w:name="Medium Grid 1 Accent 5" w:semiHidden="0" w:uiPriority="67" w:unhideWhenUsed="0"/>
+    <w:lsdException w:name="Medium Grid 2 Accent 5" w:semiHidden="0" w:uiPriority="68" w:unhideWhenUsed="0"/>
+    <w:lsdException w:name="Medium Grid 3 Accent 5" w:semiHidden="0" w:uiPriority="69" w:unhideWhenUsed="0"/>
+    <w:lsdException w:name="Dark List Accent 5" w:semiHidden="0" w:uiPriority="70" w:unhideWhenUsed="0"/>
+    <w:lsdException w:name="Colorful Shading Accent 5" w:semiHidden="0" w:uiPriority="71" w:unhideWhenUsed="0"/>
+    <w:lsdException w:name="Colorful List Accent 5" w:semiHidden="0" w:uiPriority="72" w:unhideWhenUsed="0"/>
+    <w:lsdException w:name="Colorful Grid Accent 5" w:semiHidden="0" w:uiPriority="73" w:unhideWhenUsed="0"/>
+    <w:lsdException w:name="Light Shading Accent 6" w:semiHidden="0" w:uiPriority="60" w:unhideWhenUsed="0"/>
+    <w:lsdException w:name="Light List Accent 6" w:semiHidden="0" w:uiPriority="61" w:unhideWhenUsed="0"/>
+    <w:lsdException w:name="Light Grid Accent 6" w:semiHidden="0" w:uiPriority="62" w:unhideWhenUsed="0"/>
+    <w:lsdException w:name="Medium Shading 1 Accent 6" w:semiHidden="0" w:uiPriority="63" w:unhideWhenUsed="0"/>
+    <w:lsdException w:name="Medium Shading 2 Accent 6" w:semiHidden="0" w:uiPriority="64" w:unhideWhenUsed="0"/>
+    <w:lsdException w:name="Medium List 1 Accent 6" w:semiHidden="0" w:uiPriority="65" w:unhideWhenUsed="0"/>
+    <w:lsdException w:name="Medium List 2 Accent 6" w:semiHidden="0" w:uiPriority="66" w:unhideWhenUsed="0"/>
+    <w:lsdException w:name="Medium Grid 1 Accent 6" w:semiHidden="0" w:uiPriority="67" w:unhideWhenUsed="0"/>
+    <w:lsdException w:name="Medium Grid 2 Accent 6" w:semiHidden="0" w:uiPriority="68" w:unhideWhenUsed="0"/>
+    <w:lsdException w:name="Medium Grid 3 Accent 6" w:semiHidden="0" w:uiPriority="69" w:unhideWhenUsed="0"/>
+    <w:lsdException w:name="Dark List Accent 6" w:semiHidden="0" w:uiPriority="70" w:unhideWhenUsed="0"/>
+    <w:lsdException w:name="Colorful Shading Accent 6" w:semiHidden="0" w:uiPriority="71" w:unhideWhenUsed="0"/>
+    <w:lsdException w:name="Colorful List Accent 6" w:semiHidden="0" w:uiPriority="72" w:unhideWhenUsed="0"/>
+    <w:lsdException w:name="Colorful Grid Accent 6" w:semiHidden="0" w:uiPriority="73" w:unhideWhenUsed="0"/>
+    <w:lsdException w:name="Subtle Emphasis" w:semiHidden="0" w:uiPriority="19" w:unhideWhenUsed="0" w:qFormat="1"/>
+    <w:lsdException w:name="Intense Emphasis" w:semiHidden="0" w:uiPriority="21" w:unhideWhenUsed="0" w:qFormat="1"/>
+    <w:lsdException w:name="Subtle Reference" w:semiHidden="0" w:uiPriority="31" w:unhideWhenUsed="0" w:qFormat="1"/>
+    <w:lsdException w:name="Intense Reference" w:semiHidden="0" w:uiPriority="32" w:unhideWhenUsed="0" w:qFormat="1"/>
+    <w:lsdException w:name="Book Title" w:semiHidden="0" w:uiPriority="33" w:unhideWhenUsed="0" w:qFormat="1"/>
+    <w:lsdException w:name="Bibliography" w:uiPriority="37"/>
+    <w:lsdException w:name="TOC Heading" w:uiPriority="39" w:qFormat="1"/>
   </w:latentStyles>
   <w:style w:type="paragraph" w:default="1" w:styleId="Normal">
     <w:name w:val="Normal"/>
@@ -6749,6 +9214,7 @@
     <w:uiPriority w:val="99"/>
     <w:semiHidden/>
     <w:unhideWhenUsed/>
+    <w:qFormat/>
     <w:tblPr>
       <w:tblInd w:w="0" w:type="dxa"/>
       <w:tblCellMar>
@@ -6876,6 +9342,7 @@
       <w:spacing w:after="0" w:line="240" w:lineRule="auto"/>
     </w:pPr>
     <w:tblPr>
+      <w:tblInd w:w="0" w:type="dxa"/>
       <w:tblBorders>
         <w:top w:val="single" w:sz="4" w:space="0" w:color="000000" w:themeColor="text1"/>
         <w:left w:val="single" w:sz="4" w:space="0" w:color="000000" w:themeColor="text1"/>
@@ -6884,6 +9351,12 @@
         <w:insideH w:val="single" w:sz="4" w:space="0" w:color="000000" w:themeColor="text1"/>
         <w:insideV w:val="single" w:sz="4" w:space="0" w:color="000000" w:themeColor="text1"/>
       </w:tblBorders>
+      <w:tblCellMar>
+        <w:top w:w="0" w:type="dxa"/>
+        <w:left w:w="108" w:type="dxa"/>
+        <w:bottom w:w="0" w:type="dxa"/>
+        <w:right w:w="108" w:type="dxa"/>
+      </w:tblCellMar>
     </w:tblPr>
   </w:style>
 </w:styles>

</xml_diff>